<commit_message>
Update du rapport et maj du fichier
Update du rapport
Ajout de a fonction pour lister tout les modèle
</commit_message>
<xml_diff>
--- a/rapport/rapport_groupe_B.docx
+++ b/rapport/rapport_groupe_B.docx
@@ -164,65 +164,83 @@
           <w:sz w:val="30"/>
           <w:szCs w:val="30"/>
         </w:rPr>
-        <w:t>Réalisé par Alexis Zarzycki</w:t>
-      </w:r>
+        <w:t xml:space="preserve">Réalisé par Alexis </w:t>
+      </w:r>
+      <w:proofErr w:type="spellStart"/>
       <w:r>
         <w:rPr>
           <w:sz w:val="30"/>
           <w:szCs w:val="30"/>
         </w:rPr>
-        <w:t>, Mattéo Castin et Noah Verly</w:t>
-      </w:r>
+        <w:t>Zarzycki</w:t>
+      </w:r>
+      <w:proofErr w:type="spellEnd"/>
       <w:r>
         <w:rPr>
           <w:sz w:val="30"/>
           <w:szCs w:val="30"/>
         </w:rPr>
-        <w:t xml:space="preserve"> en </w:t>
+        <w:t>, Mattéo Castin et Noah Verly</w:t>
       </w:r>
       <w:r>
         <w:rPr>
           <w:sz w:val="30"/>
           <w:szCs w:val="30"/>
         </w:rPr>
-        <w:t>1</w:t>
+        <w:t xml:space="preserve"> en </w:t>
       </w:r>
       <w:r>
         <w:rPr>
           <w:sz w:val="30"/>
           <w:szCs w:val="30"/>
         </w:rPr>
-        <w:t>BIG</w:t>
+        <w:t>1</w:t>
       </w:r>
       <w:r>
         <w:rPr>
           <w:sz w:val="30"/>
           <w:szCs w:val="30"/>
         </w:rPr>
-        <w:t>.</w:t>
-      </w:r>
-    </w:p>
-    <w:p>
-      <w:pPr>
-        <w:jc w:val="center"/>
+        <w:t>BIG</w:t>
+      </w:r>
+      <w:r>
         <w:rPr>
           <w:sz w:val="30"/>
           <w:szCs w:val="30"/>
         </w:rPr>
-      </w:pPr>
-      <w:r>
+        <w:t>.</w:t>
+      </w:r>
+    </w:p>
+    <w:p>
+      <w:pPr>
+        <w:jc w:val="center"/>
         <w:rPr>
           <w:sz w:val="30"/>
           <w:szCs w:val="30"/>
         </w:rPr>
-        <w:t xml:space="preserve">Pour le cours de, Mr Alary, Mr </w:t>
-      </w:r>
+      </w:pPr>
       <w:r>
         <w:rPr>
           <w:sz w:val="30"/>
           <w:szCs w:val="30"/>
         </w:rPr>
-        <w:t xml:space="preserve">Steux, Mr </w:t>
+        <w:t xml:space="preserve">Pour le cours de, Mr Alary, Mr </w:t>
+      </w:r>
+      <w:proofErr w:type="spellStart"/>
+      <w:r>
+        <w:rPr>
+          <w:sz w:val="30"/>
+          <w:szCs w:val="30"/>
+        </w:rPr>
+        <w:t>Steux</w:t>
+      </w:r>
+      <w:proofErr w:type="spellEnd"/>
+      <w:r>
+        <w:rPr>
+          <w:sz w:val="30"/>
+          <w:szCs w:val="30"/>
+        </w:rPr>
+        <w:t xml:space="preserve">, Mr </w:t>
       </w:r>
       <w:r>
         <w:rPr>
@@ -835,8 +853,17 @@
           <w:sz w:val="26"/>
           <w:szCs w:val="26"/>
         </w:rPr>
-        <w:t xml:space="preserve"> Le projet a pour but, qu’on applique les connaissance</w:t>
-      </w:r>
+        <w:t xml:space="preserve"> Le projet a pour but, qu’on applique </w:t>
+      </w:r>
+      <w:proofErr w:type="gramStart"/>
+      <w:r>
+        <w:rPr>
+          <w:sz w:val="26"/>
+          <w:szCs w:val="26"/>
+        </w:rPr>
+        <w:t>les connaissance</w:t>
+      </w:r>
+      <w:proofErr w:type="gramEnd"/>
       <w:r>
         <w:rPr>
           <w:sz w:val="26"/>
@@ -877,7 +904,23 @@
           <w:sz w:val="26"/>
           <w:szCs w:val="26"/>
         </w:rPr>
-        <w:t xml:space="preserve">, de savoir utiliser Github </w:t>
+        <w:t xml:space="preserve">, de savoir utiliser </w:t>
+      </w:r>
+      <w:proofErr w:type="spellStart"/>
+      <w:r>
+        <w:rPr>
+          <w:sz w:val="26"/>
+          <w:szCs w:val="26"/>
+        </w:rPr>
+        <w:t>Github</w:t>
+      </w:r>
+      <w:proofErr w:type="spellEnd"/>
+      <w:r>
+        <w:rPr>
+          <w:sz w:val="26"/>
+          <w:szCs w:val="26"/>
+        </w:rPr>
+        <w:t xml:space="preserve"> </w:t>
       </w:r>
       <w:r>
         <w:rPr>
@@ -1024,7 +1067,23 @@
           <w:sz w:val="26"/>
           <w:szCs w:val="26"/>
         </w:rPr>
-        <w:t>Si vous choisissez de vous inscrire, alors le programme vous demandera de rentrer un nom d’utilisateur UNIQUE, et un mot de passe tout les deux fessant 50 caractères ou moins et si vous voulez annulez rentré(e) : 0 (zéro).</w:t>
+        <w:t xml:space="preserve">Si vous choisissez de vous inscrire, alors le programme vous demandera de rentrer un nom d’utilisateur UNIQUE, et un mot de passe tout les deux fessant 50 caractères ou moins et si vous voulez annulez </w:t>
+      </w:r>
+      <w:proofErr w:type="gramStart"/>
+      <w:r>
+        <w:rPr>
+          <w:sz w:val="26"/>
+          <w:szCs w:val="26"/>
+        </w:rPr>
+        <w:t>rentré</w:t>
+      </w:r>
+      <w:proofErr w:type="gramEnd"/>
+      <w:r>
+        <w:rPr>
+          <w:sz w:val="26"/>
+          <w:szCs w:val="26"/>
+        </w:rPr>
+        <w:t>(e) : 0 (zéro).</w:t>
       </w:r>
     </w:p>
     <w:p>
@@ -1100,7 +1159,23 @@
           <w:szCs w:val="26"/>
         </w:rPr>
         <w:lastRenderedPageBreak/>
-        <w:t>Si vous choisissez de vous connectez, alors le programme vous demendera de rentrer votre nom d’utilisateur et votre mot de passe.</w:t>
+        <w:t xml:space="preserve">Si vous choisissez de vous connectez, alors le programme vous </w:t>
+      </w:r>
+      <w:proofErr w:type="spellStart"/>
+      <w:r>
+        <w:rPr>
+          <w:sz w:val="26"/>
+          <w:szCs w:val="26"/>
+        </w:rPr>
+        <w:t>demendera</w:t>
+      </w:r>
+      <w:proofErr w:type="spellEnd"/>
+      <w:r>
+        <w:rPr>
+          <w:sz w:val="26"/>
+          <w:szCs w:val="26"/>
+        </w:rPr>
+        <w:t xml:space="preserve"> de rentrer votre nom d’utilisateur et votre mot de passe.</w:t>
       </w:r>
     </w:p>
     <w:p>
@@ -1638,7 +1713,15 @@
           <w:sz w:val="26"/>
           <w:szCs w:val="26"/>
         </w:rPr>
-        <w:t xml:space="preserve">Dans le dossier </w:t>
+        <w:t xml:space="preserve">Dans le </w:t>
+      </w:r>
+      <w:proofErr w:type="gramStart"/>
+      <w:r>
+        <w:rPr>
+          <w:sz w:val="26"/>
+          <w:szCs w:val="26"/>
+        </w:rPr>
+        <w:t xml:space="preserve">dossier </w:t>
       </w:r>
       <w:r>
         <w:rPr>
@@ -1647,30 +1730,9 @@
           <w:sz w:val="26"/>
           <w:szCs w:val="26"/>
         </w:rPr>
-        <w:t>.vscode</w:t>
-      </w:r>
-      <w:r>
-        <w:rPr>
-          <w:sz w:val="26"/>
-          <w:szCs w:val="26"/>
-        </w:rPr>
-        <w:t xml:space="preserve">, il y a les fichiers qui sert à débugger et compiler les fichiers.c pour en faire des .exe qui sont les fichiers qui peuvent être lancés. </w:t>
-      </w:r>
-    </w:p>
-    <w:p>
-      <w:pPr>
-        <w:rPr>
-          <w:sz w:val="26"/>
-          <w:szCs w:val="26"/>
-        </w:rPr>
-      </w:pPr>
-      <w:r>
-        <w:rPr>
-          <w:sz w:val="26"/>
-          <w:szCs w:val="26"/>
-        </w:rPr>
-        <w:t xml:space="preserve">Le dossier </w:t>
-      </w:r>
+        <w:t>.</w:t>
+      </w:r>
+      <w:proofErr w:type="spellStart"/>
       <w:r>
         <w:rPr>
           <w:i/>
@@ -1678,14 +1740,47 @@
           <w:sz w:val="26"/>
           <w:szCs w:val="26"/>
         </w:rPr>
-        <w:t>database</w:t>
-      </w:r>
-      <w:r>
-        <w:rPr>
-          <w:sz w:val="26"/>
-          <w:szCs w:val="26"/>
-        </w:rPr>
-        <w:t xml:space="preserve"> est le dossier qui contient le fichier </w:t>
+        <w:t>vscode</w:t>
+      </w:r>
+      <w:proofErr w:type="spellEnd"/>
+      <w:proofErr w:type="gramEnd"/>
+      <w:r>
+        <w:rPr>
+          <w:sz w:val="26"/>
+          <w:szCs w:val="26"/>
+        </w:rPr>
+        <w:t xml:space="preserve">, il y a les fichiers qui sert à débugger et compiler les </w:t>
+      </w:r>
+      <w:proofErr w:type="spellStart"/>
+      <w:r>
+        <w:rPr>
+          <w:sz w:val="26"/>
+          <w:szCs w:val="26"/>
+        </w:rPr>
+        <w:t>fichiers.c</w:t>
+      </w:r>
+      <w:proofErr w:type="spellEnd"/>
+      <w:r>
+        <w:rPr>
+          <w:sz w:val="26"/>
+          <w:szCs w:val="26"/>
+        </w:rPr>
+        <w:t xml:space="preserve"> pour en faire des .exe qui sont les fichiers qui peuvent être lancés. </w:t>
+      </w:r>
+    </w:p>
+    <w:p>
+      <w:pPr>
+        <w:rPr>
+          <w:sz w:val="26"/>
+          <w:szCs w:val="26"/>
+        </w:rPr>
+      </w:pPr>
+      <w:r>
+        <w:rPr>
+          <w:sz w:val="26"/>
+          <w:szCs w:val="26"/>
+        </w:rPr>
+        <w:t xml:space="preserve">Le dossier </w:t>
       </w:r>
       <w:r>
         <w:rPr>
@@ -1694,29 +1789,14 @@
           <w:sz w:val="26"/>
           <w:szCs w:val="26"/>
         </w:rPr>
-        <w:t>db.loo</w:t>
-      </w:r>
-      <w:r>
-        <w:rPr>
-          <w:sz w:val="26"/>
-          <w:szCs w:val="26"/>
-        </w:rPr>
-        <w:t xml:space="preserve"> qui est le fichier qui contient le modèle de la base de données que nous utilisons. </w:t>
-      </w:r>
-    </w:p>
-    <w:p>
-      <w:pPr>
-        <w:rPr>
-          <w:sz w:val="26"/>
-          <w:szCs w:val="26"/>
-        </w:rPr>
-      </w:pPr>
-      <w:r>
-        <w:rPr>
-          <w:sz w:val="26"/>
-          <w:szCs w:val="26"/>
-        </w:rPr>
-        <w:t xml:space="preserve">Le dossier </w:t>
+        <w:t>database</w:t>
+      </w:r>
+      <w:r>
+        <w:rPr>
+          <w:sz w:val="26"/>
+          <w:szCs w:val="26"/>
+        </w:rPr>
+        <w:t xml:space="preserve"> est le dossier qui contient le fichier </w:t>
       </w:r>
       <w:r>
         <w:rPr>
@@ -1725,7 +1805,29 @@
           <w:sz w:val="26"/>
           <w:szCs w:val="26"/>
         </w:rPr>
-        <w:t>includes</w:t>
+        <w:t>db.loo</w:t>
+      </w:r>
+      <w:r>
+        <w:rPr>
+          <w:sz w:val="26"/>
+          <w:szCs w:val="26"/>
+        </w:rPr>
+        <w:t xml:space="preserve"> qui est le fichier qui contient le modèle de la base de données que nous utilisons. </w:t>
+      </w:r>
+    </w:p>
+    <w:p>
+      <w:pPr>
+        <w:rPr>
+          <w:sz w:val="26"/>
+          <w:szCs w:val="26"/>
+        </w:rPr>
+      </w:pPr>
+      <w:r>
+        <w:rPr>
+          <w:sz w:val="26"/>
+          <w:szCs w:val="26"/>
+        </w:rPr>
+        <w:t xml:space="preserve">Le dossier </w:t>
       </w:r>
       <w:r>
         <w:rPr>
@@ -1734,59 +1836,7 @@
           <w:sz w:val="26"/>
           <w:szCs w:val="26"/>
         </w:rPr>
-        <w:t xml:space="preserve"> </w:t>
-      </w:r>
-      <w:r>
-        <w:rPr>
-          <w:sz w:val="26"/>
-          <w:szCs w:val="26"/>
-        </w:rPr>
-        <w:t xml:space="preserve">qui contient les fichiers.c qui sont les fichiers qui contienne le code de toute les fonctions, les fichiers.h sont ceux qui possède les déclarations de fonctions, la déclarations des </w:t>
-      </w:r>
-      <w:r>
-        <w:rPr>
-          <w:rFonts w:cstheme="minorHAnsi"/>
-          <w:sz w:val="26"/>
-          <w:szCs w:val="26"/>
-        </w:rPr>
-        <w:t>#</w:t>
-      </w:r>
-      <w:r>
-        <w:rPr>
-          <w:sz w:val="26"/>
-          <w:szCs w:val="26"/>
-        </w:rPr>
-        <w:t xml:space="preserve">define et </w:t>
-      </w:r>
-      <w:r>
-        <w:rPr>
-          <w:rFonts w:cstheme="minorHAnsi"/>
-          <w:sz w:val="26"/>
-          <w:szCs w:val="26"/>
-        </w:rPr>
-        <w:t>#</w:t>
-      </w:r>
-      <w:r>
-        <w:rPr>
-          <w:sz w:val="26"/>
-          <w:szCs w:val="26"/>
-        </w:rPr>
-        <w:t xml:space="preserve">include. </w:t>
-      </w:r>
-    </w:p>
-    <w:p>
-      <w:pPr>
-        <w:rPr>
-          <w:sz w:val="26"/>
-          <w:szCs w:val="26"/>
-        </w:rPr>
-      </w:pPr>
-      <w:r>
-        <w:rPr>
-          <w:sz w:val="26"/>
-          <w:szCs w:val="26"/>
-        </w:rPr>
-        <w:t xml:space="preserve">Le dossier </w:t>
+        <w:t>includes</w:t>
       </w:r>
       <w:r>
         <w:rPr>
@@ -1795,14 +1845,92 @@
           <w:sz w:val="26"/>
           <w:szCs w:val="26"/>
         </w:rPr>
-        <w:t>rapport</w:t>
-      </w:r>
-      <w:r>
-        <w:rPr>
-          <w:sz w:val="26"/>
-          <w:szCs w:val="26"/>
-        </w:rPr>
-        <w:t xml:space="preserve"> contient le rapport écrit pour le projet. </w:t>
+        <w:t xml:space="preserve"> </w:t>
+      </w:r>
+      <w:r>
+        <w:rPr>
+          <w:sz w:val="26"/>
+          <w:szCs w:val="26"/>
+        </w:rPr>
+        <w:t xml:space="preserve">qui contient les </w:t>
+      </w:r>
+      <w:proofErr w:type="spellStart"/>
+      <w:r>
+        <w:rPr>
+          <w:sz w:val="26"/>
+          <w:szCs w:val="26"/>
+        </w:rPr>
+        <w:t>fichiers.c</w:t>
+      </w:r>
+      <w:proofErr w:type="spellEnd"/>
+      <w:r>
+        <w:rPr>
+          <w:sz w:val="26"/>
+          <w:szCs w:val="26"/>
+        </w:rPr>
+        <w:t xml:space="preserve"> qui sont les fichiers qui contienne le code de </w:t>
+      </w:r>
+      <w:proofErr w:type="gramStart"/>
+      <w:r>
+        <w:rPr>
+          <w:sz w:val="26"/>
+          <w:szCs w:val="26"/>
+        </w:rPr>
+        <w:t>toute les fonctions</w:t>
+      </w:r>
+      <w:proofErr w:type="gramEnd"/>
+      <w:r>
+        <w:rPr>
+          <w:sz w:val="26"/>
+          <w:szCs w:val="26"/>
+        </w:rPr>
+        <w:t xml:space="preserve">, les </w:t>
+      </w:r>
+      <w:proofErr w:type="spellStart"/>
+      <w:r>
+        <w:rPr>
+          <w:sz w:val="26"/>
+          <w:szCs w:val="26"/>
+        </w:rPr>
+        <w:t>fichiers.h</w:t>
+      </w:r>
+      <w:proofErr w:type="spellEnd"/>
+      <w:r>
+        <w:rPr>
+          <w:sz w:val="26"/>
+          <w:szCs w:val="26"/>
+        </w:rPr>
+        <w:t xml:space="preserve"> sont ceux qui possède les déclarations de fonctions, la déclarations des </w:t>
+      </w:r>
+      <w:r>
+        <w:rPr>
+          <w:rFonts w:cstheme="minorHAnsi"/>
+          <w:sz w:val="26"/>
+          <w:szCs w:val="26"/>
+        </w:rPr>
+        <w:t>#</w:t>
+      </w:r>
+      <w:r>
+        <w:rPr>
+          <w:sz w:val="26"/>
+          <w:szCs w:val="26"/>
+        </w:rPr>
+        <w:t xml:space="preserve">define et </w:t>
+      </w:r>
+      <w:r>
+        <w:rPr>
+          <w:rFonts w:cstheme="minorHAnsi"/>
+          <w:sz w:val="26"/>
+          <w:szCs w:val="26"/>
+        </w:rPr>
+        <w:t>#</w:t>
+      </w:r>
+      <w:r>
+        <w:rPr>
+          <w:sz w:val="26"/>
+          <w:szCs w:val="26"/>
+        </w:rPr>
+        <w:t xml:space="preserve">include. </w:t>
       </w:r>
     </w:p>
     <w:p>
@@ -1826,23 +1954,15 @@
           <w:sz w:val="26"/>
           <w:szCs w:val="26"/>
         </w:rPr>
-        <w:t>source</w:t>
-      </w:r>
-      <w:r>
-        <w:rPr>
-          <w:sz w:val="26"/>
-          <w:szCs w:val="26"/>
-        </w:rPr>
-        <w:t xml:space="preserve"> contient le main.c qui contient le menu principale du programme, son .exe et le fichier avec les informations des utilisateurs. </w:t>
-      </w:r>
-    </w:p>
-    <w:p>
-      <w:pPr>
-        <w:rPr>
-          <w:sz w:val="26"/>
-          <w:szCs w:val="26"/>
-        </w:rPr>
-      </w:pPr>
+        <w:t>rapport</w:t>
+      </w:r>
+      <w:r>
+        <w:rPr>
+          <w:sz w:val="26"/>
+          <w:szCs w:val="26"/>
+        </w:rPr>
+        <w:t xml:space="preserve"> contient le rapport écrit pour le projet. </w:t>
+      </w:r>
     </w:p>
     <w:p>
       <w:pPr>
@@ -1865,29 +1985,53 @@
           <w:sz w:val="26"/>
           <w:szCs w:val="26"/>
         </w:rPr>
-        <w:t>tests</w:t>
-      </w:r>
-      <w:r>
-        <w:rPr>
-          <w:sz w:val="26"/>
-          <w:szCs w:val="26"/>
-        </w:rPr>
-        <w:t xml:space="preserve"> contient le code des test unitaires demandés. Et pour finir le dossier unity est un le même que le dossier .vscode mais pour les tests unitaires.</w:t>
-      </w:r>
-    </w:p>
-    <w:p>
-      <w:pPr>
-        <w:rPr>
-          <w:sz w:val="26"/>
-          <w:szCs w:val="26"/>
-        </w:rPr>
-      </w:pPr>
-      <w:r>
-        <w:rPr>
-          <w:sz w:val="26"/>
-          <w:szCs w:val="26"/>
-        </w:rPr>
-        <w:t xml:space="preserve">Et le </w:t>
+        <w:t>source</w:t>
+      </w:r>
+      <w:r>
+        <w:rPr>
+          <w:sz w:val="26"/>
+          <w:szCs w:val="26"/>
+        </w:rPr>
+        <w:t xml:space="preserve"> contient </w:t>
+      </w:r>
+      <w:proofErr w:type="gramStart"/>
+      <w:r>
+        <w:rPr>
+          <w:sz w:val="26"/>
+          <w:szCs w:val="26"/>
+        </w:rPr>
+        <w:t>le main</w:t>
+      </w:r>
+      <w:proofErr w:type="gramEnd"/>
+      <w:r>
+        <w:rPr>
+          <w:sz w:val="26"/>
+          <w:szCs w:val="26"/>
+        </w:rPr>
+        <w:t xml:space="preserve">.c qui contient le menu principale du programme, son .exe et le fichier avec les informations des utilisateurs. </w:t>
+      </w:r>
+    </w:p>
+    <w:p>
+      <w:pPr>
+        <w:rPr>
+          <w:sz w:val="26"/>
+          <w:szCs w:val="26"/>
+        </w:rPr>
+      </w:pPr>
+    </w:p>
+    <w:p>
+      <w:pPr>
+        <w:rPr>
+          <w:sz w:val="26"/>
+          <w:szCs w:val="26"/>
+        </w:rPr>
+      </w:pPr>
+      <w:r>
+        <w:rPr>
+          <w:sz w:val="26"/>
+          <w:szCs w:val="26"/>
+        </w:rPr>
+        <w:t xml:space="preserve">Le dossier </w:t>
       </w:r>
       <w:r>
         <w:rPr>
@@ -1896,14 +2040,104 @@
           <w:sz w:val="26"/>
           <w:szCs w:val="26"/>
         </w:rPr>
+        <w:t>tests</w:t>
+      </w:r>
+      <w:r>
+        <w:rPr>
+          <w:sz w:val="26"/>
+          <w:szCs w:val="26"/>
+        </w:rPr>
+        <w:t xml:space="preserve"> contient le code des test unitaires demandés. Et pour finir le dossier </w:t>
+      </w:r>
+      <w:proofErr w:type="spellStart"/>
+      <w:r>
+        <w:rPr>
+          <w:sz w:val="26"/>
+          <w:szCs w:val="26"/>
+        </w:rPr>
+        <w:t>unity</w:t>
+      </w:r>
+      <w:proofErr w:type="spellEnd"/>
+      <w:r>
+        <w:rPr>
+          <w:sz w:val="26"/>
+          <w:szCs w:val="26"/>
+        </w:rPr>
+        <w:t xml:space="preserve"> est un le même que le </w:t>
+      </w:r>
+      <w:proofErr w:type="gramStart"/>
+      <w:r>
+        <w:rPr>
+          <w:sz w:val="26"/>
+          <w:szCs w:val="26"/>
+        </w:rPr>
+        <w:t>dossier .</w:t>
+      </w:r>
+      <w:proofErr w:type="spellStart"/>
+      <w:r>
+        <w:rPr>
+          <w:sz w:val="26"/>
+          <w:szCs w:val="26"/>
+        </w:rPr>
+        <w:t>vscode</w:t>
+      </w:r>
+      <w:proofErr w:type="spellEnd"/>
+      <w:proofErr w:type="gramEnd"/>
+      <w:r>
+        <w:rPr>
+          <w:sz w:val="26"/>
+          <w:szCs w:val="26"/>
+        </w:rPr>
+        <w:t xml:space="preserve"> mais pour les tests unitaires.</w:t>
+      </w:r>
+    </w:p>
+    <w:p>
+      <w:pPr>
+        <w:rPr>
+          <w:sz w:val="26"/>
+          <w:szCs w:val="26"/>
+        </w:rPr>
+      </w:pPr>
+      <w:r>
+        <w:rPr>
+          <w:sz w:val="26"/>
+          <w:szCs w:val="26"/>
+        </w:rPr>
+        <w:t xml:space="preserve">Et le </w:t>
+      </w:r>
+      <w:proofErr w:type="spellStart"/>
+      <w:r>
+        <w:rPr>
+          <w:i/>
+          <w:iCs/>
+          <w:sz w:val="26"/>
+          <w:szCs w:val="26"/>
+        </w:rPr>
         <w:t>gitignore</w:t>
       </w:r>
-      <w:r>
-        <w:rPr>
-          <w:sz w:val="26"/>
-          <w:szCs w:val="26"/>
-        </w:rPr>
-        <w:t xml:space="preserve"> est un fichier où l’on indique quel fichier on ne peut pas mettre sur le github.</w:t>
+      <w:proofErr w:type="spellEnd"/>
+      <w:r>
+        <w:rPr>
+          <w:sz w:val="26"/>
+          <w:szCs w:val="26"/>
+        </w:rPr>
+        <w:t xml:space="preserve"> est un fichier où l’on indique quel fichier on ne peut pas mettre sur le </w:t>
+      </w:r>
+      <w:proofErr w:type="spellStart"/>
+      <w:r>
+        <w:rPr>
+          <w:sz w:val="26"/>
+          <w:szCs w:val="26"/>
+        </w:rPr>
+        <w:t>github</w:t>
+      </w:r>
+      <w:proofErr w:type="spellEnd"/>
+      <w:r>
+        <w:rPr>
+          <w:sz w:val="26"/>
+          <w:szCs w:val="26"/>
+        </w:rPr>
+        <w:t>.</w:t>
       </w:r>
     </w:p>
     <w:p>
@@ -2029,7 +2263,9 @@
           <w:u w:val="single"/>
         </w:rPr>
       </w:pPr>
-      <w:r>
+    </w:p>
+    <w:p>
+      <w:pPr>
         <w:rPr>
           <w:b/>
           <w:bCs/>
@@ -2037,11 +2273,8 @@
           <w:szCs w:val="40"/>
           <w:u w:val="single"/>
         </w:rPr>
-        <w:t>Tableau des fonctions :</w:t>
-      </w:r>
-    </w:p>
-    <w:p>
-      <w:pPr>
+      </w:pPr>
+      <w:r>
         <w:rPr>
           <w:b/>
           <w:bCs/>
@@ -2049,8 +2282,2030 @@
           <w:szCs w:val="40"/>
           <w:u w:val="single"/>
         </w:rPr>
-      </w:pPr>
-      <w:r>
+        <w:lastRenderedPageBreak/>
+        <w:t>Tableau des fonctions :</w:t>
+      </w:r>
+    </w:p>
+    <w:tbl>
+      <w:tblPr>
+        <w:tblStyle w:val="Grilledutableau"/>
+        <w:tblW w:w="10201" w:type="dxa"/>
+        <w:tblLook w:val="04A0" w:firstRow="1" w:lastRow="0" w:firstColumn="1" w:lastColumn="0" w:noHBand="0" w:noVBand="1"/>
+      </w:tblPr>
+      <w:tblGrid>
+        <w:gridCol w:w="1892"/>
+        <w:gridCol w:w="3145"/>
+        <w:gridCol w:w="2018"/>
+        <w:gridCol w:w="1206"/>
+        <w:gridCol w:w="1940"/>
+      </w:tblGrid>
+      <w:tr>
+        <w:tc>
+          <w:tcPr>
+            <w:tcW w:w="1892" w:type="dxa"/>
+          </w:tcPr>
+          <w:p>
+            <w:pPr>
+              <w:jc w:val="center"/>
+              <w:rPr>
+                <w:b/>
+                <w:bCs/>
+                <w:sz w:val="26"/>
+                <w:szCs w:val="26"/>
+                <w:u w:val="single"/>
+              </w:rPr>
+            </w:pPr>
+            <w:r>
+              <w:rPr>
+                <w:b/>
+                <w:bCs/>
+                <w:sz w:val="26"/>
+                <w:szCs w:val="26"/>
+                <w:u w:val="single"/>
+              </w:rPr>
+              <w:t>Position dans le dossier</w:t>
+            </w:r>
+          </w:p>
+        </w:tc>
+        <w:tc>
+          <w:tcPr>
+            <w:tcW w:w="3145" w:type="dxa"/>
+          </w:tcPr>
+          <w:p>
+            <w:pPr>
+              <w:jc w:val="center"/>
+              <w:rPr>
+                <w:b/>
+                <w:bCs/>
+                <w:sz w:val="26"/>
+                <w:szCs w:val="26"/>
+                <w:u w:val="single"/>
+              </w:rPr>
+            </w:pPr>
+          </w:p>
+          <w:p>
+            <w:pPr>
+              <w:jc w:val="center"/>
+              <w:rPr>
+                <w:b/>
+                <w:bCs/>
+                <w:sz w:val="26"/>
+                <w:szCs w:val="26"/>
+                <w:u w:val="single"/>
+              </w:rPr>
+            </w:pPr>
+            <w:r>
+              <w:rPr>
+                <w:b/>
+                <w:bCs/>
+                <w:sz w:val="26"/>
+                <w:szCs w:val="26"/>
+                <w:u w:val="single"/>
+              </w:rPr>
+              <w:t>Nom</w:t>
+            </w:r>
+          </w:p>
+        </w:tc>
+        <w:tc>
+          <w:tcPr>
+            <w:tcW w:w="2018" w:type="dxa"/>
+          </w:tcPr>
+          <w:p>
+            <w:pPr>
+              <w:jc w:val="center"/>
+              <w:rPr>
+                <w:b/>
+                <w:bCs/>
+                <w:sz w:val="26"/>
+                <w:szCs w:val="26"/>
+                <w:u w:val="single"/>
+              </w:rPr>
+            </w:pPr>
+            <w:r>
+              <w:rPr>
+                <w:b/>
+                <w:bCs/>
+                <w:sz w:val="26"/>
+                <w:szCs w:val="26"/>
+                <w:u w:val="single"/>
+              </w:rPr>
+              <w:t>Nom des paramètres et leur type</w:t>
+            </w:r>
+          </w:p>
+        </w:tc>
+        <w:tc>
+          <w:tcPr>
+            <w:tcW w:w="1206" w:type="dxa"/>
+          </w:tcPr>
+          <w:p>
+            <w:pPr>
+              <w:rPr>
+                <w:b/>
+                <w:bCs/>
+                <w:sz w:val="26"/>
+                <w:szCs w:val="26"/>
+                <w:u w:val="single"/>
+              </w:rPr>
+            </w:pPr>
+          </w:p>
+          <w:p>
+            <w:pPr>
+              <w:jc w:val="center"/>
+              <w:rPr>
+                <w:b/>
+                <w:bCs/>
+                <w:sz w:val="26"/>
+                <w:szCs w:val="26"/>
+                <w:u w:val="single"/>
+              </w:rPr>
+            </w:pPr>
+            <w:r>
+              <w:rPr>
+                <w:b/>
+                <w:bCs/>
+                <w:sz w:val="26"/>
+                <w:szCs w:val="26"/>
+                <w:u w:val="single"/>
+              </w:rPr>
+              <w:t>Type de retour</w:t>
+            </w:r>
+          </w:p>
+        </w:tc>
+        <w:tc>
+          <w:tcPr>
+            <w:tcW w:w="1940" w:type="dxa"/>
+          </w:tcPr>
+          <w:p>
+            <w:pPr>
+              <w:jc w:val="center"/>
+              <w:rPr>
+                <w:b/>
+                <w:bCs/>
+                <w:sz w:val="26"/>
+                <w:szCs w:val="26"/>
+                <w:u w:val="single"/>
+              </w:rPr>
+            </w:pPr>
+          </w:p>
+          <w:p>
+            <w:pPr>
+              <w:jc w:val="center"/>
+              <w:rPr>
+                <w:b/>
+                <w:bCs/>
+                <w:sz w:val="26"/>
+                <w:szCs w:val="26"/>
+                <w:u w:val="single"/>
+              </w:rPr>
+            </w:pPr>
+            <w:r>
+              <w:rPr>
+                <w:b/>
+                <w:bCs/>
+                <w:sz w:val="26"/>
+                <w:szCs w:val="26"/>
+                <w:u w:val="single"/>
+              </w:rPr>
+              <w:t>Utilité</w:t>
+            </w:r>
+          </w:p>
+        </w:tc>
+      </w:tr>
+      <w:tr>
+        <w:tc>
+          <w:tcPr>
+            <w:tcW w:w="1892" w:type="dxa"/>
+          </w:tcPr>
+          <w:p>
+            <w:pPr>
+              <w:rPr>
+                <w:sz w:val="24"/>
+                <w:szCs w:val="24"/>
+                <w:lang w:val="fr-FR"/>
+              </w:rPr>
+            </w:pPr>
+            <w:proofErr w:type="gramStart"/>
+            <w:r>
+              <w:rPr>
+                <w:sz w:val="26"/>
+                <w:szCs w:val="26"/>
+              </w:rPr>
+              <w:t>include</w:t>
+            </w:r>
+            <w:proofErr w:type="gramEnd"/>
+            <w:r>
+              <w:rPr>
+                <w:sz w:val="26"/>
+                <w:szCs w:val="26"/>
+              </w:rPr>
+              <w:t>\</w:t>
+            </w:r>
+            <w:r>
+              <w:rPr>
+                <w:sz w:val="26"/>
+                <w:szCs w:val="26"/>
+              </w:rPr>
+              <w:t>users.h</w:t>
+            </w:r>
+          </w:p>
+        </w:tc>
+        <w:tc>
+          <w:tcPr>
+            <w:tcW w:w="3145" w:type="dxa"/>
+          </w:tcPr>
+          <w:p>
+            <w:pPr>
+              <w:rPr>
+                <w:sz w:val="26"/>
+                <w:szCs w:val="26"/>
+              </w:rPr>
+            </w:pPr>
+            <w:proofErr w:type="spellStart"/>
+            <w:proofErr w:type="gramStart"/>
+            <w:r>
+              <w:rPr>
+                <w:sz w:val="26"/>
+                <w:szCs w:val="26"/>
+              </w:rPr>
+              <w:t>l</w:t>
+            </w:r>
+            <w:r>
+              <w:rPr>
+                <w:sz w:val="26"/>
+                <w:szCs w:val="26"/>
+              </w:rPr>
+              <w:t>ister</w:t>
+            </w:r>
+            <w:proofErr w:type="gramEnd"/>
+            <w:r>
+              <w:rPr>
+                <w:sz w:val="26"/>
+                <w:szCs w:val="26"/>
+              </w:rPr>
+              <w:t>_uti</w:t>
+            </w:r>
+            <w:proofErr w:type="spellEnd"/>
+            <w:r>
+              <w:rPr>
+                <w:sz w:val="26"/>
+                <w:szCs w:val="26"/>
+              </w:rPr>
+              <w:t>()</w:t>
+            </w:r>
+          </w:p>
+        </w:tc>
+        <w:tc>
+          <w:tcPr>
+            <w:tcW w:w="2018" w:type="dxa"/>
+          </w:tcPr>
+          <w:p>
+            <w:pPr>
+              <w:rPr>
+                <w:sz w:val="26"/>
+                <w:szCs w:val="26"/>
+              </w:rPr>
+            </w:pPr>
+            <w:r>
+              <w:rPr>
+                <w:sz w:val="26"/>
+                <w:szCs w:val="26"/>
+              </w:rPr>
+              <w:t>\</w:t>
+            </w:r>
+          </w:p>
+        </w:tc>
+        <w:tc>
+          <w:tcPr>
+            <w:tcW w:w="1206" w:type="dxa"/>
+          </w:tcPr>
+          <w:p>
+            <w:pPr>
+              <w:rPr>
+                <w:sz w:val="26"/>
+                <w:szCs w:val="26"/>
+              </w:rPr>
+            </w:pPr>
+            <w:proofErr w:type="spellStart"/>
+            <w:r>
+              <w:rPr>
+                <w:sz w:val="26"/>
+                <w:szCs w:val="26"/>
+              </w:rPr>
+              <w:t>Void</w:t>
+            </w:r>
+            <w:proofErr w:type="spellEnd"/>
+          </w:p>
+        </w:tc>
+        <w:tc>
+          <w:tcPr>
+            <w:tcW w:w="1940" w:type="dxa"/>
+          </w:tcPr>
+          <w:p>
+            <w:pPr>
+              <w:rPr>
+                <w:sz w:val="26"/>
+                <w:szCs w:val="26"/>
+              </w:rPr>
+            </w:pPr>
+            <w:r>
+              <w:rPr>
+                <w:sz w:val="26"/>
+                <w:szCs w:val="26"/>
+              </w:rPr>
+              <w:t xml:space="preserve">Lister </w:t>
+            </w:r>
+            <w:proofErr w:type="gramStart"/>
+            <w:r>
+              <w:rPr>
+                <w:sz w:val="26"/>
+                <w:szCs w:val="26"/>
+              </w:rPr>
+              <w:t>tous</w:t>
+            </w:r>
+            <w:r>
+              <w:rPr>
+                <w:sz w:val="26"/>
+                <w:szCs w:val="26"/>
+              </w:rPr>
+              <w:t xml:space="preserve"> les utilisateur présent</w:t>
+            </w:r>
+            <w:proofErr w:type="gramEnd"/>
+            <w:r>
+              <w:rPr>
+                <w:sz w:val="26"/>
+                <w:szCs w:val="26"/>
+              </w:rPr>
+              <w:t>.</w:t>
+            </w:r>
+          </w:p>
+        </w:tc>
+      </w:tr>
+      <w:tr>
+        <w:tc>
+          <w:tcPr>
+            <w:tcW w:w="1892" w:type="dxa"/>
+          </w:tcPr>
+          <w:p>
+            <w:pPr>
+              <w:rPr>
+                <w:sz w:val="26"/>
+                <w:szCs w:val="26"/>
+              </w:rPr>
+            </w:pPr>
+          </w:p>
+        </w:tc>
+        <w:tc>
+          <w:tcPr>
+            <w:tcW w:w="3145" w:type="dxa"/>
+          </w:tcPr>
+          <w:p>
+            <w:pPr>
+              <w:rPr>
+                <w:sz w:val="26"/>
+                <w:szCs w:val="26"/>
+              </w:rPr>
+            </w:pPr>
+            <w:proofErr w:type="spellStart"/>
+            <w:proofErr w:type="gramStart"/>
+            <w:r>
+              <w:rPr>
+                <w:sz w:val="26"/>
+                <w:szCs w:val="26"/>
+              </w:rPr>
+              <w:t>menu</w:t>
+            </w:r>
+            <w:proofErr w:type="gramEnd"/>
+            <w:r>
+              <w:rPr>
+                <w:sz w:val="26"/>
+                <w:szCs w:val="26"/>
+              </w:rPr>
+              <w:t>_ajouter</w:t>
+            </w:r>
+            <w:proofErr w:type="spellEnd"/>
+            <w:r>
+              <w:rPr>
+                <w:sz w:val="26"/>
+                <w:szCs w:val="26"/>
+              </w:rPr>
+              <w:t>(char *rang)</w:t>
+            </w:r>
+          </w:p>
+        </w:tc>
+        <w:tc>
+          <w:tcPr>
+            <w:tcW w:w="2018" w:type="dxa"/>
+          </w:tcPr>
+          <w:p>
+            <w:pPr>
+              <w:rPr>
+                <w:sz w:val="26"/>
+                <w:szCs w:val="26"/>
+              </w:rPr>
+            </w:pPr>
+            <w:r>
+              <w:rPr>
+                <w:sz w:val="26"/>
+                <w:szCs w:val="26"/>
+              </w:rPr>
+              <w:t>Char *rang</w:t>
+            </w:r>
+          </w:p>
+        </w:tc>
+        <w:tc>
+          <w:tcPr>
+            <w:tcW w:w="1206" w:type="dxa"/>
+          </w:tcPr>
+          <w:p>
+            <w:pPr>
+              <w:rPr>
+                <w:sz w:val="26"/>
+                <w:szCs w:val="26"/>
+              </w:rPr>
+            </w:pPr>
+            <w:proofErr w:type="spellStart"/>
+            <w:r>
+              <w:rPr>
+                <w:sz w:val="26"/>
+                <w:szCs w:val="26"/>
+              </w:rPr>
+              <w:t>Void</w:t>
+            </w:r>
+            <w:proofErr w:type="spellEnd"/>
+          </w:p>
+        </w:tc>
+        <w:tc>
+          <w:tcPr>
+            <w:tcW w:w="1940" w:type="dxa"/>
+          </w:tcPr>
+          <w:p>
+            <w:pPr>
+              <w:rPr>
+                <w:sz w:val="26"/>
+                <w:szCs w:val="26"/>
+              </w:rPr>
+            </w:pPr>
+            <w:r>
+              <w:rPr>
+                <w:sz w:val="26"/>
+                <w:szCs w:val="26"/>
+              </w:rPr>
+              <w:t>Menu pour rentrer le nom et mot de passe de l’utilisateur</w:t>
+            </w:r>
+            <w:r>
+              <w:rPr>
+                <w:sz w:val="26"/>
+                <w:szCs w:val="26"/>
+              </w:rPr>
+              <w:t>.</w:t>
+            </w:r>
+          </w:p>
+        </w:tc>
+      </w:tr>
+      <w:tr>
+        <w:tc>
+          <w:tcPr>
+            <w:tcW w:w="1892" w:type="dxa"/>
+          </w:tcPr>
+          <w:p>
+            <w:pPr>
+              <w:rPr>
+                <w:sz w:val="26"/>
+                <w:szCs w:val="26"/>
+              </w:rPr>
+            </w:pPr>
+          </w:p>
+        </w:tc>
+        <w:tc>
+          <w:tcPr>
+            <w:tcW w:w="3145" w:type="dxa"/>
+          </w:tcPr>
+          <w:p>
+            <w:pPr>
+              <w:rPr>
+                <w:sz w:val="26"/>
+                <w:szCs w:val="26"/>
+              </w:rPr>
+            </w:pPr>
+            <w:proofErr w:type="gramStart"/>
+            <w:r>
+              <w:rPr>
+                <w:sz w:val="26"/>
+                <w:szCs w:val="26"/>
+              </w:rPr>
+              <w:t>ajouter(</w:t>
+            </w:r>
+            <w:proofErr w:type="gramEnd"/>
+            <w:r>
+              <w:rPr>
+                <w:sz w:val="26"/>
+                <w:szCs w:val="26"/>
+              </w:rPr>
+              <w:t>FILE*</w:t>
+            </w:r>
+            <w:proofErr w:type="spellStart"/>
+            <w:r>
+              <w:rPr>
+                <w:sz w:val="26"/>
+                <w:szCs w:val="26"/>
+              </w:rPr>
+              <w:t>fichier,char</w:t>
+            </w:r>
+            <w:proofErr w:type="spellEnd"/>
+            <w:r>
+              <w:rPr>
+                <w:sz w:val="26"/>
+                <w:szCs w:val="26"/>
+              </w:rPr>
+              <w:t xml:space="preserve"> *</w:t>
+            </w:r>
+            <w:proofErr w:type="spellStart"/>
+            <w:r>
+              <w:rPr>
+                <w:sz w:val="26"/>
+                <w:szCs w:val="26"/>
+              </w:rPr>
+              <w:t>log,char</w:t>
+            </w:r>
+            <w:proofErr w:type="spellEnd"/>
+            <w:r>
+              <w:rPr>
+                <w:sz w:val="26"/>
+                <w:szCs w:val="26"/>
+              </w:rPr>
+              <w:t xml:space="preserve"> *</w:t>
+            </w:r>
+            <w:proofErr w:type="spellStart"/>
+            <w:r>
+              <w:rPr>
+                <w:sz w:val="26"/>
+                <w:szCs w:val="26"/>
+              </w:rPr>
+              <w:t>mdp</w:t>
+            </w:r>
+            <w:proofErr w:type="spellEnd"/>
+            <w:r>
+              <w:rPr>
+                <w:sz w:val="26"/>
+                <w:szCs w:val="26"/>
+              </w:rPr>
+              <w:t xml:space="preserve">, </w:t>
+            </w:r>
+            <w:proofErr w:type="spellStart"/>
+            <w:r>
+              <w:rPr>
+                <w:sz w:val="26"/>
+                <w:szCs w:val="26"/>
+              </w:rPr>
+              <w:t>int</w:t>
+            </w:r>
+            <w:proofErr w:type="spellEnd"/>
+            <w:r>
+              <w:rPr>
+                <w:sz w:val="26"/>
+                <w:szCs w:val="26"/>
+              </w:rPr>
+              <w:t xml:space="preserve"> </w:t>
+            </w:r>
+            <w:proofErr w:type="spellStart"/>
+            <w:r>
+              <w:rPr>
+                <w:sz w:val="26"/>
+                <w:szCs w:val="26"/>
+              </w:rPr>
+              <w:t>dim</w:t>
+            </w:r>
+            <w:proofErr w:type="spellEnd"/>
+            <w:r>
+              <w:rPr>
+                <w:sz w:val="26"/>
+                <w:szCs w:val="26"/>
+              </w:rPr>
+              <w:t>, char *rang)</w:t>
+            </w:r>
+          </w:p>
+        </w:tc>
+        <w:tc>
+          <w:tcPr>
+            <w:tcW w:w="2018" w:type="dxa"/>
+          </w:tcPr>
+          <w:p>
+            <w:pPr>
+              <w:rPr>
+                <w:sz w:val="24"/>
+                <w:szCs w:val="24"/>
+              </w:rPr>
+            </w:pPr>
+            <w:r>
+              <w:rPr>
+                <w:sz w:val="24"/>
+                <w:szCs w:val="24"/>
+              </w:rPr>
+              <w:t>FILE *fichier</w:t>
+            </w:r>
+          </w:p>
+          <w:p>
+            <w:pPr>
+              <w:rPr>
+                <w:sz w:val="24"/>
+                <w:szCs w:val="24"/>
+              </w:rPr>
+            </w:pPr>
+            <w:r>
+              <w:rPr>
+                <w:sz w:val="24"/>
+                <w:szCs w:val="24"/>
+              </w:rPr>
+              <w:t>Char *</w:t>
+            </w:r>
+            <w:proofErr w:type="gramStart"/>
+            <w:r>
+              <w:rPr>
+                <w:sz w:val="24"/>
+                <w:szCs w:val="24"/>
+              </w:rPr>
+              <w:t>log,*</w:t>
+            </w:r>
+            <w:proofErr w:type="spellStart"/>
+            <w:proofErr w:type="gramEnd"/>
+            <w:r>
+              <w:rPr>
+                <w:sz w:val="24"/>
+                <w:szCs w:val="24"/>
+              </w:rPr>
+              <w:t>mdp</w:t>
+            </w:r>
+            <w:proofErr w:type="spellEnd"/>
+            <w:r>
+              <w:rPr>
+                <w:sz w:val="24"/>
+                <w:szCs w:val="24"/>
+              </w:rPr>
+              <w:t>,</w:t>
+            </w:r>
+            <w:r>
+              <w:rPr>
+                <w:sz w:val="24"/>
+                <w:szCs w:val="24"/>
+              </w:rPr>
+              <w:t xml:space="preserve"> </w:t>
+            </w:r>
+            <w:r>
+              <w:rPr>
+                <w:sz w:val="24"/>
+                <w:szCs w:val="24"/>
+              </w:rPr>
+              <w:t>rang</w:t>
+            </w:r>
+          </w:p>
+          <w:p>
+            <w:pPr>
+              <w:rPr>
+                <w:sz w:val="26"/>
+                <w:szCs w:val="26"/>
+              </w:rPr>
+            </w:pPr>
+            <w:r>
+              <w:rPr>
+                <w:sz w:val="24"/>
+                <w:szCs w:val="24"/>
+              </w:rPr>
+              <w:t xml:space="preserve">Int </w:t>
+            </w:r>
+            <w:proofErr w:type="spellStart"/>
+            <w:r>
+              <w:rPr>
+                <w:sz w:val="24"/>
+                <w:szCs w:val="24"/>
+              </w:rPr>
+              <w:t>dim</w:t>
+            </w:r>
+            <w:proofErr w:type="spellEnd"/>
+          </w:p>
+        </w:tc>
+        <w:tc>
+          <w:tcPr>
+            <w:tcW w:w="1206" w:type="dxa"/>
+          </w:tcPr>
+          <w:p>
+            <w:pPr>
+              <w:rPr>
+                <w:sz w:val="26"/>
+                <w:szCs w:val="26"/>
+              </w:rPr>
+            </w:pPr>
+            <w:proofErr w:type="spellStart"/>
+            <w:r>
+              <w:rPr>
+                <w:sz w:val="26"/>
+                <w:szCs w:val="26"/>
+              </w:rPr>
+              <w:t>Unsigned</w:t>
+            </w:r>
+            <w:proofErr w:type="spellEnd"/>
+          </w:p>
+        </w:tc>
+        <w:tc>
+          <w:tcPr>
+            <w:tcW w:w="1940" w:type="dxa"/>
+          </w:tcPr>
+          <w:p>
+            <w:pPr>
+              <w:rPr>
+                <w:sz w:val="26"/>
+                <w:szCs w:val="26"/>
+              </w:rPr>
+            </w:pPr>
+            <w:r>
+              <w:rPr>
+                <w:sz w:val="26"/>
+                <w:szCs w:val="26"/>
+              </w:rPr>
+              <w:t>Fonction qui vérifie que les paramètres sont bons et les ajoute dans le fichier.</w:t>
+            </w:r>
+          </w:p>
+        </w:tc>
+      </w:tr>
+      <w:tr>
+        <w:tc>
+          <w:tcPr>
+            <w:tcW w:w="1892" w:type="dxa"/>
+          </w:tcPr>
+          <w:p>
+            <w:pPr>
+              <w:rPr>
+                <w:sz w:val="26"/>
+                <w:szCs w:val="26"/>
+              </w:rPr>
+            </w:pPr>
+          </w:p>
+        </w:tc>
+        <w:tc>
+          <w:tcPr>
+            <w:tcW w:w="3145" w:type="dxa"/>
+          </w:tcPr>
+          <w:p>
+            <w:pPr>
+              <w:rPr>
+                <w:sz w:val="26"/>
+                <w:szCs w:val="26"/>
+              </w:rPr>
+            </w:pPr>
+            <w:proofErr w:type="spellStart"/>
+            <w:proofErr w:type="gramStart"/>
+            <w:r>
+              <w:rPr>
+                <w:sz w:val="26"/>
+                <w:szCs w:val="26"/>
+              </w:rPr>
+              <w:t>menu</w:t>
+            </w:r>
+            <w:proofErr w:type="gramEnd"/>
+            <w:r>
+              <w:rPr>
+                <w:sz w:val="26"/>
+                <w:szCs w:val="26"/>
+              </w:rPr>
+              <w:t>_supprimer</w:t>
+            </w:r>
+            <w:proofErr w:type="spellEnd"/>
+            <w:r>
+              <w:rPr>
+                <w:sz w:val="26"/>
+                <w:szCs w:val="26"/>
+              </w:rPr>
+              <w:t>()</w:t>
+            </w:r>
+          </w:p>
+        </w:tc>
+        <w:tc>
+          <w:tcPr>
+            <w:tcW w:w="2018" w:type="dxa"/>
+          </w:tcPr>
+          <w:p>
+            <w:pPr>
+              <w:rPr>
+                <w:sz w:val="26"/>
+                <w:szCs w:val="26"/>
+              </w:rPr>
+            </w:pPr>
+            <w:r>
+              <w:rPr>
+                <w:sz w:val="26"/>
+                <w:szCs w:val="26"/>
+              </w:rPr>
+              <w:t>\</w:t>
+            </w:r>
+          </w:p>
+        </w:tc>
+        <w:tc>
+          <w:tcPr>
+            <w:tcW w:w="1206" w:type="dxa"/>
+          </w:tcPr>
+          <w:p>
+            <w:pPr>
+              <w:rPr>
+                <w:sz w:val="26"/>
+                <w:szCs w:val="26"/>
+              </w:rPr>
+            </w:pPr>
+            <w:proofErr w:type="spellStart"/>
+            <w:r>
+              <w:rPr>
+                <w:sz w:val="26"/>
+                <w:szCs w:val="26"/>
+              </w:rPr>
+              <w:t>Unsinged</w:t>
+            </w:r>
+            <w:proofErr w:type="spellEnd"/>
+          </w:p>
+        </w:tc>
+        <w:tc>
+          <w:tcPr>
+            <w:tcW w:w="1940" w:type="dxa"/>
+          </w:tcPr>
+          <w:p>
+            <w:pPr>
+              <w:rPr>
+                <w:sz w:val="26"/>
+                <w:szCs w:val="26"/>
+              </w:rPr>
+            </w:pPr>
+            <w:r>
+              <w:rPr>
+                <w:sz w:val="26"/>
+                <w:szCs w:val="26"/>
+              </w:rPr>
+              <w:t>Menu pour choisir qui supprimer.</w:t>
+            </w:r>
+          </w:p>
+        </w:tc>
+      </w:tr>
+      <w:tr>
+        <w:tc>
+          <w:tcPr>
+            <w:tcW w:w="1892" w:type="dxa"/>
+          </w:tcPr>
+          <w:p>
+            <w:pPr>
+              <w:rPr>
+                <w:sz w:val="26"/>
+                <w:szCs w:val="26"/>
+              </w:rPr>
+            </w:pPr>
+          </w:p>
+        </w:tc>
+        <w:tc>
+          <w:tcPr>
+            <w:tcW w:w="3145" w:type="dxa"/>
+          </w:tcPr>
+          <w:p>
+            <w:pPr>
+              <w:rPr>
+                <w:sz w:val="26"/>
+                <w:szCs w:val="26"/>
+              </w:rPr>
+            </w:pPr>
+            <w:proofErr w:type="gramStart"/>
+            <w:r>
+              <w:rPr>
+                <w:sz w:val="26"/>
+                <w:szCs w:val="26"/>
+              </w:rPr>
+              <w:t>Supprimer(</w:t>
+            </w:r>
+            <w:proofErr w:type="gramEnd"/>
+            <w:r>
+              <w:rPr>
+                <w:sz w:val="26"/>
+                <w:szCs w:val="26"/>
+              </w:rPr>
+              <w:t>FILE*fichier,</w:t>
+            </w:r>
+            <w:r>
+              <w:rPr>
+                <w:sz w:val="26"/>
+                <w:szCs w:val="26"/>
+              </w:rPr>
+              <w:t xml:space="preserve"> </w:t>
+            </w:r>
+            <w:r>
+              <w:rPr>
+                <w:sz w:val="26"/>
+                <w:szCs w:val="26"/>
+              </w:rPr>
+              <w:t>char</w:t>
+            </w:r>
+            <w:r>
+              <w:rPr>
+                <w:sz w:val="26"/>
+                <w:szCs w:val="26"/>
+              </w:rPr>
+              <w:t xml:space="preserve"> </w:t>
+            </w:r>
+            <w:r>
+              <w:rPr>
+                <w:sz w:val="26"/>
+                <w:szCs w:val="26"/>
+              </w:rPr>
+              <w:t>*log</w:t>
+            </w:r>
+            <w:r>
+              <w:rPr>
+                <w:sz w:val="26"/>
+                <w:szCs w:val="26"/>
+              </w:rPr>
+              <w:t xml:space="preserve"> </w:t>
+            </w:r>
+            <w:r>
+              <w:rPr>
+                <w:sz w:val="26"/>
+                <w:szCs w:val="26"/>
+              </w:rPr>
+              <w:t>,</w:t>
+            </w:r>
+            <w:proofErr w:type="spellStart"/>
+            <w:r>
+              <w:rPr>
+                <w:sz w:val="26"/>
+                <w:szCs w:val="26"/>
+              </w:rPr>
+              <w:t>int</w:t>
+            </w:r>
+            <w:proofErr w:type="spellEnd"/>
+            <w:r>
+              <w:rPr>
+                <w:sz w:val="26"/>
+                <w:szCs w:val="26"/>
+              </w:rPr>
+              <w:t xml:space="preserve"> </w:t>
+            </w:r>
+            <w:proofErr w:type="spellStart"/>
+            <w:r>
+              <w:rPr>
+                <w:sz w:val="26"/>
+                <w:szCs w:val="26"/>
+              </w:rPr>
+              <w:t>dim</w:t>
+            </w:r>
+            <w:proofErr w:type="spellEnd"/>
+            <w:r>
+              <w:rPr>
+                <w:sz w:val="26"/>
+                <w:szCs w:val="26"/>
+              </w:rPr>
+              <w:t>)</w:t>
+            </w:r>
+          </w:p>
+        </w:tc>
+        <w:tc>
+          <w:tcPr>
+            <w:tcW w:w="2018" w:type="dxa"/>
+          </w:tcPr>
+          <w:p>
+            <w:pPr>
+              <w:rPr>
+                <w:sz w:val="24"/>
+                <w:szCs w:val="24"/>
+              </w:rPr>
+            </w:pPr>
+            <w:r>
+              <w:rPr>
+                <w:sz w:val="24"/>
+                <w:szCs w:val="24"/>
+              </w:rPr>
+              <w:t>FILE *fichier</w:t>
+            </w:r>
+          </w:p>
+          <w:p>
+            <w:pPr>
+              <w:rPr>
+                <w:sz w:val="24"/>
+                <w:szCs w:val="24"/>
+              </w:rPr>
+            </w:pPr>
+            <w:r>
+              <w:rPr>
+                <w:sz w:val="24"/>
+                <w:szCs w:val="24"/>
+              </w:rPr>
+              <w:t>Char *log</w:t>
+            </w:r>
+          </w:p>
+          <w:p>
+            <w:pPr>
+              <w:rPr>
+                <w:sz w:val="26"/>
+                <w:szCs w:val="26"/>
+              </w:rPr>
+            </w:pPr>
+            <w:r>
+              <w:rPr>
+                <w:sz w:val="24"/>
+                <w:szCs w:val="24"/>
+              </w:rPr>
+              <w:t xml:space="preserve">Int </w:t>
+            </w:r>
+            <w:proofErr w:type="spellStart"/>
+            <w:r>
+              <w:rPr>
+                <w:sz w:val="24"/>
+                <w:szCs w:val="24"/>
+              </w:rPr>
+              <w:t>dim</w:t>
+            </w:r>
+            <w:proofErr w:type="spellEnd"/>
+          </w:p>
+        </w:tc>
+        <w:tc>
+          <w:tcPr>
+            <w:tcW w:w="1206" w:type="dxa"/>
+          </w:tcPr>
+          <w:p>
+            <w:pPr>
+              <w:rPr>
+                <w:sz w:val="26"/>
+                <w:szCs w:val="26"/>
+              </w:rPr>
+            </w:pPr>
+            <w:proofErr w:type="spellStart"/>
+            <w:r>
+              <w:rPr>
+                <w:sz w:val="26"/>
+                <w:szCs w:val="26"/>
+              </w:rPr>
+              <w:t>Unsigned</w:t>
+            </w:r>
+            <w:proofErr w:type="spellEnd"/>
+          </w:p>
+        </w:tc>
+        <w:tc>
+          <w:tcPr>
+            <w:tcW w:w="1940" w:type="dxa"/>
+          </w:tcPr>
+          <w:p>
+            <w:pPr>
+              <w:rPr>
+                <w:sz w:val="26"/>
+                <w:szCs w:val="26"/>
+              </w:rPr>
+            </w:pPr>
+            <w:r>
+              <w:rPr>
+                <w:sz w:val="26"/>
+                <w:szCs w:val="26"/>
+              </w:rPr>
+              <w:t>Fonction qui vérifie que le paramètre</w:t>
+            </w:r>
+            <w:r>
+              <w:rPr>
+                <w:sz w:val="26"/>
+                <w:szCs w:val="26"/>
+              </w:rPr>
+              <w:t xml:space="preserve"> est</w:t>
+            </w:r>
+            <w:r>
+              <w:rPr>
+                <w:sz w:val="26"/>
+                <w:szCs w:val="26"/>
+              </w:rPr>
+              <w:t xml:space="preserve"> bon </w:t>
+            </w:r>
+            <w:r>
+              <w:rPr>
+                <w:sz w:val="26"/>
+                <w:szCs w:val="26"/>
+              </w:rPr>
+              <w:t>puis supprime</w:t>
+            </w:r>
+          </w:p>
+        </w:tc>
+      </w:tr>
+      <w:tr>
+        <w:tc>
+          <w:tcPr>
+            <w:tcW w:w="1892" w:type="dxa"/>
+          </w:tcPr>
+          <w:p>
+            <w:pPr>
+              <w:rPr>
+                <w:sz w:val="26"/>
+                <w:szCs w:val="26"/>
+              </w:rPr>
+            </w:pPr>
+          </w:p>
+        </w:tc>
+        <w:tc>
+          <w:tcPr>
+            <w:tcW w:w="3145" w:type="dxa"/>
+          </w:tcPr>
+          <w:p>
+            <w:pPr>
+              <w:rPr>
+                <w:sz w:val="26"/>
+                <w:szCs w:val="26"/>
+              </w:rPr>
+            </w:pPr>
+            <w:proofErr w:type="spellStart"/>
+            <w:proofErr w:type="gramStart"/>
+            <w:r>
+              <w:rPr>
+                <w:sz w:val="26"/>
+                <w:szCs w:val="26"/>
+              </w:rPr>
+              <w:t>menu</w:t>
+            </w:r>
+            <w:proofErr w:type="gramEnd"/>
+            <w:r>
+              <w:rPr>
+                <w:sz w:val="26"/>
+                <w:szCs w:val="26"/>
+              </w:rPr>
+              <w:t>_modifier</w:t>
+            </w:r>
+            <w:proofErr w:type="spellEnd"/>
+            <w:r>
+              <w:rPr>
+                <w:sz w:val="26"/>
+                <w:szCs w:val="26"/>
+              </w:rPr>
+              <w:t>()</w:t>
+            </w:r>
+          </w:p>
+        </w:tc>
+        <w:tc>
+          <w:tcPr>
+            <w:tcW w:w="2018" w:type="dxa"/>
+          </w:tcPr>
+          <w:p>
+            <w:pPr>
+              <w:rPr>
+                <w:sz w:val="26"/>
+                <w:szCs w:val="26"/>
+              </w:rPr>
+            </w:pPr>
+            <w:r>
+              <w:rPr>
+                <w:sz w:val="26"/>
+                <w:szCs w:val="26"/>
+              </w:rPr>
+              <w:t>\</w:t>
+            </w:r>
+          </w:p>
+        </w:tc>
+        <w:tc>
+          <w:tcPr>
+            <w:tcW w:w="1206" w:type="dxa"/>
+          </w:tcPr>
+          <w:p>
+            <w:pPr>
+              <w:rPr>
+                <w:sz w:val="26"/>
+                <w:szCs w:val="26"/>
+              </w:rPr>
+            </w:pPr>
+            <w:proofErr w:type="spellStart"/>
+            <w:r>
+              <w:rPr>
+                <w:sz w:val="26"/>
+                <w:szCs w:val="26"/>
+              </w:rPr>
+              <w:t>Unsigned</w:t>
+            </w:r>
+            <w:proofErr w:type="spellEnd"/>
+          </w:p>
+        </w:tc>
+        <w:tc>
+          <w:tcPr>
+            <w:tcW w:w="1940" w:type="dxa"/>
+          </w:tcPr>
+          <w:p>
+            <w:pPr>
+              <w:rPr>
+                <w:sz w:val="26"/>
+                <w:szCs w:val="26"/>
+              </w:rPr>
+            </w:pPr>
+            <w:r>
+              <w:rPr>
+                <w:sz w:val="26"/>
+                <w:szCs w:val="26"/>
+              </w:rPr>
+              <w:t>Fonction pour rentrer le nouveau nom et mot de passe d’un utilisateur donné.</w:t>
+            </w:r>
+          </w:p>
+        </w:tc>
+      </w:tr>
+      <w:tr>
+        <w:tc>
+          <w:tcPr>
+            <w:tcW w:w="1892" w:type="dxa"/>
+          </w:tcPr>
+          <w:p>
+            <w:pPr>
+              <w:rPr>
+                <w:sz w:val="26"/>
+                <w:szCs w:val="26"/>
+              </w:rPr>
+            </w:pPr>
+          </w:p>
+        </w:tc>
+        <w:tc>
+          <w:tcPr>
+            <w:tcW w:w="3145" w:type="dxa"/>
+          </w:tcPr>
+          <w:p>
+            <w:pPr>
+              <w:rPr>
+                <w:sz w:val="26"/>
+                <w:szCs w:val="26"/>
+              </w:rPr>
+            </w:pPr>
+            <w:proofErr w:type="gramStart"/>
+            <w:r>
+              <w:rPr>
+                <w:sz w:val="26"/>
+                <w:szCs w:val="26"/>
+              </w:rPr>
+              <w:t>modifier</w:t>
+            </w:r>
+            <w:r>
+              <w:rPr>
+                <w:sz w:val="26"/>
+                <w:szCs w:val="26"/>
+              </w:rPr>
+              <w:t>(</w:t>
+            </w:r>
+            <w:proofErr w:type="gramEnd"/>
+            <w:r>
+              <w:rPr>
+                <w:sz w:val="26"/>
+                <w:szCs w:val="26"/>
+              </w:rPr>
+              <w:t>FILE*fichier,</w:t>
+            </w:r>
+            <w:r>
+              <w:rPr>
+                <w:sz w:val="26"/>
+                <w:szCs w:val="26"/>
+              </w:rPr>
+              <w:t xml:space="preserve"> </w:t>
+            </w:r>
+            <w:r>
+              <w:rPr>
+                <w:sz w:val="26"/>
+                <w:szCs w:val="26"/>
+              </w:rPr>
+              <w:t>char *</w:t>
+            </w:r>
+            <w:proofErr w:type="spellStart"/>
+            <w:r>
+              <w:rPr>
+                <w:sz w:val="26"/>
+                <w:szCs w:val="26"/>
+              </w:rPr>
+              <w:t>log</w:t>
+            </w:r>
+            <w:r>
+              <w:rPr>
+                <w:sz w:val="26"/>
+                <w:szCs w:val="26"/>
+              </w:rPr>
+              <w:t>_actu</w:t>
+            </w:r>
+            <w:proofErr w:type="spellEnd"/>
+            <w:r>
+              <w:rPr>
+                <w:sz w:val="26"/>
+                <w:szCs w:val="26"/>
+              </w:rPr>
+              <w:t>, char * log</w:t>
+            </w:r>
+            <w:r>
+              <w:rPr>
+                <w:sz w:val="26"/>
+                <w:szCs w:val="26"/>
+              </w:rPr>
+              <w:t>,</w:t>
+            </w:r>
+            <w:r>
+              <w:rPr>
+                <w:sz w:val="26"/>
+                <w:szCs w:val="26"/>
+              </w:rPr>
+              <w:t xml:space="preserve"> </w:t>
+            </w:r>
+            <w:r>
+              <w:rPr>
+                <w:sz w:val="26"/>
+                <w:szCs w:val="26"/>
+              </w:rPr>
+              <w:t>char *</w:t>
+            </w:r>
+            <w:proofErr w:type="spellStart"/>
+            <w:r>
+              <w:rPr>
+                <w:sz w:val="26"/>
+                <w:szCs w:val="26"/>
+              </w:rPr>
+              <w:t>mdp</w:t>
+            </w:r>
+            <w:proofErr w:type="spellEnd"/>
+            <w:r>
+              <w:rPr>
+                <w:sz w:val="26"/>
+                <w:szCs w:val="26"/>
+              </w:rPr>
+              <w:t xml:space="preserve">, </w:t>
+            </w:r>
+            <w:proofErr w:type="spellStart"/>
+            <w:r>
+              <w:rPr>
+                <w:sz w:val="26"/>
+                <w:szCs w:val="26"/>
+              </w:rPr>
+              <w:t>int</w:t>
+            </w:r>
+            <w:proofErr w:type="spellEnd"/>
+            <w:r>
+              <w:rPr>
+                <w:sz w:val="26"/>
+                <w:szCs w:val="26"/>
+              </w:rPr>
+              <w:t xml:space="preserve"> </w:t>
+            </w:r>
+            <w:proofErr w:type="spellStart"/>
+            <w:r>
+              <w:rPr>
+                <w:sz w:val="26"/>
+                <w:szCs w:val="26"/>
+              </w:rPr>
+              <w:t>dim</w:t>
+            </w:r>
+            <w:proofErr w:type="spellEnd"/>
+            <w:r>
+              <w:rPr>
+                <w:sz w:val="26"/>
+                <w:szCs w:val="26"/>
+              </w:rPr>
+              <w:t>)</w:t>
+            </w:r>
+          </w:p>
+        </w:tc>
+        <w:tc>
+          <w:tcPr>
+            <w:tcW w:w="2018" w:type="dxa"/>
+          </w:tcPr>
+          <w:p>
+            <w:pPr>
+              <w:rPr>
+                <w:sz w:val="26"/>
+                <w:szCs w:val="26"/>
+              </w:rPr>
+            </w:pPr>
+          </w:p>
+        </w:tc>
+        <w:tc>
+          <w:tcPr>
+            <w:tcW w:w="1206" w:type="dxa"/>
+          </w:tcPr>
+          <w:p>
+            <w:pPr>
+              <w:rPr>
+                <w:sz w:val="26"/>
+                <w:szCs w:val="26"/>
+              </w:rPr>
+            </w:pPr>
+          </w:p>
+        </w:tc>
+        <w:tc>
+          <w:tcPr>
+            <w:tcW w:w="1940" w:type="dxa"/>
+          </w:tcPr>
+          <w:p>
+            <w:pPr>
+              <w:rPr>
+                <w:sz w:val="26"/>
+                <w:szCs w:val="26"/>
+              </w:rPr>
+            </w:pPr>
+          </w:p>
+        </w:tc>
+      </w:tr>
+      <w:tr>
+        <w:tc>
+          <w:tcPr>
+            <w:tcW w:w="1892" w:type="dxa"/>
+          </w:tcPr>
+          <w:p>
+            <w:pPr>
+              <w:rPr>
+                <w:sz w:val="26"/>
+                <w:szCs w:val="26"/>
+              </w:rPr>
+            </w:pPr>
+          </w:p>
+        </w:tc>
+        <w:tc>
+          <w:tcPr>
+            <w:tcW w:w="3145" w:type="dxa"/>
+          </w:tcPr>
+          <w:p>
+            <w:pPr>
+              <w:rPr>
+                <w:sz w:val="26"/>
+                <w:szCs w:val="26"/>
+              </w:rPr>
+            </w:pPr>
+          </w:p>
+        </w:tc>
+        <w:tc>
+          <w:tcPr>
+            <w:tcW w:w="2018" w:type="dxa"/>
+          </w:tcPr>
+          <w:p>
+            <w:pPr>
+              <w:rPr>
+                <w:sz w:val="26"/>
+                <w:szCs w:val="26"/>
+              </w:rPr>
+            </w:pPr>
+          </w:p>
+        </w:tc>
+        <w:tc>
+          <w:tcPr>
+            <w:tcW w:w="1206" w:type="dxa"/>
+          </w:tcPr>
+          <w:p>
+            <w:pPr>
+              <w:rPr>
+                <w:sz w:val="26"/>
+                <w:szCs w:val="26"/>
+              </w:rPr>
+            </w:pPr>
+          </w:p>
+        </w:tc>
+        <w:tc>
+          <w:tcPr>
+            <w:tcW w:w="1940" w:type="dxa"/>
+          </w:tcPr>
+          <w:p>
+            <w:pPr>
+              <w:rPr>
+                <w:sz w:val="26"/>
+                <w:szCs w:val="26"/>
+              </w:rPr>
+            </w:pPr>
+          </w:p>
+        </w:tc>
+      </w:tr>
+      <w:tr>
+        <w:tc>
+          <w:tcPr>
+            <w:tcW w:w="1892" w:type="dxa"/>
+          </w:tcPr>
+          <w:p>
+            <w:pPr>
+              <w:rPr>
+                <w:sz w:val="26"/>
+                <w:szCs w:val="26"/>
+              </w:rPr>
+            </w:pPr>
+          </w:p>
+        </w:tc>
+        <w:tc>
+          <w:tcPr>
+            <w:tcW w:w="3145" w:type="dxa"/>
+          </w:tcPr>
+          <w:p>
+            <w:pPr>
+              <w:rPr>
+                <w:sz w:val="26"/>
+                <w:szCs w:val="26"/>
+              </w:rPr>
+            </w:pPr>
+          </w:p>
+        </w:tc>
+        <w:tc>
+          <w:tcPr>
+            <w:tcW w:w="2018" w:type="dxa"/>
+          </w:tcPr>
+          <w:p>
+            <w:pPr>
+              <w:rPr>
+                <w:sz w:val="26"/>
+                <w:szCs w:val="26"/>
+              </w:rPr>
+            </w:pPr>
+          </w:p>
+        </w:tc>
+        <w:tc>
+          <w:tcPr>
+            <w:tcW w:w="1206" w:type="dxa"/>
+          </w:tcPr>
+          <w:p>
+            <w:pPr>
+              <w:rPr>
+                <w:sz w:val="26"/>
+                <w:szCs w:val="26"/>
+              </w:rPr>
+            </w:pPr>
+          </w:p>
+        </w:tc>
+        <w:tc>
+          <w:tcPr>
+            <w:tcW w:w="1940" w:type="dxa"/>
+          </w:tcPr>
+          <w:p>
+            <w:pPr>
+              <w:rPr>
+                <w:sz w:val="26"/>
+                <w:szCs w:val="26"/>
+              </w:rPr>
+            </w:pPr>
+          </w:p>
+        </w:tc>
+      </w:tr>
+      <w:tr>
+        <w:tc>
+          <w:tcPr>
+            <w:tcW w:w="1892" w:type="dxa"/>
+          </w:tcPr>
+          <w:p>
+            <w:pPr>
+              <w:rPr>
+                <w:sz w:val="26"/>
+                <w:szCs w:val="26"/>
+              </w:rPr>
+            </w:pPr>
+          </w:p>
+        </w:tc>
+        <w:tc>
+          <w:tcPr>
+            <w:tcW w:w="3145" w:type="dxa"/>
+          </w:tcPr>
+          <w:p>
+            <w:pPr>
+              <w:rPr>
+                <w:sz w:val="26"/>
+                <w:szCs w:val="26"/>
+              </w:rPr>
+            </w:pPr>
+          </w:p>
+        </w:tc>
+        <w:tc>
+          <w:tcPr>
+            <w:tcW w:w="2018" w:type="dxa"/>
+          </w:tcPr>
+          <w:p>
+            <w:pPr>
+              <w:rPr>
+                <w:sz w:val="26"/>
+                <w:szCs w:val="26"/>
+              </w:rPr>
+            </w:pPr>
+          </w:p>
+        </w:tc>
+        <w:tc>
+          <w:tcPr>
+            <w:tcW w:w="1206" w:type="dxa"/>
+          </w:tcPr>
+          <w:p>
+            <w:pPr>
+              <w:rPr>
+                <w:sz w:val="26"/>
+                <w:szCs w:val="26"/>
+              </w:rPr>
+            </w:pPr>
+          </w:p>
+        </w:tc>
+        <w:tc>
+          <w:tcPr>
+            <w:tcW w:w="1940" w:type="dxa"/>
+          </w:tcPr>
+          <w:p>
+            <w:pPr>
+              <w:rPr>
+                <w:sz w:val="26"/>
+                <w:szCs w:val="26"/>
+              </w:rPr>
+            </w:pPr>
+          </w:p>
+        </w:tc>
+      </w:tr>
+      <w:tr>
+        <w:tc>
+          <w:tcPr>
+            <w:tcW w:w="1892" w:type="dxa"/>
+          </w:tcPr>
+          <w:p>
+            <w:pPr>
+              <w:rPr>
+                <w:sz w:val="26"/>
+                <w:szCs w:val="26"/>
+              </w:rPr>
+            </w:pPr>
+          </w:p>
+        </w:tc>
+        <w:tc>
+          <w:tcPr>
+            <w:tcW w:w="3145" w:type="dxa"/>
+          </w:tcPr>
+          <w:p>
+            <w:pPr>
+              <w:rPr>
+                <w:sz w:val="26"/>
+                <w:szCs w:val="26"/>
+              </w:rPr>
+            </w:pPr>
+          </w:p>
+        </w:tc>
+        <w:tc>
+          <w:tcPr>
+            <w:tcW w:w="2018" w:type="dxa"/>
+          </w:tcPr>
+          <w:p>
+            <w:pPr>
+              <w:rPr>
+                <w:sz w:val="26"/>
+                <w:szCs w:val="26"/>
+              </w:rPr>
+            </w:pPr>
+          </w:p>
+        </w:tc>
+        <w:tc>
+          <w:tcPr>
+            <w:tcW w:w="1206" w:type="dxa"/>
+          </w:tcPr>
+          <w:p>
+            <w:pPr>
+              <w:rPr>
+                <w:sz w:val="26"/>
+                <w:szCs w:val="26"/>
+              </w:rPr>
+            </w:pPr>
+          </w:p>
+        </w:tc>
+        <w:tc>
+          <w:tcPr>
+            <w:tcW w:w="1940" w:type="dxa"/>
+          </w:tcPr>
+          <w:p>
+            <w:pPr>
+              <w:rPr>
+                <w:sz w:val="26"/>
+                <w:szCs w:val="26"/>
+              </w:rPr>
+            </w:pPr>
+          </w:p>
+        </w:tc>
+      </w:tr>
+      <w:tr>
+        <w:tc>
+          <w:tcPr>
+            <w:tcW w:w="1892" w:type="dxa"/>
+          </w:tcPr>
+          <w:p>
+            <w:pPr>
+              <w:rPr>
+                <w:sz w:val="26"/>
+                <w:szCs w:val="26"/>
+              </w:rPr>
+            </w:pPr>
+          </w:p>
+        </w:tc>
+        <w:tc>
+          <w:tcPr>
+            <w:tcW w:w="3145" w:type="dxa"/>
+          </w:tcPr>
+          <w:p>
+            <w:pPr>
+              <w:rPr>
+                <w:sz w:val="26"/>
+                <w:szCs w:val="26"/>
+              </w:rPr>
+            </w:pPr>
+          </w:p>
+        </w:tc>
+        <w:tc>
+          <w:tcPr>
+            <w:tcW w:w="2018" w:type="dxa"/>
+          </w:tcPr>
+          <w:p>
+            <w:pPr>
+              <w:rPr>
+                <w:sz w:val="26"/>
+                <w:szCs w:val="26"/>
+              </w:rPr>
+            </w:pPr>
+          </w:p>
+        </w:tc>
+        <w:tc>
+          <w:tcPr>
+            <w:tcW w:w="1206" w:type="dxa"/>
+          </w:tcPr>
+          <w:p>
+            <w:pPr>
+              <w:rPr>
+                <w:sz w:val="26"/>
+                <w:szCs w:val="26"/>
+              </w:rPr>
+            </w:pPr>
+          </w:p>
+        </w:tc>
+        <w:tc>
+          <w:tcPr>
+            <w:tcW w:w="1940" w:type="dxa"/>
+          </w:tcPr>
+          <w:p>
+            <w:pPr>
+              <w:rPr>
+                <w:sz w:val="26"/>
+                <w:szCs w:val="26"/>
+              </w:rPr>
+            </w:pPr>
+          </w:p>
+        </w:tc>
+      </w:tr>
+      <w:tr>
+        <w:tc>
+          <w:tcPr>
+            <w:tcW w:w="1892" w:type="dxa"/>
+          </w:tcPr>
+          <w:p>
+            <w:pPr>
+              <w:rPr>
+                <w:sz w:val="26"/>
+                <w:szCs w:val="26"/>
+              </w:rPr>
+            </w:pPr>
+          </w:p>
+        </w:tc>
+        <w:tc>
+          <w:tcPr>
+            <w:tcW w:w="3145" w:type="dxa"/>
+          </w:tcPr>
+          <w:p>
+            <w:pPr>
+              <w:rPr>
+                <w:sz w:val="26"/>
+                <w:szCs w:val="26"/>
+              </w:rPr>
+            </w:pPr>
+          </w:p>
+        </w:tc>
+        <w:tc>
+          <w:tcPr>
+            <w:tcW w:w="2018" w:type="dxa"/>
+          </w:tcPr>
+          <w:p>
+            <w:pPr>
+              <w:rPr>
+                <w:sz w:val="26"/>
+                <w:szCs w:val="26"/>
+              </w:rPr>
+            </w:pPr>
+          </w:p>
+        </w:tc>
+        <w:tc>
+          <w:tcPr>
+            <w:tcW w:w="1206" w:type="dxa"/>
+          </w:tcPr>
+          <w:p>
+            <w:pPr>
+              <w:rPr>
+                <w:sz w:val="26"/>
+                <w:szCs w:val="26"/>
+              </w:rPr>
+            </w:pPr>
+          </w:p>
+        </w:tc>
+        <w:tc>
+          <w:tcPr>
+            <w:tcW w:w="1940" w:type="dxa"/>
+          </w:tcPr>
+          <w:p>
+            <w:pPr>
+              <w:rPr>
+                <w:sz w:val="26"/>
+                <w:szCs w:val="26"/>
+              </w:rPr>
+            </w:pPr>
+          </w:p>
+        </w:tc>
+      </w:tr>
+      <w:tr>
+        <w:tc>
+          <w:tcPr>
+            <w:tcW w:w="1892" w:type="dxa"/>
+          </w:tcPr>
+          <w:p>
+            <w:pPr>
+              <w:rPr>
+                <w:sz w:val="26"/>
+                <w:szCs w:val="26"/>
+              </w:rPr>
+            </w:pPr>
+          </w:p>
+        </w:tc>
+        <w:tc>
+          <w:tcPr>
+            <w:tcW w:w="3145" w:type="dxa"/>
+          </w:tcPr>
+          <w:p>
+            <w:pPr>
+              <w:rPr>
+                <w:sz w:val="26"/>
+                <w:szCs w:val="26"/>
+              </w:rPr>
+            </w:pPr>
+          </w:p>
+        </w:tc>
+        <w:tc>
+          <w:tcPr>
+            <w:tcW w:w="2018" w:type="dxa"/>
+          </w:tcPr>
+          <w:p>
+            <w:pPr>
+              <w:rPr>
+                <w:sz w:val="26"/>
+                <w:szCs w:val="26"/>
+              </w:rPr>
+            </w:pPr>
+          </w:p>
+        </w:tc>
+        <w:tc>
+          <w:tcPr>
+            <w:tcW w:w="1206" w:type="dxa"/>
+          </w:tcPr>
+          <w:p>
+            <w:pPr>
+              <w:rPr>
+                <w:sz w:val="26"/>
+                <w:szCs w:val="26"/>
+              </w:rPr>
+            </w:pPr>
+          </w:p>
+        </w:tc>
+        <w:tc>
+          <w:tcPr>
+            <w:tcW w:w="1940" w:type="dxa"/>
+          </w:tcPr>
+          <w:p>
+            <w:pPr>
+              <w:rPr>
+                <w:sz w:val="26"/>
+                <w:szCs w:val="26"/>
+              </w:rPr>
+            </w:pPr>
+          </w:p>
+        </w:tc>
+      </w:tr>
+      <w:tr>
+        <w:tc>
+          <w:tcPr>
+            <w:tcW w:w="1892" w:type="dxa"/>
+          </w:tcPr>
+          <w:p>
+            <w:pPr>
+              <w:rPr>
+                <w:sz w:val="26"/>
+                <w:szCs w:val="26"/>
+              </w:rPr>
+            </w:pPr>
+          </w:p>
+        </w:tc>
+        <w:tc>
+          <w:tcPr>
+            <w:tcW w:w="3145" w:type="dxa"/>
+          </w:tcPr>
+          <w:p>
+            <w:pPr>
+              <w:rPr>
+                <w:sz w:val="26"/>
+                <w:szCs w:val="26"/>
+              </w:rPr>
+            </w:pPr>
+          </w:p>
+        </w:tc>
+        <w:tc>
+          <w:tcPr>
+            <w:tcW w:w="2018" w:type="dxa"/>
+          </w:tcPr>
+          <w:p>
+            <w:pPr>
+              <w:rPr>
+                <w:sz w:val="26"/>
+                <w:szCs w:val="26"/>
+              </w:rPr>
+            </w:pPr>
+          </w:p>
+        </w:tc>
+        <w:tc>
+          <w:tcPr>
+            <w:tcW w:w="1206" w:type="dxa"/>
+          </w:tcPr>
+          <w:p>
+            <w:pPr>
+              <w:rPr>
+                <w:sz w:val="26"/>
+                <w:szCs w:val="26"/>
+              </w:rPr>
+            </w:pPr>
+          </w:p>
+        </w:tc>
+        <w:tc>
+          <w:tcPr>
+            <w:tcW w:w="1940" w:type="dxa"/>
+          </w:tcPr>
+          <w:p>
+            <w:pPr>
+              <w:rPr>
+                <w:sz w:val="26"/>
+                <w:szCs w:val="26"/>
+              </w:rPr>
+            </w:pPr>
+          </w:p>
+        </w:tc>
+      </w:tr>
+      <w:tr>
+        <w:tc>
+          <w:tcPr>
+            <w:tcW w:w="1892" w:type="dxa"/>
+          </w:tcPr>
+          <w:p>
+            <w:pPr>
+              <w:rPr>
+                <w:sz w:val="26"/>
+                <w:szCs w:val="26"/>
+              </w:rPr>
+            </w:pPr>
+          </w:p>
+        </w:tc>
+        <w:tc>
+          <w:tcPr>
+            <w:tcW w:w="3145" w:type="dxa"/>
+          </w:tcPr>
+          <w:p>
+            <w:pPr>
+              <w:rPr>
+                <w:sz w:val="26"/>
+                <w:szCs w:val="26"/>
+              </w:rPr>
+            </w:pPr>
+          </w:p>
+        </w:tc>
+        <w:tc>
+          <w:tcPr>
+            <w:tcW w:w="2018" w:type="dxa"/>
+          </w:tcPr>
+          <w:p>
+            <w:pPr>
+              <w:rPr>
+                <w:sz w:val="26"/>
+                <w:szCs w:val="26"/>
+              </w:rPr>
+            </w:pPr>
+          </w:p>
+        </w:tc>
+        <w:tc>
+          <w:tcPr>
+            <w:tcW w:w="1206" w:type="dxa"/>
+          </w:tcPr>
+          <w:p>
+            <w:pPr>
+              <w:rPr>
+                <w:sz w:val="26"/>
+                <w:szCs w:val="26"/>
+              </w:rPr>
+            </w:pPr>
+          </w:p>
+        </w:tc>
+        <w:tc>
+          <w:tcPr>
+            <w:tcW w:w="1940" w:type="dxa"/>
+          </w:tcPr>
+          <w:p>
+            <w:pPr>
+              <w:rPr>
+                <w:sz w:val="26"/>
+                <w:szCs w:val="26"/>
+              </w:rPr>
+            </w:pPr>
+          </w:p>
+        </w:tc>
+      </w:tr>
+    </w:tbl>
+    <w:p>
+      <w:pPr>
+        <w:rPr>
+          <w:sz w:val="26"/>
+          <w:szCs w:val="26"/>
+        </w:rPr>
+      </w:pPr>
+    </w:p>
+    <w:p>
+      <w:pPr>
         <w:rPr>
           <w:b/>
           <w:bCs/>
@@ -2058,7 +4313,15 @@
           <w:szCs w:val="40"/>
           <w:u w:val="single"/>
         </w:rPr>
-        <w:lastRenderedPageBreak/>
+      </w:pPr>
+      <w:r>
+        <w:rPr>
+          <w:b/>
+          <w:bCs/>
+          <w:sz w:val="40"/>
+          <w:szCs w:val="40"/>
+          <w:u w:val="single"/>
+        </w:rPr>
         <w:t>Liste des fichiers et leur but :</w:t>
       </w:r>
     </w:p>
@@ -2321,6 +4584,87 @@
                 <w:szCs w:val="26"/>
               </w:rPr>
             </w:pPr>
+          </w:p>
+          <w:p>
+            <w:pPr>
+              <w:jc w:val="center"/>
+              <w:rPr>
+                <w:sz w:val="26"/>
+                <w:szCs w:val="26"/>
+              </w:rPr>
+            </w:pPr>
+          </w:p>
+          <w:p>
+            <w:pPr>
+              <w:jc w:val="center"/>
+              <w:rPr>
+                <w:sz w:val="26"/>
+                <w:szCs w:val="26"/>
+              </w:rPr>
+            </w:pPr>
+          </w:p>
+          <w:p>
+            <w:pPr>
+              <w:jc w:val="center"/>
+              <w:rPr>
+                <w:sz w:val="26"/>
+                <w:szCs w:val="26"/>
+              </w:rPr>
+            </w:pPr>
+          </w:p>
+          <w:p>
+            <w:pPr>
+              <w:jc w:val="center"/>
+              <w:rPr>
+                <w:sz w:val="26"/>
+                <w:szCs w:val="26"/>
+              </w:rPr>
+            </w:pPr>
+          </w:p>
+          <w:p>
+            <w:pPr>
+              <w:jc w:val="center"/>
+              <w:rPr>
+                <w:sz w:val="26"/>
+                <w:szCs w:val="26"/>
+              </w:rPr>
+            </w:pPr>
+          </w:p>
+          <w:p>
+            <w:pPr>
+              <w:jc w:val="center"/>
+              <w:rPr>
+                <w:sz w:val="26"/>
+                <w:szCs w:val="26"/>
+              </w:rPr>
+            </w:pPr>
+          </w:p>
+          <w:p>
+            <w:pPr>
+              <w:jc w:val="center"/>
+              <w:rPr>
+                <w:sz w:val="26"/>
+                <w:szCs w:val="26"/>
+              </w:rPr>
+            </w:pPr>
+          </w:p>
+          <w:p>
+            <w:pPr>
+              <w:jc w:val="center"/>
+              <w:rPr>
+                <w:sz w:val="26"/>
+                <w:szCs w:val="26"/>
+              </w:rPr>
+            </w:pPr>
+          </w:p>
+          <w:p>
+            <w:pPr>
+              <w:jc w:val="center"/>
+              <w:rPr>
+                <w:sz w:val="26"/>
+                <w:szCs w:val="26"/>
+              </w:rPr>
+            </w:pPr>
             <w:r>
               <w:rPr>
                 <w:sz w:val="26"/>
@@ -2344,12 +4688,37 @@
                 <w:szCs w:val="26"/>
               </w:rPr>
             </w:pPr>
-            <w:r>
-              <w:rPr>
-                <w:sz w:val="26"/>
-                <w:szCs w:val="26"/>
-              </w:rPr>
-              <w:t>global.h</w:t>
+          </w:p>
+          <w:p>
+            <w:pPr>
+              <w:rPr>
+                <w:sz w:val="26"/>
+                <w:szCs w:val="26"/>
+              </w:rPr>
+            </w:pPr>
+          </w:p>
+          <w:p>
+            <w:pPr>
+              <w:rPr>
+                <w:sz w:val="26"/>
+                <w:szCs w:val="26"/>
+              </w:rPr>
+            </w:pPr>
+            <w:proofErr w:type="gramStart"/>
+            <w:r>
+              <w:rPr>
+                <w:sz w:val="26"/>
+                <w:szCs w:val="26"/>
+              </w:rPr>
+              <w:t>global</w:t>
+            </w:r>
+            <w:proofErr w:type="gramEnd"/>
+            <w:r>
+              <w:rPr>
+                <w:sz w:val="26"/>
+                <w:szCs w:val="26"/>
+              </w:rPr>
+              <w:t>.h</w:t>
             </w:r>
           </w:p>
         </w:tc>
@@ -2431,7 +4800,7 @@
                 <w:sz w:val="26"/>
                 <w:szCs w:val="26"/>
               </w:rPr>
-              <w:t>Fichier d’en-tête qui contient le code des fonctions</w:t>
+              <w:t>Fichier qui contient le code des fonctions</w:t>
             </w:r>
             <w:r>
               <w:rPr>
@@ -2472,12 +4841,29 @@
                 <w:szCs w:val="26"/>
               </w:rPr>
             </w:pPr>
-            <w:r>
-              <w:rPr>
-                <w:sz w:val="26"/>
-                <w:szCs w:val="26"/>
-              </w:rPr>
-              <w:t>moteur.h</w:t>
+          </w:p>
+          <w:p>
+            <w:pPr>
+              <w:rPr>
+                <w:sz w:val="26"/>
+                <w:szCs w:val="26"/>
+              </w:rPr>
+            </w:pPr>
+            <w:proofErr w:type="gramStart"/>
+            <w:r>
+              <w:rPr>
+                <w:sz w:val="26"/>
+                <w:szCs w:val="26"/>
+              </w:rPr>
+              <w:t>moteur</w:t>
+            </w:r>
+            <w:proofErr w:type="gramEnd"/>
+            <w:r>
+              <w:rPr>
+                <w:sz w:val="26"/>
+                <w:szCs w:val="26"/>
+              </w:rPr>
+              <w:t>.h</w:t>
             </w:r>
           </w:p>
         </w:tc>
@@ -2504,7 +4890,14 @@
                 <w:sz w:val="26"/>
                 <w:szCs w:val="26"/>
               </w:rPr>
-              <w:t xml:space="preserve"> la table version</w:t>
+              <w:t xml:space="preserve"> la table </w:t>
+            </w:r>
+            <w:r>
+              <w:rPr>
+                <w:sz w:val="26"/>
+                <w:szCs w:val="26"/>
+              </w:rPr>
+              <w:t>moteur</w:t>
             </w:r>
             <w:r>
               <w:rPr>
@@ -2559,12 +4952,29 @@
                 <w:szCs w:val="26"/>
               </w:rPr>
             </w:pPr>
-            <w:r>
-              <w:rPr>
-                <w:sz w:val="26"/>
-                <w:szCs w:val="26"/>
-              </w:rPr>
-              <w:t>moteur.c</w:t>
+          </w:p>
+          <w:p>
+            <w:pPr>
+              <w:rPr>
+                <w:sz w:val="26"/>
+                <w:szCs w:val="26"/>
+              </w:rPr>
+            </w:pPr>
+            <w:proofErr w:type="gramStart"/>
+            <w:r>
+              <w:rPr>
+                <w:sz w:val="26"/>
+                <w:szCs w:val="26"/>
+              </w:rPr>
+              <w:t>moteur</w:t>
+            </w:r>
+            <w:proofErr w:type="gramEnd"/>
+            <w:r>
+              <w:rPr>
+                <w:sz w:val="26"/>
+                <w:szCs w:val="26"/>
+              </w:rPr>
+              <w:t>.c</w:t>
             </w:r>
           </w:p>
         </w:tc>
@@ -2579,6 +4989,27 @@
                 <w:szCs w:val="26"/>
               </w:rPr>
             </w:pPr>
+            <w:r>
+              <w:rPr>
+                <w:sz w:val="26"/>
+                <w:szCs w:val="26"/>
+              </w:rPr>
+              <w:t xml:space="preserve">Fichier qui contient le code des fonctions ; </w:t>
+            </w:r>
+            <w:r>
+              <w:rPr>
+                <w:sz w:val="26"/>
+                <w:szCs w:val="26"/>
+              </w:rPr>
+              <w:t>pour créer la table moteur</w:t>
+            </w:r>
+            <w:r>
+              <w:rPr>
+                <w:sz w:val="26"/>
+                <w:szCs w:val="26"/>
+              </w:rPr>
+              <w:t>, récupérer les informations du moteur et la création de la liste des moteurs.</w:t>
+            </w:r>
           </w:p>
         </w:tc>
       </w:tr>
@@ -2611,12 +5042,29 @@
                 <w:szCs w:val="26"/>
               </w:rPr>
             </w:pPr>
-            <w:r>
-              <w:rPr>
-                <w:sz w:val="26"/>
-                <w:szCs w:val="26"/>
-              </w:rPr>
-              <w:t>users.h</w:t>
+          </w:p>
+          <w:p>
+            <w:pPr>
+              <w:rPr>
+                <w:sz w:val="26"/>
+                <w:szCs w:val="26"/>
+              </w:rPr>
+            </w:pPr>
+            <w:proofErr w:type="gramStart"/>
+            <w:r>
+              <w:rPr>
+                <w:sz w:val="26"/>
+                <w:szCs w:val="26"/>
+              </w:rPr>
+              <w:t>users</w:t>
+            </w:r>
+            <w:proofErr w:type="gramEnd"/>
+            <w:r>
+              <w:rPr>
+                <w:sz w:val="26"/>
+                <w:szCs w:val="26"/>
+              </w:rPr>
+              <w:t>.h</w:t>
             </w:r>
           </w:p>
         </w:tc>
@@ -2695,14 +5143,35 @@
                 <w:sz w:val="26"/>
                 <w:szCs w:val="26"/>
               </w:rPr>
-              <w:t>Fichier d’en-tête qui contient l</w:t>
-            </w:r>
-            <w:r>
-              <w:rPr>
-                <w:sz w:val="26"/>
-                <w:szCs w:val="26"/>
-              </w:rPr>
-              <w:t>e code des fonctions ; ajout, supprimer, modifier.</w:t>
+              <w:t>Fichier qui contient l</w:t>
+            </w:r>
+            <w:r>
+              <w:rPr>
+                <w:sz w:val="26"/>
+                <w:szCs w:val="26"/>
+              </w:rPr>
+              <w:t>e code des fonctions ; ajout, supprimer, modifier</w:t>
+            </w:r>
+            <w:r>
+              <w:rPr>
+                <w:sz w:val="26"/>
+                <w:szCs w:val="26"/>
+              </w:rPr>
+              <w:t xml:space="preserve"> et </w:t>
+            </w:r>
+            <w:r>
+              <w:rPr>
+                <w:sz w:val="26"/>
+                <w:szCs w:val="26"/>
+              </w:rPr>
+              <w:t>etc.</w:t>
+            </w:r>
+            <w:r>
+              <w:rPr>
+                <w:sz w:val="26"/>
+                <w:szCs w:val="26"/>
+              </w:rPr>
+              <w:t>.</w:t>
             </w:r>
           </w:p>
         </w:tc>
@@ -2736,12 +5205,29 @@
                 <w:szCs w:val="26"/>
               </w:rPr>
             </w:pPr>
-            <w:r>
-              <w:rPr>
-                <w:sz w:val="26"/>
-                <w:szCs w:val="26"/>
-              </w:rPr>
-              <w:t>versions.h</w:t>
+          </w:p>
+          <w:p>
+            <w:pPr>
+              <w:rPr>
+                <w:sz w:val="26"/>
+                <w:szCs w:val="26"/>
+              </w:rPr>
+            </w:pPr>
+            <w:proofErr w:type="gramStart"/>
+            <w:r>
+              <w:rPr>
+                <w:sz w:val="26"/>
+                <w:szCs w:val="26"/>
+              </w:rPr>
+              <w:t>versions</w:t>
+            </w:r>
+            <w:proofErr w:type="gramEnd"/>
+            <w:r>
+              <w:rPr>
+                <w:sz w:val="26"/>
+                <w:szCs w:val="26"/>
+              </w:rPr>
+              <w:t>.h</w:t>
             </w:r>
           </w:p>
         </w:tc>
@@ -2756,6 +5242,13 @@
                 <w:szCs w:val="26"/>
               </w:rPr>
             </w:pPr>
+            <w:r>
+              <w:rPr>
+                <w:sz w:val="26"/>
+                <w:szCs w:val="26"/>
+              </w:rPr>
+              <w:t>Fichier d’en-tête qui contient la déclaration des fonctions, des includes et des defines par rapport à la gestion de la table version.</w:t>
+            </w:r>
           </w:p>
         </w:tc>
       </w:tr>
@@ -2788,12 +5281,29 @@
                 <w:szCs w:val="26"/>
               </w:rPr>
             </w:pPr>
-            <w:r>
-              <w:rPr>
-                <w:sz w:val="26"/>
-                <w:szCs w:val="26"/>
-              </w:rPr>
-              <w:t>version.c</w:t>
+          </w:p>
+          <w:p>
+            <w:pPr>
+              <w:rPr>
+                <w:sz w:val="26"/>
+                <w:szCs w:val="26"/>
+              </w:rPr>
+            </w:pPr>
+            <w:proofErr w:type="gramStart"/>
+            <w:r>
+              <w:rPr>
+                <w:sz w:val="26"/>
+                <w:szCs w:val="26"/>
+              </w:rPr>
+              <w:t>version</w:t>
+            </w:r>
+            <w:proofErr w:type="gramEnd"/>
+            <w:r>
+              <w:rPr>
+                <w:sz w:val="26"/>
+                <w:szCs w:val="26"/>
+              </w:rPr>
+              <w:t>.c</w:t>
             </w:r>
           </w:p>
         </w:tc>
@@ -2808,6 +5318,20 @@
                 <w:szCs w:val="26"/>
               </w:rPr>
             </w:pPr>
+            <w:r>
+              <w:rPr>
+                <w:sz w:val="26"/>
+                <w:szCs w:val="26"/>
+              </w:rPr>
+              <w:t>Fiche</w:t>
+            </w:r>
+            <w:r>
+              <w:rPr>
+                <w:sz w:val="26"/>
+                <w:szCs w:val="26"/>
+              </w:rPr>
+              <w:t xml:space="preserve"> qui contient le code des fonctions pour vérifier l’existence de la table version, si elle est vide ou pour la créer.</w:t>
+            </w:r>
           </w:p>
         </w:tc>
       </w:tr>
@@ -2860,6 +5384,27 @@
                 <w:szCs w:val="26"/>
               </w:rPr>
             </w:pPr>
+            <w:r>
+              <w:rPr>
+                <w:sz w:val="26"/>
+                <w:szCs w:val="26"/>
+              </w:rPr>
+              <w:t xml:space="preserve">Fichier d’en-tête qui contient la déclaration </w:t>
+            </w:r>
+            <w:r>
+              <w:rPr>
+                <w:sz w:val="26"/>
+                <w:szCs w:val="26"/>
+              </w:rPr>
+              <w:t>de la fonction pour créer la table versionMoteur</w:t>
+            </w:r>
+            <w:r>
+              <w:rPr>
+                <w:sz w:val="26"/>
+                <w:szCs w:val="26"/>
+              </w:rPr>
+              <w:t>.</w:t>
+            </w:r>
           </w:p>
         </w:tc>
       </w:tr>
@@ -2912,6 +5457,13 @@
                 <w:szCs w:val="26"/>
               </w:rPr>
             </w:pPr>
+            <w:r>
+              <w:rPr>
+                <w:sz w:val="26"/>
+                <w:szCs w:val="26"/>
+              </w:rPr>
+              <w:t>Fichier qui contient le code pour créer la table versionMoteur dans la base de données.</w:t>
+            </w:r>
           </w:p>
         </w:tc>
       </w:tr>
@@ -3191,6 +5743,7 @@
                 <w:sz w:val="26"/>
                 <w:szCs w:val="26"/>
               </w:rPr>
+              <w:lastRenderedPageBreak/>
               <w:t>tests</w:t>
             </w:r>
           </w:p>
@@ -3211,6 +5764,7 @@
                 <w:sz w:val="26"/>
                 <w:szCs w:val="26"/>
               </w:rPr>
+              <w:lastRenderedPageBreak/>
               <w:t>testMoteur.c</w:t>
             </w:r>
           </w:p>
@@ -3516,7 +6070,6 @@
           <w:sz w:val="40"/>
           <w:szCs w:val="40"/>
         </w:rPr>
-        <w:lastRenderedPageBreak/>
         <w:drawing>
           <wp:inline distT="0" distB="0" distL="0" distR="0" wp14:anchorId="0D877B0C" wp14:editId="580E9B7E">
             <wp:extent cx="5760720" cy="2193925"/>
@@ -3660,8 +6213,17 @@
                 <w:sz w:val="26"/>
                 <w:szCs w:val="26"/>
               </w:rPr>
-              <w:t>Alexis Zarzycki</w:t>
-            </w:r>
+              <w:t xml:space="preserve">Alexis </w:t>
+            </w:r>
+            <w:proofErr w:type="spellStart"/>
+            <w:r>
+              <w:rPr>
+                <w:sz w:val="26"/>
+                <w:szCs w:val="26"/>
+              </w:rPr>
+              <w:t>Zarzycki</w:t>
+            </w:r>
+            <w:proofErr w:type="spellEnd"/>
           </w:p>
         </w:tc>
         <w:tc>
@@ -4067,6 +6629,167 @@
     <w:p>
       <w:pPr>
         <w:rPr>
+          <w:sz w:val="26"/>
+          <w:szCs w:val="26"/>
+        </w:rPr>
+      </w:pPr>
+      <w:r>
+        <w:rPr>
+          <w:sz w:val="26"/>
+          <w:szCs w:val="26"/>
+        </w:rPr>
+        <w:t xml:space="preserve">Pour le cours de MPP, nous avons appris à créer un modèle de base données, de choisir des noms logiques, de faire de bonnes relations. Nous avons aussi appris </w:t>
+      </w:r>
+      <w:r>
+        <w:rPr>
+          <w:sz w:val="26"/>
+          <w:szCs w:val="26"/>
+        </w:rPr>
+        <w:t>à écrire du pseudo-code.</w:t>
+      </w:r>
+    </w:p>
+    <w:p>
+      <w:pPr>
+        <w:rPr>
+          <w:sz w:val="26"/>
+          <w:szCs w:val="26"/>
+        </w:rPr>
+      </w:pPr>
+      <w:r>
+        <w:rPr>
+          <w:sz w:val="26"/>
+          <w:szCs w:val="26"/>
+        </w:rPr>
+        <w:t xml:space="preserve">Pour le cours de C/LPP, nous avons appris à naviguer, manipuler et écrire dans des fichiers. Nous avons aussi appris à pouvoir gérer </w:t>
+      </w:r>
+      <w:r>
+        <w:rPr>
+          <w:sz w:val="26"/>
+          <w:szCs w:val="26"/>
+        </w:rPr>
+        <w:t>une base donnée</w:t>
+      </w:r>
+      <w:r>
+        <w:rPr>
+          <w:sz w:val="26"/>
+          <w:szCs w:val="26"/>
+        </w:rPr>
+        <w:t xml:space="preserve"> et la créer avec seulement du code C</w:t>
+      </w:r>
+      <w:r>
+        <w:rPr>
+          <w:sz w:val="26"/>
+          <w:szCs w:val="26"/>
+        </w:rPr>
+        <w:t>. A aussi, optimiser notre code, comme faire des choix au niveau de la lecture du code, en mettant par exemple des define, au lieu de mettre 1,0 ou 2.</w:t>
+      </w:r>
+    </w:p>
+    <w:p>
+      <w:pPr>
+        <w:rPr>
+          <w:sz w:val="26"/>
+          <w:szCs w:val="26"/>
+        </w:rPr>
+      </w:pPr>
+      <w:r>
+        <w:rPr>
+          <w:sz w:val="26"/>
+          <w:szCs w:val="26"/>
+        </w:rPr>
+        <w:lastRenderedPageBreak/>
+        <w:t>Et pour le cours de projet, noua avons appris</w:t>
+      </w:r>
+      <w:r>
+        <w:rPr>
+          <w:sz w:val="26"/>
+          <w:szCs w:val="26"/>
+        </w:rPr>
+        <w:t xml:space="preserve"> à travailler de façon indépendante, mais en restant une équipe</w:t>
+      </w:r>
+      <w:r>
+        <w:rPr>
+          <w:sz w:val="26"/>
+          <w:szCs w:val="26"/>
+        </w:rPr>
+        <w:t xml:space="preserve">. Nous avons aussi appris à utiliser </w:t>
+      </w:r>
+      <w:proofErr w:type="spellStart"/>
+      <w:r>
+        <w:rPr>
+          <w:sz w:val="26"/>
+          <w:szCs w:val="26"/>
+        </w:rPr>
+        <w:t>github</w:t>
+      </w:r>
+      <w:proofErr w:type="spellEnd"/>
+      <w:r>
+        <w:rPr>
+          <w:sz w:val="26"/>
+          <w:szCs w:val="26"/>
+        </w:rPr>
+        <w:t xml:space="preserve"> et ses commandes. Nous avons aussi dû réaliser </w:t>
+      </w:r>
+      <w:r>
+        <w:rPr>
+          <w:sz w:val="26"/>
+          <w:szCs w:val="26"/>
+        </w:rPr>
+        <w:t>des tests unitaires</w:t>
+      </w:r>
+      <w:r>
+        <w:rPr>
+          <w:sz w:val="26"/>
+          <w:szCs w:val="26"/>
+        </w:rPr>
+        <w:t>, pour vérifier plus rapidement que nos fonctions font bien ce que nous attendons.</w:t>
+      </w:r>
+    </w:p>
+    <w:p>
+      <w:pPr>
+        <w:rPr>
+          <w:sz w:val="26"/>
+          <w:szCs w:val="26"/>
+        </w:rPr>
+      </w:pPr>
+      <w:r>
+        <w:rPr>
+          <w:sz w:val="26"/>
+          <w:szCs w:val="26"/>
+        </w:rPr>
+        <w:t xml:space="preserve">Et en globalité, je dirais que nous avons </w:t>
+      </w:r>
+      <w:r>
+        <w:rPr>
+          <w:sz w:val="26"/>
+          <w:szCs w:val="26"/>
+        </w:rPr>
+        <w:t>dû</w:t>
+      </w:r>
+      <w:r>
+        <w:rPr>
+          <w:sz w:val="26"/>
+          <w:szCs w:val="26"/>
+        </w:rPr>
+        <w:t xml:space="preserve"> apprendre à être indépendant, ne pas toujours tout demander à mener </w:t>
+      </w:r>
+      <w:r>
+        <w:rPr>
+          <w:sz w:val="26"/>
+          <w:szCs w:val="26"/>
+        </w:rPr>
+        <w:t>nos recherches</w:t>
+      </w:r>
+      <w:r>
+        <w:rPr>
+          <w:sz w:val="26"/>
+          <w:szCs w:val="26"/>
+        </w:rPr>
+        <w:t xml:space="preserve"> pour trouver une solution, à respecter des deadlines.</w:t>
+      </w:r>
+    </w:p>
+    <w:p>
+      <w:pPr>
+        <w:rPr>
           <w:b/>
           <w:bCs/>
           <w:sz w:val="40"/>
@@ -4115,70 +6838,6 @@
           <w:sz w:val="40"/>
           <w:szCs w:val="40"/>
           <w:u w:val="single"/>
-        </w:rPr>
-      </w:pPr>
-    </w:p>
-    <w:p>
-      <w:pPr>
-        <w:rPr>
-          <w:b/>
-          <w:bCs/>
-          <w:sz w:val="40"/>
-          <w:szCs w:val="40"/>
-          <w:u w:val="single"/>
-        </w:rPr>
-      </w:pPr>
-    </w:p>
-    <w:p>
-      <w:pPr>
-        <w:rPr>
-          <w:b/>
-          <w:bCs/>
-          <w:sz w:val="40"/>
-          <w:szCs w:val="40"/>
-          <w:u w:val="single"/>
-        </w:rPr>
-      </w:pPr>
-    </w:p>
-    <w:p>
-      <w:pPr>
-        <w:rPr>
-          <w:b/>
-          <w:bCs/>
-          <w:sz w:val="40"/>
-          <w:szCs w:val="40"/>
-          <w:u w:val="single"/>
-        </w:rPr>
-      </w:pPr>
-    </w:p>
-    <w:p>
-      <w:pPr>
-        <w:rPr>
-          <w:b/>
-          <w:bCs/>
-          <w:sz w:val="40"/>
-          <w:szCs w:val="40"/>
-          <w:u w:val="single"/>
-        </w:rPr>
-      </w:pPr>
-    </w:p>
-    <w:p>
-      <w:pPr>
-        <w:rPr>
-          <w:b/>
-          <w:bCs/>
-          <w:sz w:val="40"/>
-          <w:szCs w:val="40"/>
-          <w:u w:val="single"/>
-        </w:rPr>
-      </w:pPr>
-    </w:p>
-    <w:p>
-      <w:pPr>
-        <w:spacing w:line="360" w:lineRule="auto"/>
-        <w:rPr>
-          <w:sz w:val="26"/>
-          <w:szCs w:val="26"/>
         </w:rPr>
       </w:pPr>
     </w:p>
@@ -4718,7 +7377,29 @@
   <w:style w:type="paragraph" w:default="1" w:styleId="Normal">
     <w:name w:val="Normal"/>
     <w:qFormat/>
-    <w:rsid w:val="00F4667F"/>
+    <w:rsid w:val="00E61BD6"/>
+  </w:style>
+  <w:style w:type="paragraph" w:styleId="Titre3">
+    <w:name w:val="heading 3"/>
+    <w:basedOn w:val="Normal"/>
+    <w:next w:val="Normal"/>
+    <w:link w:val="Titre3Car"/>
+    <w:uiPriority w:val="9"/>
+    <w:unhideWhenUsed/>
+    <w:qFormat/>
+    <w:rsid w:val="00151DD2"/>
+    <w:pPr>
+      <w:keepNext/>
+      <w:keepLines/>
+      <w:spacing w:before="40" w:after="0"/>
+      <w:outlineLvl w:val="2"/>
+    </w:pPr>
+    <w:rPr>
+      <w:rFonts w:asciiTheme="majorHAnsi" w:eastAsiaTheme="majorEastAsia" w:hAnsiTheme="majorHAnsi" w:cstheme="majorBidi"/>
+      <w:color w:val="1F3763" w:themeColor="accent1" w:themeShade="7F"/>
+      <w:sz w:val="24"/>
+      <w:szCs w:val="24"/>
+    </w:rPr>
   </w:style>
   <w:style w:type="character" w:default="1" w:styleId="Policepardfaut">
     <w:name w:val="Default Paragraph Font"/>
@@ -4776,6 +7457,19 @@
         <w:insideV w:val="single" w:sz="4" w:space="0" w:color="auto"/>
       </w:tblBorders>
     </w:tblPr>
+  </w:style>
+  <w:style w:type="character" w:customStyle="1" w:styleId="Titre3Car">
+    <w:name w:val="Titre 3 Car"/>
+    <w:basedOn w:val="Policepardfaut"/>
+    <w:link w:val="Titre3"/>
+    <w:uiPriority w:val="9"/>
+    <w:rsid w:val="00151DD2"/>
+    <w:rPr>
+      <w:rFonts w:asciiTheme="majorHAnsi" w:eastAsiaTheme="majorEastAsia" w:hAnsiTheme="majorHAnsi" w:cstheme="majorBidi"/>
+      <w:color w:val="1F3763" w:themeColor="accent1" w:themeShade="7F"/>
+      <w:sz w:val="24"/>
+      <w:szCs w:val="24"/>
+    </w:rPr>
   </w:style>
 </w:styles>
 </file>

</xml_diff>

<commit_message>
Update rapport et ajout de la fonction ajout de version
Je viens de finir la liste des fonctions du projet et je viens de faire la conclusion
Et je viens de rajouter la fonction pour ajouter des versions dans la base de données
</commit_message>
<xml_diff>
--- a/rapport/rapport_groupe_B.docx
+++ b/rapport/rapport_groupe_B.docx
@@ -164,83 +164,65 @@
           <w:sz w:val="30"/>
           <w:szCs w:val="30"/>
         </w:rPr>
-        <w:t xml:space="preserve">Réalisé par Alexis </w:t>
-      </w:r>
-      <w:proofErr w:type="spellStart"/>
+        <w:t>Réalisé par Alexis Zarzycki</w:t>
+      </w:r>
       <w:r>
         <w:rPr>
           <w:sz w:val="30"/>
           <w:szCs w:val="30"/>
         </w:rPr>
-        <w:t>Zarzycki</w:t>
-      </w:r>
-      <w:proofErr w:type="spellEnd"/>
+        <w:t>, Mattéo Castin et Noah Verly</w:t>
+      </w:r>
       <w:r>
         <w:rPr>
           <w:sz w:val="30"/>
           <w:szCs w:val="30"/>
         </w:rPr>
-        <w:t>, Mattéo Castin et Noah Verly</w:t>
+        <w:t xml:space="preserve"> en </w:t>
       </w:r>
       <w:r>
         <w:rPr>
           <w:sz w:val="30"/>
           <w:szCs w:val="30"/>
         </w:rPr>
-        <w:t xml:space="preserve"> en </w:t>
+        <w:t>1</w:t>
       </w:r>
       <w:r>
         <w:rPr>
           <w:sz w:val="30"/>
           <w:szCs w:val="30"/>
         </w:rPr>
-        <w:t>1</w:t>
+        <w:t>BIG</w:t>
       </w:r>
       <w:r>
         <w:rPr>
           <w:sz w:val="30"/>
           <w:szCs w:val="30"/>
         </w:rPr>
-        <w:t>BIG</w:t>
-      </w:r>
-      <w:r>
+        <w:t>.</w:t>
+      </w:r>
+    </w:p>
+    <w:p>
+      <w:pPr>
+        <w:jc w:val="center"/>
         <w:rPr>
           <w:sz w:val="30"/>
           <w:szCs w:val="30"/>
         </w:rPr>
-        <w:t>.</w:t>
-      </w:r>
-    </w:p>
-    <w:p>
-      <w:pPr>
-        <w:jc w:val="center"/>
+      </w:pPr>
+      <w:r>
         <w:rPr>
           <w:sz w:val="30"/>
           <w:szCs w:val="30"/>
         </w:rPr>
-      </w:pPr>
+        <w:t xml:space="preserve">Pour le cours de, Mr Alary, Mr </w:t>
+      </w:r>
       <w:r>
         <w:rPr>
           <w:sz w:val="30"/>
           <w:szCs w:val="30"/>
         </w:rPr>
-        <w:t xml:space="preserve">Pour le cours de, Mr Alary, Mr </w:t>
-      </w:r>
-      <w:proofErr w:type="spellStart"/>
-      <w:r>
-        <w:rPr>
-          <w:sz w:val="30"/>
-          <w:szCs w:val="30"/>
-        </w:rPr>
-        <w:t>Steux</w:t>
-      </w:r>
-      <w:proofErr w:type="spellEnd"/>
-      <w:r>
-        <w:rPr>
-          <w:sz w:val="30"/>
-          <w:szCs w:val="30"/>
-        </w:rPr>
-        <w:t xml:space="preserve">, Mr </w:t>
+        <w:t xml:space="preserve">Steux, Mr </w:t>
       </w:r>
       <w:r>
         <w:rPr>
@@ -853,17 +835,8 @@
           <w:sz w:val="26"/>
           <w:szCs w:val="26"/>
         </w:rPr>
-        <w:t xml:space="preserve"> Le projet a pour but, qu’on applique </w:t>
-      </w:r>
-      <w:proofErr w:type="gramStart"/>
-      <w:r>
-        <w:rPr>
-          <w:sz w:val="26"/>
-          <w:szCs w:val="26"/>
-        </w:rPr>
-        <w:t>les connaissance</w:t>
-      </w:r>
-      <w:proofErr w:type="gramEnd"/>
+        <w:t xml:space="preserve"> Le projet a pour but, qu’on applique les connaissance</w:t>
+      </w:r>
       <w:r>
         <w:rPr>
           <w:sz w:val="26"/>
@@ -904,23 +877,7 @@
           <w:sz w:val="26"/>
           <w:szCs w:val="26"/>
         </w:rPr>
-        <w:t xml:space="preserve">, de savoir utiliser </w:t>
-      </w:r>
-      <w:proofErr w:type="spellStart"/>
-      <w:r>
-        <w:rPr>
-          <w:sz w:val="26"/>
-          <w:szCs w:val="26"/>
-        </w:rPr>
-        <w:t>Github</w:t>
-      </w:r>
-      <w:proofErr w:type="spellEnd"/>
-      <w:r>
-        <w:rPr>
-          <w:sz w:val="26"/>
-          <w:szCs w:val="26"/>
-        </w:rPr>
-        <w:t xml:space="preserve"> </w:t>
+        <w:t xml:space="preserve">, de savoir utiliser Github </w:t>
       </w:r>
       <w:r>
         <w:rPr>
@@ -1067,23 +1024,7 @@
           <w:sz w:val="26"/>
           <w:szCs w:val="26"/>
         </w:rPr>
-        <w:t xml:space="preserve">Si vous choisissez de vous inscrire, alors le programme vous demandera de rentrer un nom d’utilisateur UNIQUE, et un mot de passe tout les deux fessant 50 caractères ou moins et si vous voulez annulez </w:t>
-      </w:r>
-      <w:proofErr w:type="gramStart"/>
-      <w:r>
-        <w:rPr>
-          <w:sz w:val="26"/>
-          <w:szCs w:val="26"/>
-        </w:rPr>
-        <w:t>rentré</w:t>
-      </w:r>
-      <w:proofErr w:type="gramEnd"/>
-      <w:r>
-        <w:rPr>
-          <w:sz w:val="26"/>
-          <w:szCs w:val="26"/>
-        </w:rPr>
-        <w:t>(e) : 0 (zéro).</w:t>
+        <w:t>Si vous choisissez de vous inscrire, alors le programme vous demandera de rentrer un nom d’utilisateur UNIQUE, et un mot de passe tout les deux fessant 50 caractères ou moins et si vous voulez annulez rentré(e) : 0 (zéro).</w:t>
       </w:r>
     </w:p>
     <w:p>
@@ -1159,23 +1100,7 @@
           <w:szCs w:val="26"/>
         </w:rPr>
         <w:lastRenderedPageBreak/>
-        <w:t xml:space="preserve">Si vous choisissez de vous connectez, alors le programme vous </w:t>
-      </w:r>
-      <w:proofErr w:type="spellStart"/>
-      <w:r>
-        <w:rPr>
-          <w:sz w:val="26"/>
-          <w:szCs w:val="26"/>
-        </w:rPr>
-        <w:t>demendera</w:t>
-      </w:r>
-      <w:proofErr w:type="spellEnd"/>
-      <w:r>
-        <w:rPr>
-          <w:sz w:val="26"/>
-          <w:szCs w:val="26"/>
-        </w:rPr>
-        <w:t xml:space="preserve"> de rentrer votre nom d’utilisateur et votre mot de passe.</w:t>
+        <w:t>Si vous choisissez de vous connectez, alors le programme vous demendera de rentrer votre nom d’utilisateur et votre mot de passe.</w:t>
       </w:r>
     </w:p>
     <w:p>
@@ -1713,15 +1638,7 @@
           <w:sz w:val="26"/>
           <w:szCs w:val="26"/>
         </w:rPr>
-        <w:t xml:space="preserve">Dans le </w:t>
-      </w:r>
-      <w:proofErr w:type="gramStart"/>
-      <w:r>
-        <w:rPr>
-          <w:sz w:val="26"/>
-          <w:szCs w:val="26"/>
-        </w:rPr>
-        <w:t xml:space="preserve">dossier </w:t>
+        <w:t xml:space="preserve">Dans le dossier </w:t>
       </w:r>
       <w:r>
         <w:rPr>
@@ -1730,9 +1647,30 @@
           <w:sz w:val="26"/>
           <w:szCs w:val="26"/>
         </w:rPr>
-        <w:t>.</w:t>
-      </w:r>
-      <w:proofErr w:type="spellStart"/>
+        <w:t>.vscode</w:t>
+      </w:r>
+      <w:r>
+        <w:rPr>
+          <w:sz w:val="26"/>
+          <w:szCs w:val="26"/>
+        </w:rPr>
+        <w:t xml:space="preserve">, il y a les fichiers qui sert à débugger et compiler les fichiers.c pour en faire des .exe qui sont les fichiers qui peuvent être lancés. </w:t>
+      </w:r>
+    </w:p>
+    <w:p>
+      <w:pPr>
+        <w:rPr>
+          <w:sz w:val="26"/>
+          <w:szCs w:val="26"/>
+        </w:rPr>
+      </w:pPr>
+      <w:r>
+        <w:rPr>
+          <w:sz w:val="26"/>
+          <w:szCs w:val="26"/>
+        </w:rPr>
+        <w:t xml:space="preserve">Le dossier </w:t>
+      </w:r>
       <w:r>
         <w:rPr>
           <w:i/>
@@ -1740,47 +1678,14 @@
           <w:sz w:val="26"/>
           <w:szCs w:val="26"/>
         </w:rPr>
-        <w:t>vscode</w:t>
-      </w:r>
-      <w:proofErr w:type="spellEnd"/>
-      <w:proofErr w:type="gramEnd"/>
-      <w:r>
-        <w:rPr>
-          <w:sz w:val="26"/>
-          <w:szCs w:val="26"/>
-        </w:rPr>
-        <w:t xml:space="preserve">, il y a les fichiers qui sert à débugger et compiler les </w:t>
-      </w:r>
-      <w:proofErr w:type="spellStart"/>
-      <w:r>
-        <w:rPr>
-          <w:sz w:val="26"/>
-          <w:szCs w:val="26"/>
-        </w:rPr>
-        <w:t>fichiers.c</w:t>
-      </w:r>
-      <w:proofErr w:type="spellEnd"/>
-      <w:r>
-        <w:rPr>
-          <w:sz w:val="26"/>
-          <w:szCs w:val="26"/>
-        </w:rPr>
-        <w:t xml:space="preserve"> pour en faire des .exe qui sont les fichiers qui peuvent être lancés. </w:t>
-      </w:r>
-    </w:p>
-    <w:p>
-      <w:pPr>
-        <w:rPr>
-          <w:sz w:val="26"/>
-          <w:szCs w:val="26"/>
-        </w:rPr>
-      </w:pPr>
-      <w:r>
-        <w:rPr>
-          <w:sz w:val="26"/>
-          <w:szCs w:val="26"/>
-        </w:rPr>
-        <w:t xml:space="preserve">Le dossier </w:t>
+        <w:t>database</w:t>
+      </w:r>
+      <w:r>
+        <w:rPr>
+          <w:sz w:val="26"/>
+          <w:szCs w:val="26"/>
+        </w:rPr>
+        <w:t xml:space="preserve"> est le dossier qui contient le fichier </w:t>
       </w:r>
       <w:r>
         <w:rPr>
@@ -1789,14 +1694,29 @@
           <w:sz w:val="26"/>
           <w:szCs w:val="26"/>
         </w:rPr>
-        <w:t>database</w:t>
-      </w:r>
-      <w:r>
-        <w:rPr>
-          <w:sz w:val="26"/>
-          <w:szCs w:val="26"/>
-        </w:rPr>
-        <w:t xml:space="preserve"> est le dossier qui contient le fichier </w:t>
+        <w:t>db.loo</w:t>
+      </w:r>
+      <w:r>
+        <w:rPr>
+          <w:sz w:val="26"/>
+          <w:szCs w:val="26"/>
+        </w:rPr>
+        <w:t xml:space="preserve"> qui est le fichier qui contient le modèle de la base de données que nous utilisons. </w:t>
+      </w:r>
+    </w:p>
+    <w:p>
+      <w:pPr>
+        <w:rPr>
+          <w:sz w:val="26"/>
+          <w:szCs w:val="26"/>
+        </w:rPr>
+      </w:pPr>
+      <w:r>
+        <w:rPr>
+          <w:sz w:val="26"/>
+          <w:szCs w:val="26"/>
+        </w:rPr>
+        <w:t xml:space="preserve">Le dossier </w:t>
       </w:r>
       <w:r>
         <w:rPr>
@@ -1805,29 +1725,7 @@
           <w:sz w:val="26"/>
           <w:szCs w:val="26"/>
         </w:rPr>
-        <w:t>db.loo</w:t>
-      </w:r>
-      <w:r>
-        <w:rPr>
-          <w:sz w:val="26"/>
-          <w:szCs w:val="26"/>
-        </w:rPr>
-        <w:t xml:space="preserve"> qui est le fichier qui contient le modèle de la base de données que nous utilisons. </w:t>
-      </w:r>
-    </w:p>
-    <w:p>
-      <w:pPr>
-        <w:rPr>
-          <w:sz w:val="26"/>
-          <w:szCs w:val="26"/>
-        </w:rPr>
-      </w:pPr>
-      <w:r>
-        <w:rPr>
-          <w:sz w:val="26"/>
-          <w:szCs w:val="26"/>
-        </w:rPr>
-        <w:t xml:space="preserve">Le dossier </w:t>
+        <w:t>includes</w:t>
       </w:r>
       <w:r>
         <w:rPr>
@@ -1836,7 +1734,59 @@
           <w:sz w:val="26"/>
           <w:szCs w:val="26"/>
         </w:rPr>
-        <w:t>includes</w:t>
+        <w:t xml:space="preserve"> </w:t>
+      </w:r>
+      <w:r>
+        <w:rPr>
+          <w:sz w:val="26"/>
+          <w:szCs w:val="26"/>
+        </w:rPr>
+        <w:t xml:space="preserve">qui contient les fichiers.c qui sont les fichiers qui contienne le code de toute les fonctions, les fichiers.h sont ceux qui possède les déclarations de fonctions, la déclarations des </w:t>
+      </w:r>
+      <w:r>
+        <w:rPr>
+          <w:rFonts w:cstheme="minorHAnsi"/>
+          <w:sz w:val="26"/>
+          <w:szCs w:val="26"/>
+        </w:rPr>
+        <w:t>#</w:t>
+      </w:r>
+      <w:r>
+        <w:rPr>
+          <w:sz w:val="26"/>
+          <w:szCs w:val="26"/>
+        </w:rPr>
+        <w:t xml:space="preserve">define et </w:t>
+      </w:r>
+      <w:r>
+        <w:rPr>
+          <w:rFonts w:cstheme="minorHAnsi"/>
+          <w:sz w:val="26"/>
+          <w:szCs w:val="26"/>
+        </w:rPr>
+        <w:t>#</w:t>
+      </w:r>
+      <w:r>
+        <w:rPr>
+          <w:sz w:val="26"/>
+          <w:szCs w:val="26"/>
+        </w:rPr>
+        <w:t xml:space="preserve">include. </w:t>
+      </w:r>
+    </w:p>
+    <w:p>
+      <w:pPr>
+        <w:rPr>
+          <w:sz w:val="26"/>
+          <w:szCs w:val="26"/>
+        </w:rPr>
+      </w:pPr>
+      <w:r>
+        <w:rPr>
+          <w:sz w:val="26"/>
+          <w:szCs w:val="26"/>
+        </w:rPr>
+        <w:t xml:space="preserve">Le dossier </w:t>
       </w:r>
       <w:r>
         <w:rPr>
@@ -1845,92 +1795,14 @@
           <w:sz w:val="26"/>
           <w:szCs w:val="26"/>
         </w:rPr>
-        <w:t xml:space="preserve"> </w:t>
-      </w:r>
-      <w:r>
-        <w:rPr>
-          <w:sz w:val="26"/>
-          <w:szCs w:val="26"/>
-        </w:rPr>
-        <w:t xml:space="preserve">qui contient les </w:t>
-      </w:r>
-      <w:proofErr w:type="spellStart"/>
-      <w:r>
-        <w:rPr>
-          <w:sz w:val="26"/>
-          <w:szCs w:val="26"/>
-        </w:rPr>
-        <w:t>fichiers.c</w:t>
-      </w:r>
-      <w:proofErr w:type="spellEnd"/>
-      <w:r>
-        <w:rPr>
-          <w:sz w:val="26"/>
-          <w:szCs w:val="26"/>
-        </w:rPr>
-        <w:t xml:space="preserve"> qui sont les fichiers qui contienne le code de </w:t>
-      </w:r>
-      <w:proofErr w:type="gramStart"/>
-      <w:r>
-        <w:rPr>
-          <w:sz w:val="26"/>
-          <w:szCs w:val="26"/>
-        </w:rPr>
-        <w:t>toute les fonctions</w:t>
-      </w:r>
-      <w:proofErr w:type="gramEnd"/>
-      <w:r>
-        <w:rPr>
-          <w:sz w:val="26"/>
-          <w:szCs w:val="26"/>
-        </w:rPr>
-        <w:t xml:space="preserve">, les </w:t>
-      </w:r>
-      <w:proofErr w:type="spellStart"/>
-      <w:r>
-        <w:rPr>
-          <w:sz w:val="26"/>
-          <w:szCs w:val="26"/>
-        </w:rPr>
-        <w:t>fichiers.h</w:t>
-      </w:r>
-      <w:proofErr w:type="spellEnd"/>
-      <w:r>
-        <w:rPr>
-          <w:sz w:val="26"/>
-          <w:szCs w:val="26"/>
-        </w:rPr>
-        <w:t xml:space="preserve"> sont ceux qui possède les déclarations de fonctions, la déclarations des </w:t>
-      </w:r>
-      <w:r>
-        <w:rPr>
-          <w:rFonts w:cstheme="minorHAnsi"/>
-          <w:sz w:val="26"/>
-          <w:szCs w:val="26"/>
-        </w:rPr>
-        <w:t>#</w:t>
-      </w:r>
-      <w:r>
-        <w:rPr>
-          <w:sz w:val="26"/>
-          <w:szCs w:val="26"/>
-        </w:rPr>
-        <w:t xml:space="preserve">define et </w:t>
-      </w:r>
-      <w:r>
-        <w:rPr>
-          <w:rFonts w:cstheme="minorHAnsi"/>
-          <w:sz w:val="26"/>
-          <w:szCs w:val="26"/>
-        </w:rPr>
-        <w:t>#</w:t>
-      </w:r>
-      <w:r>
-        <w:rPr>
-          <w:sz w:val="26"/>
-          <w:szCs w:val="26"/>
-        </w:rPr>
-        <w:t xml:space="preserve">include. </w:t>
+        <w:t>rapport</w:t>
+      </w:r>
+      <w:r>
+        <w:rPr>
+          <w:sz w:val="26"/>
+          <w:szCs w:val="26"/>
+        </w:rPr>
+        <w:t xml:space="preserve"> contient le rapport écrit pour le projet. </w:t>
       </w:r>
     </w:p>
     <w:p>
@@ -1954,15 +1826,23 @@
           <w:sz w:val="26"/>
           <w:szCs w:val="26"/>
         </w:rPr>
-        <w:t>rapport</w:t>
-      </w:r>
-      <w:r>
-        <w:rPr>
-          <w:sz w:val="26"/>
-          <w:szCs w:val="26"/>
-        </w:rPr>
-        <w:t xml:space="preserve"> contient le rapport écrit pour le projet. </w:t>
-      </w:r>
+        <w:t>source</w:t>
+      </w:r>
+      <w:r>
+        <w:rPr>
+          <w:sz w:val="26"/>
+          <w:szCs w:val="26"/>
+        </w:rPr>
+        <w:t xml:space="preserve"> contient le main.c qui contient le menu principale du programme, son .exe et le fichier avec les informations des utilisateurs. </w:t>
+      </w:r>
+    </w:p>
+    <w:p>
+      <w:pPr>
+        <w:rPr>
+          <w:sz w:val="26"/>
+          <w:szCs w:val="26"/>
+        </w:rPr>
+      </w:pPr>
     </w:p>
     <w:p>
       <w:pPr>
@@ -1985,53 +1865,29 @@
           <w:sz w:val="26"/>
           <w:szCs w:val="26"/>
         </w:rPr>
-        <w:t>source</w:t>
-      </w:r>
-      <w:r>
-        <w:rPr>
-          <w:sz w:val="26"/>
-          <w:szCs w:val="26"/>
-        </w:rPr>
-        <w:t xml:space="preserve"> contient </w:t>
-      </w:r>
-      <w:proofErr w:type="gramStart"/>
-      <w:r>
-        <w:rPr>
-          <w:sz w:val="26"/>
-          <w:szCs w:val="26"/>
-        </w:rPr>
-        <w:t>le main</w:t>
-      </w:r>
-      <w:proofErr w:type="gramEnd"/>
-      <w:r>
-        <w:rPr>
-          <w:sz w:val="26"/>
-          <w:szCs w:val="26"/>
-        </w:rPr>
-        <w:t xml:space="preserve">.c qui contient le menu principale du programme, son .exe et le fichier avec les informations des utilisateurs. </w:t>
-      </w:r>
-    </w:p>
-    <w:p>
-      <w:pPr>
-        <w:rPr>
-          <w:sz w:val="26"/>
-          <w:szCs w:val="26"/>
-        </w:rPr>
-      </w:pPr>
-    </w:p>
-    <w:p>
-      <w:pPr>
-        <w:rPr>
-          <w:sz w:val="26"/>
-          <w:szCs w:val="26"/>
-        </w:rPr>
-      </w:pPr>
-      <w:r>
-        <w:rPr>
-          <w:sz w:val="26"/>
-          <w:szCs w:val="26"/>
-        </w:rPr>
-        <w:t xml:space="preserve">Le dossier </w:t>
+        <w:t>tests</w:t>
+      </w:r>
+      <w:r>
+        <w:rPr>
+          <w:sz w:val="26"/>
+          <w:szCs w:val="26"/>
+        </w:rPr>
+        <w:t xml:space="preserve"> contient le code des test unitaires demandés. Et pour finir le dossier unity est un le même que le dossier .vscode mais pour les tests unitaires.</w:t>
+      </w:r>
+    </w:p>
+    <w:p>
+      <w:pPr>
+        <w:rPr>
+          <w:sz w:val="26"/>
+          <w:szCs w:val="26"/>
+        </w:rPr>
+      </w:pPr>
+      <w:r>
+        <w:rPr>
+          <w:sz w:val="26"/>
+          <w:szCs w:val="26"/>
+        </w:rPr>
+        <w:t xml:space="preserve">Et le </w:t>
       </w:r>
       <w:r>
         <w:rPr>
@@ -2040,104 +1896,14 @@
           <w:sz w:val="26"/>
           <w:szCs w:val="26"/>
         </w:rPr>
-        <w:t>tests</w:t>
-      </w:r>
-      <w:r>
-        <w:rPr>
-          <w:sz w:val="26"/>
-          <w:szCs w:val="26"/>
-        </w:rPr>
-        <w:t xml:space="preserve"> contient le code des test unitaires demandés. Et pour finir le dossier </w:t>
-      </w:r>
-      <w:proofErr w:type="spellStart"/>
-      <w:r>
-        <w:rPr>
-          <w:sz w:val="26"/>
-          <w:szCs w:val="26"/>
-        </w:rPr>
-        <w:t>unity</w:t>
-      </w:r>
-      <w:proofErr w:type="spellEnd"/>
-      <w:r>
-        <w:rPr>
-          <w:sz w:val="26"/>
-          <w:szCs w:val="26"/>
-        </w:rPr>
-        <w:t xml:space="preserve"> est un le même que le </w:t>
-      </w:r>
-      <w:proofErr w:type="gramStart"/>
-      <w:r>
-        <w:rPr>
-          <w:sz w:val="26"/>
-          <w:szCs w:val="26"/>
-        </w:rPr>
-        <w:t>dossier .</w:t>
-      </w:r>
-      <w:proofErr w:type="spellStart"/>
-      <w:r>
-        <w:rPr>
-          <w:sz w:val="26"/>
-          <w:szCs w:val="26"/>
-        </w:rPr>
-        <w:t>vscode</w:t>
-      </w:r>
-      <w:proofErr w:type="spellEnd"/>
-      <w:proofErr w:type="gramEnd"/>
-      <w:r>
-        <w:rPr>
-          <w:sz w:val="26"/>
-          <w:szCs w:val="26"/>
-        </w:rPr>
-        <w:t xml:space="preserve"> mais pour les tests unitaires.</w:t>
-      </w:r>
-    </w:p>
-    <w:p>
-      <w:pPr>
-        <w:rPr>
-          <w:sz w:val="26"/>
-          <w:szCs w:val="26"/>
-        </w:rPr>
-      </w:pPr>
-      <w:r>
-        <w:rPr>
-          <w:sz w:val="26"/>
-          <w:szCs w:val="26"/>
-        </w:rPr>
-        <w:t xml:space="preserve">Et le </w:t>
-      </w:r>
-      <w:proofErr w:type="spellStart"/>
-      <w:r>
-        <w:rPr>
-          <w:i/>
-          <w:iCs/>
-          <w:sz w:val="26"/>
-          <w:szCs w:val="26"/>
-        </w:rPr>
         <w:t>gitignore</w:t>
       </w:r>
-      <w:proofErr w:type="spellEnd"/>
-      <w:r>
-        <w:rPr>
-          <w:sz w:val="26"/>
-          <w:szCs w:val="26"/>
-        </w:rPr>
-        <w:t xml:space="preserve"> est un fichier où l’on indique quel fichier on ne peut pas mettre sur le </w:t>
-      </w:r>
-      <w:proofErr w:type="spellStart"/>
-      <w:r>
-        <w:rPr>
-          <w:sz w:val="26"/>
-          <w:szCs w:val="26"/>
-        </w:rPr>
-        <w:t>github</w:t>
-      </w:r>
-      <w:proofErr w:type="spellEnd"/>
-      <w:r>
-        <w:rPr>
-          <w:sz w:val="26"/>
-          <w:szCs w:val="26"/>
-        </w:rPr>
-        <w:t>.</w:t>
+      <w:r>
+        <w:rPr>
+          <w:sz w:val="26"/>
+          <w:szCs w:val="26"/>
+        </w:rPr>
+        <w:t xml:space="preserve"> est un fichier où l’on indique quel fichier on ne peut pas mettre sur le github.</w:t>
       </w:r>
     </w:p>
     <w:p>
@@ -2289,20 +2055,21 @@
     <w:tbl>
       <w:tblPr>
         <w:tblStyle w:val="Grilledutableau"/>
-        <w:tblW w:w="10201" w:type="dxa"/>
+        <w:tblW w:w="10795" w:type="dxa"/>
+        <w:tblLayout w:type="fixed"/>
         <w:tblLook w:val="04A0" w:firstRow="1" w:lastRow="0" w:firstColumn="1" w:lastColumn="0" w:noHBand="0" w:noVBand="1"/>
       </w:tblPr>
       <w:tblGrid>
-        <w:gridCol w:w="1892"/>
-        <w:gridCol w:w="3145"/>
-        <w:gridCol w:w="2018"/>
-        <w:gridCol w:w="1206"/>
-        <w:gridCol w:w="1940"/>
+        <w:gridCol w:w="988"/>
+        <w:gridCol w:w="3402"/>
+        <w:gridCol w:w="2551"/>
+        <w:gridCol w:w="1418"/>
+        <w:gridCol w:w="2436"/>
       </w:tblGrid>
       <w:tr>
         <w:tc>
           <w:tcPr>
-            <w:tcW w:w="1892" w:type="dxa"/>
+            <w:tcW w:w="988" w:type="dxa"/>
           </w:tcPr>
           <w:p>
             <w:pPr>
@@ -2329,7 +2096,7 @@
         </w:tc>
         <w:tc>
           <w:tcPr>
-            <w:tcW w:w="3145" w:type="dxa"/>
+            <w:tcW w:w="3402" w:type="dxa"/>
           </w:tcPr>
           <w:p>
             <w:pPr>
@@ -2368,7 +2135,7 @@
         </w:tc>
         <w:tc>
           <w:tcPr>
-            <w:tcW w:w="2018" w:type="dxa"/>
+            <w:tcW w:w="2551" w:type="dxa"/>
           </w:tcPr>
           <w:p>
             <w:pPr>
@@ -2395,7 +2162,7 @@
         </w:tc>
         <w:tc>
           <w:tcPr>
-            <w:tcW w:w="1206" w:type="dxa"/>
+            <w:tcW w:w="1418" w:type="dxa"/>
           </w:tcPr>
           <w:p>
             <w:pPr>
@@ -2433,7 +2200,7 @@
         </w:tc>
         <w:tc>
           <w:tcPr>
-            <w:tcW w:w="1940" w:type="dxa"/>
+            <w:tcW w:w="2436" w:type="dxa"/>
           </w:tcPr>
           <w:p>
             <w:pPr>
@@ -2474,168 +2241,63 @@
       <w:tr>
         <w:tc>
           <w:tcPr>
-            <w:tcW w:w="1892" w:type="dxa"/>
-          </w:tcPr>
-          <w:p>
-            <w:pPr>
-              <w:rPr>
-                <w:sz w:val="24"/>
-                <w:szCs w:val="24"/>
+            <w:tcW w:w="988" w:type="dxa"/>
+            <w:vMerge w:val="restart"/>
+          </w:tcPr>
+          <w:p>
+            <w:pPr>
+              <w:rPr>
                 <w:lang w:val="fr-FR"/>
               </w:rPr>
             </w:pPr>
-            <w:proofErr w:type="gramStart"/>
-            <w:r>
-              <w:rPr>
-                <w:sz w:val="26"/>
-                <w:szCs w:val="26"/>
-              </w:rPr>
+            <w:r>
               <w:t>include</w:t>
             </w:r>
-            <w:proofErr w:type="gramEnd"/>
-            <w:r>
-              <w:rPr>
-                <w:sz w:val="26"/>
-                <w:szCs w:val="26"/>
-              </w:rPr>
+            <w:r>
               <w:t>\</w:t>
             </w:r>
             <w:r>
-              <w:rPr>
-                <w:sz w:val="26"/>
-                <w:szCs w:val="26"/>
-              </w:rPr>
               <w:t>users.h</w:t>
             </w:r>
           </w:p>
         </w:tc>
         <w:tc>
           <w:tcPr>
-            <w:tcW w:w="3145" w:type="dxa"/>
-          </w:tcPr>
-          <w:p>
-            <w:pPr>
-              <w:rPr>
-                <w:sz w:val="26"/>
-                <w:szCs w:val="26"/>
-              </w:rPr>
-            </w:pPr>
-            <w:proofErr w:type="spellStart"/>
-            <w:proofErr w:type="gramStart"/>
-            <w:r>
-              <w:rPr>
-                <w:sz w:val="26"/>
-                <w:szCs w:val="26"/>
-              </w:rPr>
-              <w:t>l</w:t>
-            </w:r>
-            <w:r>
-              <w:rPr>
-                <w:sz w:val="26"/>
-                <w:szCs w:val="26"/>
-              </w:rPr>
-              <w:t>ister</w:t>
-            </w:r>
-            <w:proofErr w:type="gramEnd"/>
-            <w:r>
-              <w:rPr>
-                <w:sz w:val="26"/>
-                <w:szCs w:val="26"/>
-              </w:rPr>
-              <w:t>_uti</w:t>
-            </w:r>
-            <w:proofErr w:type="spellEnd"/>
-            <w:r>
-              <w:rPr>
-                <w:sz w:val="26"/>
-                <w:szCs w:val="26"/>
-              </w:rPr>
-              <w:t>()</w:t>
-            </w:r>
-          </w:p>
-        </w:tc>
-        <w:tc>
-          <w:tcPr>
-            <w:tcW w:w="2018" w:type="dxa"/>
-          </w:tcPr>
-          <w:p>
-            <w:pPr>
-              <w:rPr>
-                <w:sz w:val="26"/>
-                <w:szCs w:val="26"/>
-              </w:rPr>
-            </w:pPr>
-            <w:r>
-              <w:rPr>
-                <w:sz w:val="26"/>
-                <w:szCs w:val="26"/>
-              </w:rPr>
+            <w:tcW w:w="3402" w:type="dxa"/>
+          </w:tcPr>
+          <w:p>
+            <w:r>
+              <w:t>lister_uti()</w:t>
+            </w:r>
+          </w:p>
+        </w:tc>
+        <w:tc>
+          <w:tcPr>
+            <w:tcW w:w="2551" w:type="dxa"/>
+          </w:tcPr>
+          <w:p>
+            <w:r>
               <w:t>\</w:t>
             </w:r>
           </w:p>
         </w:tc>
         <w:tc>
           <w:tcPr>
-            <w:tcW w:w="1206" w:type="dxa"/>
-          </w:tcPr>
-          <w:p>
-            <w:pPr>
-              <w:rPr>
-                <w:sz w:val="26"/>
-                <w:szCs w:val="26"/>
-              </w:rPr>
-            </w:pPr>
-            <w:proofErr w:type="spellStart"/>
-            <w:r>
-              <w:rPr>
-                <w:sz w:val="26"/>
-                <w:szCs w:val="26"/>
-              </w:rPr>
+            <w:tcW w:w="1418" w:type="dxa"/>
+          </w:tcPr>
+          <w:p>
+            <w:r>
               <w:t>Void</w:t>
             </w:r>
-            <w:proofErr w:type="spellEnd"/>
-          </w:p>
-        </w:tc>
-        <w:tc>
-          <w:tcPr>
-            <w:tcW w:w="1940" w:type="dxa"/>
-          </w:tcPr>
-          <w:p>
-            <w:pPr>
-              <w:rPr>
-                <w:sz w:val="26"/>
-                <w:szCs w:val="26"/>
-              </w:rPr>
-            </w:pPr>
-            <w:r>
-              <w:rPr>
-                <w:sz w:val="26"/>
-                <w:szCs w:val="26"/>
-              </w:rPr>
-              <w:t xml:space="preserve">Lister </w:t>
-            </w:r>
-            <w:proofErr w:type="gramStart"/>
-            <w:r>
-              <w:rPr>
-                <w:sz w:val="26"/>
-                <w:szCs w:val="26"/>
-              </w:rPr>
-              <w:t>tous</w:t>
-            </w:r>
-            <w:r>
-              <w:rPr>
-                <w:sz w:val="26"/>
-                <w:szCs w:val="26"/>
-              </w:rPr>
-              <w:t xml:space="preserve"> les utilisateur présent</w:t>
-            </w:r>
-            <w:proofErr w:type="gramEnd"/>
-            <w:r>
-              <w:rPr>
-                <w:sz w:val="26"/>
-                <w:szCs w:val="26"/>
-              </w:rPr>
-              <w:t>.</w:t>
+          </w:p>
+        </w:tc>
+        <w:tc>
+          <w:tcPr>
+            <w:tcW w:w="2436" w:type="dxa"/>
+          </w:tcPr>
+          <w:p>
+            <w:r>
+              <w:t>Lister tous les utilisateur présent.</w:t>
             </w:r>
           </w:p>
         </w:tc>
@@ -2643,121 +2305,48 @@
       <w:tr>
         <w:tc>
           <w:tcPr>
-            <w:tcW w:w="1892" w:type="dxa"/>
-          </w:tcPr>
-          <w:p>
-            <w:pPr>
-              <w:rPr>
-                <w:sz w:val="26"/>
-                <w:szCs w:val="26"/>
-              </w:rPr>
-            </w:pPr>
-          </w:p>
-        </w:tc>
-        <w:tc>
-          <w:tcPr>
-            <w:tcW w:w="3145" w:type="dxa"/>
-          </w:tcPr>
-          <w:p>
-            <w:pPr>
-              <w:rPr>
-                <w:sz w:val="26"/>
-                <w:szCs w:val="26"/>
-              </w:rPr>
-            </w:pPr>
-            <w:proofErr w:type="spellStart"/>
-            <w:proofErr w:type="gramStart"/>
-            <w:r>
-              <w:rPr>
-                <w:sz w:val="26"/>
-                <w:szCs w:val="26"/>
-              </w:rPr>
-              <w:t>menu</w:t>
-            </w:r>
-            <w:proofErr w:type="gramEnd"/>
-            <w:r>
-              <w:rPr>
-                <w:sz w:val="26"/>
-                <w:szCs w:val="26"/>
-              </w:rPr>
-              <w:t>_ajouter</w:t>
-            </w:r>
-            <w:proofErr w:type="spellEnd"/>
-            <w:r>
-              <w:rPr>
-                <w:sz w:val="26"/>
-                <w:szCs w:val="26"/>
-              </w:rPr>
-              <w:t>(char *rang)</w:t>
-            </w:r>
-          </w:p>
-        </w:tc>
-        <w:tc>
-          <w:tcPr>
-            <w:tcW w:w="2018" w:type="dxa"/>
-          </w:tcPr>
-          <w:p>
-            <w:pPr>
-              <w:rPr>
-                <w:sz w:val="26"/>
-                <w:szCs w:val="26"/>
-              </w:rPr>
-            </w:pPr>
-            <w:r>
-              <w:rPr>
-                <w:sz w:val="26"/>
-                <w:szCs w:val="26"/>
-              </w:rPr>
+            <w:tcW w:w="988" w:type="dxa"/>
+            <w:vMerge/>
+          </w:tcPr>
+          <w:p/>
+        </w:tc>
+        <w:tc>
+          <w:tcPr>
+            <w:tcW w:w="3402" w:type="dxa"/>
+          </w:tcPr>
+          <w:p>
+            <w:r>
+              <w:t>menu_ajouter(char *rang)</w:t>
+            </w:r>
+          </w:p>
+        </w:tc>
+        <w:tc>
+          <w:tcPr>
+            <w:tcW w:w="2551" w:type="dxa"/>
+          </w:tcPr>
+          <w:p>
+            <w:r>
               <w:t>Char *rang</w:t>
             </w:r>
           </w:p>
         </w:tc>
         <w:tc>
           <w:tcPr>
-            <w:tcW w:w="1206" w:type="dxa"/>
-          </w:tcPr>
-          <w:p>
-            <w:pPr>
-              <w:rPr>
-                <w:sz w:val="26"/>
-                <w:szCs w:val="26"/>
-              </w:rPr>
-            </w:pPr>
-            <w:proofErr w:type="spellStart"/>
-            <w:r>
-              <w:rPr>
-                <w:sz w:val="26"/>
-                <w:szCs w:val="26"/>
-              </w:rPr>
+            <w:tcW w:w="1418" w:type="dxa"/>
+          </w:tcPr>
+          <w:p>
+            <w:r>
               <w:t>Void</w:t>
             </w:r>
-            <w:proofErr w:type="spellEnd"/>
-          </w:p>
-        </w:tc>
-        <w:tc>
-          <w:tcPr>
-            <w:tcW w:w="1940" w:type="dxa"/>
-          </w:tcPr>
-          <w:p>
-            <w:pPr>
-              <w:rPr>
-                <w:sz w:val="26"/>
-                <w:szCs w:val="26"/>
-              </w:rPr>
-            </w:pPr>
-            <w:r>
-              <w:rPr>
-                <w:sz w:val="26"/>
-                <w:szCs w:val="26"/>
-              </w:rPr>
-              <w:t>Menu pour rentrer le nom et mot de passe de l’utilisateur</w:t>
-            </w:r>
-            <w:r>
-              <w:rPr>
-                <w:sz w:val="26"/>
-                <w:szCs w:val="26"/>
-              </w:rPr>
-              <w:t>.</w:t>
+          </w:p>
+        </w:tc>
+        <w:tc>
+          <w:tcPr>
+            <w:tcW w:w="2436" w:type="dxa"/>
+          </w:tcPr>
+          <w:p>
+            <w:r>
+              <w:t>Menu pour rentrer le nom et mot de passe de l’utilisateur.</w:t>
             </w:r>
           </w:p>
         </w:tc>
@@ -2765,262 +2354,57 @@
       <w:tr>
         <w:tc>
           <w:tcPr>
-            <w:tcW w:w="1892" w:type="dxa"/>
-          </w:tcPr>
-          <w:p>
-            <w:pPr>
-              <w:rPr>
-                <w:sz w:val="26"/>
-                <w:szCs w:val="26"/>
-              </w:rPr>
-            </w:pPr>
-          </w:p>
-        </w:tc>
-        <w:tc>
-          <w:tcPr>
-            <w:tcW w:w="3145" w:type="dxa"/>
-          </w:tcPr>
-          <w:p>
-            <w:pPr>
-              <w:rPr>
-                <w:sz w:val="26"/>
-                <w:szCs w:val="26"/>
-              </w:rPr>
-            </w:pPr>
-            <w:proofErr w:type="gramStart"/>
-            <w:r>
-              <w:rPr>
-                <w:sz w:val="26"/>
-                <w:szCs w:val="26"/>
-              </w:rPr>
-              <w:t>ajouter(</w:t>
-            </w:r>
-            <w:proofErr w:type="gramEnd"/>
-            <w:r>
-              <w:rPr>
-                <w:sz w:val="26"/>
-                <w:szCs w:val="26"/>
-              </w:rPr>
-              <w:t>FILE*</w:t>
-            </w:r>
-            <w:proofErr w:type="spellStart"/>
-            <w:r>
-              <w:rPr>
-                <w:sz w:val="26"/>
-                <w:szCs w:val="26"/>
-              </w:rPr>
-              <w:t>fichier,char</w:t>
-            </w:r>
-            <w:proofErr w:type="spellEnd"/>
-            <w:r>
-              <w:rPr>
-                <w:sz w:val="26"/>
-                <w:szCs w:val="26"/>
-              </w:rPr>
-              <w:t xml:space="preserve"> *</w:t>
-            </w:r>
-            <w:proofErr w:type="spellStart"/>
-            <w:r>
-              <w:rPr>
-                <w:sz w:val="26"/>
-                <w:szCs w:val="26"/>
-              </w:rPr>
-              <w:t>log,char</w:t>
-            </w:r>
-            <w:proofErr w:type="spellEnd"/>
-            <w:r>
-              <w:rPr>
-                <w:sz w:val="26"/>
-                <w:szCs w:val="26"/>
-              </w:rPr>
-              <w:t xml:space="preserve"> *</w:t>
-            </w:r>
-            <w:proofErr w:type="spellStart"/>
-            <w:r>
-              <w:rPr>
-                <w:sz w:val="26"/>
-                <w:szCs w:val="26"/>
-              </w:rPr>
-              <w:t>mdp</w:t>
-            </w:r>
-            <w:proofErr w:type="spellEnd"/>
-            <w:r>
-              <w:rPr>
-                <w:sz w:val="26"/>
-                <w:szCs w:val="26"/>
-              </w:rPr>
-              <w:t xml:space="preserve">, </w:t>
-            </w:r>
-            <w:proofErr w:type="spellStart"/>
-            <w:r>
-              <w:rPr>
-                <w:sz w:val="26"/>
-                <w:szCs w:val="26"/>
-              </w:rPr>
-              <w:t>int</w:t>
-            </w:r>
-            <w:proofErr w:type="spellEnd"/>
-            <w:r>
-              <w:rPr>
-                <w:sz w:val="26"/>
-                <w:szCs w:val="26"/>
-              </w:rPr>
-              <w:t xml:space="preserve"> </w:t>
-            </w:r>
-            <w:proofErr w:type="spellStart"/>
-            <w:r>
-              <w:rPr>
-                <w:sz w:val="26"/>
-                <w:szCs w:val="26"/>
-              </w:rPr>
-              <w:t>dim</w:t>
-            </w:r>
-            <w:proofErr w:type="spellEnd"/>
-            <w:r>
-              <w:rPr>
-                <w:sz w:val="26"/>
-                <w:szCs w:val="26"/>
-              </w:rPr>
-              <w:t>, char *rang)</w:t>
-            </w:r>
-          </w:p>
-        </w:tc>
-        <w:tc>
-          <w:tcPr>
-            <w:tcW w:w="2018" w:type="dxa"/>
-          </w:tcPr>
-          <w:p>
-            <w:pPr>
-              <w:rPr>
-                <w:sz w:val="24"/>
-                <w:szCs w:val="24"/>
-              </w:rPr>
-            </w:pPr>
-            <w:r>
-              <w:rPr>
-                <w:sz w:val="24"/>
-                <w:szCs w:val="24"/>
-              </w:rPr>
+            <w:tcW w:w="988" w:type="dxa"/>
+            <w:vMerge/>
+          </w:tcPr>
+          <w:p/>
+        </w:tc>
+        <w:tc>
+          <w:tcPr>
+            <w:tcW w:w="3402" w:type="dxa"/>
+          </w:tcPr>
+          <w:p>
+            <w:r>
+              <w:t>ajouter(FILE*fichier,char *log,char *mdp, int dim, char *rang)</w:t>
+            </w:r>
+          </w:p>
+        </w:tc>
+        <w:tc>
+          <w:tcPr>
+            <w:tcW w:w="2551" w:type="dxa"/>
+          </w:tcPr>
+          <w:p>
+            <w:r>
               <w:t>FILE *fichier</w:t>
             </w:r>
           </w:p>
           <w:p>
-            <w:pPr>
-              <w:rPr>
-                <w:sz w:val="24"/>
-                <w:szCs w:val="24"/>
-              </w:rPr>
-            </w:pPr>
-            <w:r>
-              <w:rPr>
-                <w:sz w:val="24"/>
-                <w:szCs w:val="24"/>
-              </w:rPr>
-              <w:t>Char *</w:t>
-            </w:r>
-            <w:proofErr w:type="gramStart"/>
-            <w:r>
-              <w:rPr>
-                <w:sz w:val="24"/>
-                <w:szCs w:val="24"/>
-              </w:rPr>
-              <w:t>log,*</w:t>
-            </w:r>
-            <w:proofErr w:type="spellStart"/>
-            <w:proofErr w:type="gramEnd"/>
-            <w:r>
-              <w:rPr>
-                <w:sz w:val="24"/>
-                <w:szCs w:val="24"/>
-              </w:rPr>
-              <w:t>mdp</w:t>
-            </w:r>
-            <w:proofErr w:type="spellEnd"/>
-            <w:r>
-              <w:rPr>
-                <w:sz w:val="24"/>
-                <w:szCs w:val="24"/>
-              </w:rPr>
-              <w:t>,</w:t>
-            </w:r>
-            <w:r>
-              <w:rPr>
-                <w:sz w:val="24"/>
-                <w:szCs w:val="24"/>
-              </w:rPr>
-              <w:t xml:space="preserve"> </w:t>
-            </w:r>
-            <w:r>
-              <w:rPr>
-                <w:sz w:val="24"/>
-                <w:szCs w:val="24"/>
-              </w:rPr>
-              <w:t>rang</w:t>
-            </w:r>
-          </w:p>
-          <w:p>
-            <w:pPr>
-              <w:rPr>
-                <w:sz w:val="26"/>
-                <w:szCs w:val="26"/>
-              </w:rPr>
-            </w:pPr>
-            <w:r>
-              <w:rPr>
-                <w:sz w:val="24"/>
-                <w:szCs w:val="24"/>
-              </w:rPr>
-              <w:t xml:space="preserve">Int </w:t>
-            </w:r>
-            <w:proofErr w:type="spellStart"/>
-            <w:r>
-              <w:rPr>
-                <w:sz w:val="24"/>
-                <w:szCs w:val="24"/>
-              </w:rPr>
-              <w:t>dim</w:t>
-            </w:r>
-            <w:proofErr w:type="spellEnd"/>
-          </w:p>
-        </w:tc>
-        <w:tc>
-          <w:tcPr>
-            <w:tcW w:w="1206" w:type="dxa"/>
-          </w:tcPr>
-          <w:p>
-            <w:pPr>
-              <w:rPr>
-                <w:sz w:val="26"/>
-                <w:szCs w:val="26"/>
-              </w:rPr>
-            </w:pPr>
-            <w:proofErr w:type="spellStart"/>
-            <w:r>
-              <w:rPr>
-                <w:sz w:val="26"/>
-                <w:szCs w:val="26"/>
-              </w:rPr>
+            <w:r>
+              <w:t>Char *log,*mdp, rang</w:t>
+            </w:r>
+          </w:p>
+          <w:p>
+            <w:r>
+              <w:t>Int dim</w:t>
+            </w:r>
+          </w:p>
+        </w:tc>
+        <w:tc>
+          <w:tcPr>
+            <w:tcW w:w="1418" w:type="dxa"/>
+          </w:tcPr>
+          <w:p>
+            <w:r>
               <w:t>Unsigned</w:t>
             </w:r>
-            <w:proofErr w:type="spellEnd"/>
-          </w:p>
-        </w:tc>
-        <w:tc>
-          <w:tcPr>
-            <w:tcW w:w="1940" w:type="dxa"/>
-          </w:tcPr>
-          <w:p>
-            <w:pPr>
-              <w:rPr>
-                <w:sz w:val="26"/>
-                <w:szCs w:val="26"/>
-              </w:rPr>
-            </w:pPr>
-            <w:r>
-              <w:rPr>
-                <w:sz w:val="26"/>
-                <w:szCs w:val="26"/>
-              </w:rPr>
+          </w:p>
+        </w:tc>
+        <w:tc>
+          <w:tcPr>
+            <w:tcW w:w="2436" w:type="dxa"/>
+          </w:tcPr>
+          <w:p>
+            <w:r>
               <w:t>Fonction qui vérifie que les paramètres sont bons et les ajoute dans le fichier.</w:t>
             </w:r>
           </w:p>
@@ -3029,113 +2413,47 @@
       <w:tr>
         <w:tc>
           <w:tcPr>
-            <w:tcW w:w="1892" w:type="dxa"/>
-          </w:tcPr>
-          <w:p>
-            <w:pPr>
-              <w:rPr>
-                <w:sz w:val="26"/>
-                <w:szCs w:val="26"/>
-              </w:rPr>
-            </w:pPr>
-          </w:p>
-        </w:tc>
-        <w:tc>
-          <w:tcPr>
-            <w:tcW w:w="3145" w:type="dxa"/>
-          </w:tcPr>
-          <w:p>
-            <w:pPr>
-              <w:rPr>
-                <w:sz w:val="26"/>
-                <w:szCs w:val="26"/>
-              </w:rPr>
-            </w:pPr>
-            <w:proofErr w:type="spellStart"/>
-            <w:proofErr w:type="gramStart"/>
-            <w:r>
-              <w:rPr>
-                <w:sz w:val="26"/>
-                <w:szCs w:val="26"/>
-              </w:rPr>
-              <w:t>menu</w:t>
-            </w:r>
-            <w:proofErr w:type="gramEnd"/>
-            <w:r>
-              <w:rPr>
-                <w:sz w:val="26"/>
-                <w:szCs w:val="26"/>
-              </w:rPr>
-              <w:t>_supprimer</w:t>
-            </w:r>
-            <w:proofErr w:type="spellEnd"/>
-            <w:r>
-              <w:rPr>
-                <w:sz w:val="26"/>
-                <w:szCs w:val="26"/>
-              </w:rPr>
-              <w:t>()</w:t>
-            </w:r>
-          </w:p>
-        </w:tc>
-        <w:tc>
-          <w:tcPr>
-            <w:tcW w:w="2018" w:type="dxa"/>
-          </w:tcPr>
-          <w:p>
-            <w:pPr>
-              <w:rPr>
-                <w:sz w:val="26"/>
-                <w:szCs w:val="26"/>
-              </w:rPr>
-            </w:pPr>
-            <w:r>
-              <w:rPr>
-                <w:sz w:val="26"/>
-                <w:szCs w:val="26"/>
-              </w:rPr>
+            <w:tcW w:w="988" w:type="dxa"/>
+            <w:vMerge/>
+          </w:tcPr>
+          <w:p/>
+        </w:tc>
+        <w:tc>
+          <w:tcPr>
+            <w:tcW w:w="3402" w:type="dxa"/>
+          </w:tcPr>
+          <w:p>
+            <w:r>
+              <w:t>menu_supprimer()</w:t>
+            </w:r>
+          </w:p>
+        </w:tc>
+        <w:tc>
+          <w:tcPr>
+            <w:tcW w:w="2551" w:type="dxa"/>
+          </w:tcPr>
+          <w:p>
+            <w:r>
               <w:t>\</w:t>
             </w:r>
           </w:p>
         </w:tc>
         <w:tc>
           <w:tcPr>
-            <w:tcW w:w="1206" w:type="dxa"/>
-          </w:tcPr>
-          <w:p>
-            <w:pPr>
-              <w:rPr>
-                <w:sz w:val="26"/>
-                <w:szCs w:val="26"/>
-              </w:rPr>
-            </w:pPr>
-            <w:proofErr w:type="spellStart"/>
-            <w:r>
-              <w:rPr>
-                <w:sz w:val="26"/>
-                <w:szCs w:val="26"/>
-              </w:rPr>
+            <w:tcW w:w="1418" w:type="dxa"/>
+          </w:tcPr>
+          <w:p>
+            <w:r>
               <w:t>Unsinged</w:t>
             </w:r>
-            <w:proofErr w:type="spellEnd"/>
-          </w:p>
-        </w:tc>
-        <w:tc>
-          <w:tcPr>
-            <w:tcW w:w="1940" w:type="dxa"/>
-          </w:tcPr>
-          <w:p>
-            <w:pPr>
-              <w:rPr>
-                <w:sz w:val="26"/>
-                <w:szCs w:val="26"/>
-              </w:rPr>
-            </w:pPr>
-            <w:r>
-              <w:rPr>
-                <w:sz w:val="26"/>
-                <w:szCs w:val="26"/>
-              </w:rPr>
+          </w:p>
+        </w:tc>
+        <w:tc>
+          <w:tcPr>
+            <w:tcW w:w="2436" w:type="dxa"/>
+          </w:tcPr>
+          <w:p>
+            <w:r>
               <w:t>Menu pour choisir qui supprimer.</w:t>
             </w:r>
           </w:p>
@@ -3144,238 +2462,66 @@
       <w:tr>
         <w:tc>
           <w:tcPr>
-            <w:tcW w:w="1892" w:type="dxa"/>
-          </w:tcPr>
-          <w:p>
-            <w:pPr>
-              <w:rPr>
-                <w:sz w:val="26"/>
-                <w:szCs w:val="26"/>
-              </w:rPr>
-            </w:pPr>
-          </w:p>
-        </w:tc>
-        <w:tc>
-          <w:tcPr>
-            <w:tcW w:w="3145" w:type="dxa"/>
-          </w:tcPr>
-          <w:p>
-            <w:pPr>
-              <w:rPr>
-                <w:sz w:val="26"/>
-                <w:szCs w:val="26"/>
-              </w:rPr>
-            </w:pPr>
-            <w:proofErr w:type="gramStart"/>
-            <w:r>
-              <w:rPr>
-                <w:sz w:val="26"/>
-                <w:szCs w:val="26"/>
-              </w:rPr>
-              <w:t>Supprimer(</w:t>
-            </w:r>
-            <w:proofErr w:type="gramEnd"/>
-            <w:r>
-              <w:rPr>
-                <w:sz w:val="26"/>
-                <w:szCs w:val="26"/>
-              </w:rPr>
-              <w:t>FILE*fichier,</w:t>
-            </w:r>
-            <w:r>
-              <w:rPr>
-                <w:sz w:val="26"/>
-                <w:szCs w:val="26"/>
-              </w:rPr>
-              <w:t xml:space="preserve"> </w:t>
-            </w:r>
-            <w:r>
-              <w:rPr>
-                <w:sz w:val="26"/>
-                <w:szCs w:val="26"/>
-              </w:rPr>
-              <w:t>char</w:t>
-            </w:r>
-            <w:r>
-              <w:rPr>
-                <w:sz w:val="26"/>
-                <w:szCs w:val="26"/>
-              </w:rPr>
-              <w:t xml:space="preserve"> </w:t>
-            </w:r>
-            <w:r>
-              <w:rPr>
-                <w:sz w:val="26"/>
-                <w:szCs w:val="26"/>
-              </w:rPr>
-              <w:t>*log</w:t>
-            </w:r>
-            <w:r>
-              <w:rPr>
-                <w:sz w:val="26"/>
-                <w:szCs w:val="26"/>
-              </w:rPr>
-              <w:t xml:space="preserve"> </w:t>
-            </w:r>
-            <w:r>
-              <w:rPr>
-                <w:sz w:val="26"/>
-                <w:szCs w:val="26"/>
-              </w:rPr>
-              <w:t>,</w:t>
-            </w:r>
-            <w:proofErr w:type="spellStart"/>
-            <w:r>
-              <w:rPr>
-                <w:sz w:val="26"/>
-                <w:szCs w:val="26"/>
-              </w:rPr>
-              <w:t>int</w:t>
-            </w:r>
-            <w:proofErr w:type="spellEnd"/>
-            <w:r>
-              <w:rPr>
-                <w:sz w:val="26"/>
-                <w:szCs w:val="26"/>
-              </w:rPr>
-              <w:t xml:space="preserve"> </w:t>
-            </w:r>
-            <w:proofErr w:type="spellStart"/>
-            <w:r>
-              <w:rPr>
-                <w:sz w:val="26"/>
-                <w:szCs w:val="26"/>
-              </w:rPr>
-              <w:t>dim</w:t>
-            </w:r>
-            <w:proofErr w:type="spellEnd"/>
-            <w:r>
-              <w:rPr>
-                <w:sz w:val="26"/>
-                <w:szCs w:val="26"/>
-              </w:rPr>
-              <w:t>)</w:t>
-            </w:r>
-          </w:p>
-        </w:tc>
-        <w:tc>
-          <w:tcPr>
-            <w:tcW w:w="2018" w:type="dxa"/>
-          </w:tcPr>
-          <w:p>
-            <w:pPr>
-              <w:rPr>
-                <w:sz w:val="24"/>
-                <w:szCs w:val="24"/>
-              </w:rPr>
-            </w:pPr>
-            <w:r>
-              <w:rPr>
-                <w:sz w:val="24"/>
-                <w:szCs w:val="24"/>
-              </w:rPr>
+            <w:tcW w:w="988" w:type="dxa"/>
+            <w:vMerge/>
+          </w:tcPr>
+          <w:p/>
+        </w:tc>
+        <w:tc>
+          <w:tcPr>
+            <w:tcW w:w="3402" w:type="dxa"/>
+          </w:tcPr>
+          <w:p>
+            <w:r>
+              <w:t>Supprimer(FILE*fichier, char *log ,int dim)</w:t>
+            </w:r>
+          </w:p>
+        </w:tc>
+        <w:tc>
+          <w:tcPr>
+            <w:tcW w:w="2551" w:type="dxa"/>
+          </w:tcPr>
+          <w:p>
+            <w:r>
               <w:t>FILE *fichier</w:t>
             </w:r>
           </w:p>
           <w:p>
-            <w:pPr>
-              <w:rPr>
-                <w:sz w:val="24"/>
-                <w:szCs w:val="24"/>
-              </w:rPr>
-            </w:pPr>
-            <w:r>
-              <w:rPr>
-                <w:sz w:val="24"/>
-                <w:szCs w:val="24"/>
-              </w:rPr>
+            <w:r>
               <w:t>Char *log</w:t>
             </w:r>
           </w:p>
           <w:p>
-            <w:pPr>
-              <w:rPr>
-                <w:sz w:val="26"/>
-                <w:szCs w:val="26"/>
-              </w:rPr>
-            </w:pPr>
-            <w:r>
-              <w:rPr>
-                <w:sz w:val="24"/>
-                <w:szCs w:val="24"/>
-              </w:rPr>
-              <w:t xml:space="preserve">Int </w:t>
-            </w:r>
-            <w:proofErr w:type="spellStart"/>
-            <w:r>
-              <w:rPr>
-                <w:sz w:val="24"/>
-                <w:szCs w:val="24"/>
-              </w:rPr>
-              <w:t>dim</w:t>
-            </w:r>
-            <w:proofErr w:type="spellEnd"/>
-          </w:p>
-        </w:tc>
-        <w:tc>
-          <w:tcPr>
-            <w:tcW w:w="1206" w:type="dxa"/>
-          </w:tcPr>
-          <w:p>
-            <w:pPr>
-              <w:rPr>
-                <w:sz w:val="26"/>
-                <w:szCs w:val="26"/>
-              </w:rPr>
-            </w:pPr>
-            <w:proofErr w:type="spellStart"/>
-            <w:r>
-              <w:rPr>
-                <w:sz w:val="26"/>
-                <w:szCs w:val="26"/>
-              </w:rPr>
+            <w:r>
+              <w:t>Int dim</w:t>
+            </w:r>
+          </w:p>
+        </w:tc>
+        <w:tc>
+          <w:tcPr>
+            <w:tcW w:w="1418" w:type="dxa"/>
+          </w:tcPr>
+          <w:p>
+            <w:r>
               <w:t>Unsigned</w:t>
             </w:r>
-            <w:proofErr w:type="spellEnd"/>
-          </w:p>
-        </w:tc>
-        <w:tc>
-          <w:tcPr>
-            <w:tcW w:w="1940" w:type="dxa"/>
-          </w:tcPr>
-          <w:p>
-            <w:pPr>
-              <w:rPr>
-                <w:sz w:val="26"/>
-                <w:szCs w:val="26"/>
-              </w:rPr>
-            </w:pPr>
-            <w:r>
-              <w:rPr>
-                <w:sz w:val="26"/>
-                <w:szCs w:val="26"/>
-              </w:rPr>
+          </w:p>
+        </w:tc>
+        <w:tc>
+          <w:tcPr>
+            <w:tcW w:w="2436" w:type="dxa"/>
+          </w:tcPr>
+          <w:p>
+            <w:r>
               <w:t>Fonction qui vérifie que le paramètre</w:t>
             </w:r>
             <w:r>
-              <w:rPr>
-                <w:sz w:val="26"/>
-                <w:szCs w:val="26"/>
-              </w:rPr>
               <w:t xml:space="preserve"> est</w:t>
             </w:r>
             <w:r>
-              <w:rPr>
-                <w:sz w:val="26"/>
-                <w:szCs w:val="26"/>
-              </w:rPr>
               <w:t xml:space="preserve"> bon </w:t>
             </w:r>
             <w:r>
-              <w:rPr>
-                <w:sz w:val="26"/>
-                <w:szCs w:val="26"/>
-              </w:rPr>
               <w:t>puis supprime</w:t>
             </w:r>
           </w:p>
@@ -3384,113 +2530,47 @@
       <w:tr>
         <w:tc>
           <w:tcPr>
-            <w:tcW w:w="1892" w:type="dxa"/>
-          </w:tcPr>
-          <w:p>
-            <w:pPr>
-              <w:rPr>
-                <w:sz w:val="26"/>
-                <w:szCs w:val="26"/>
-              </w:rPr>
-            </w:pPr>
-          </w:p>
-        </w:tc>
-        <w:tc>
-          <w:tcPr>
-            <w:tcW w:w="3145" w:type="dxa"/>
-          </w:tcPr>
-          <w:p>
-            <w:pPr>
-              <w:rPr>
-                <w:sz w:val="26"/>
-                <w:szCs w:val="26"/>
-              </w:rPr>
-            </w:pPr>
-            <w:proofErr w:type="spellStart"/>
-            <w:proofErr w:type="gramStart"/>
-            <w:r>
-              <w:rPr>
-                <w:sz w:val="26"/>
-                <w:szCs w:val="26"/>
-              </w:rPr>
-              <w:t>menu</w:t>
-            </w:r>
-            <w:proofErr w:type="gramEnd"/>
-            <w:r>
-              <w:rPr>
-                <w:sz w:val="26"/>
-                <w:szCs w:val="26"/>
-              </w:rPr>
-              <w:t>_modifier</w:t>
-            </w:r>
-            <w:proofErr w:type="spellEnd"/>
-            <w:r>
-              <w:rPr>
-                <w:sz w:val="26"/>
-                <w:szCs w:val="26"/>
-              </w:rPr>
-              <w:t>()</w:t>
-            </w:r>
-          </w:p>
-        </w:tc>
-        <w:tc>
-          <w:tcPr>
-            <w:tcW w:w="2018" w:type="dxa"/>
-          </w:tcPr>
-          <w:p>
-            <w:pPr>
-              <w:rPr>
-                <w:sz w:val="26"/>
-                <w:szCs w:val="26"/>
-              </w:rPr>
-            </w:pPr>
-            <w:r>
-              <w:rPr>
-                <w:sz w:val="26"/>
-                <w:szCs w:val="26"/>
-              </w:rPr>
+            <w:tcW w:w="988" w:type="dxa"/>
+            <w:vMerge/>
+          </w:tcPr>
+          <w:p/>
+        </w:tc>
+        <w:tc>
+          <w:tcPr>
+            <w:tcW w:w="3402" w:type="dxa"/>
+          </w:tcPr>
+          <w:p>
+            <w:r>
+              <w:t>menu_modifier()</w:t>
+            </w:r>
+          </w:p>
+        </w:tc>
+        <w:tc>
+          <w:tcPr>
+            <w:tcW w:w="2551" w:type="dxa"/>
+          </w:tcPr>
+          <w:p>
+            <w:r>
               <w:t>\</w:t>
             </w:r>
           </w:p>
         </w:tc>
         <w:tc>
           <w:tcPr>
-            <w:tcW w:w="1206" w:type="dxa"/>
-          </w:tcPr>
-          <w:p>
-            <w:pPr>
-              <w:rPr>
-                <w:sz w:val="26"/>
-                <w:szCs w:val="26"/>
-              </w:rPr>
-            </w:pPr>
-            <w:proofErr w:type="spellStart"/>
-            <w:r>
-              <w:rPr>
-                <w:sz w:val="26"/>
-                <w:szCs w:val="26"/>
-              </w:rPr>
+            <w:tcW w:w="1418" w:type="dxa"/>
+          </w:tcPr>
+          <w:p>
+            <w:r>
               <w:t>Unsigned</w:t>
             </w:r>
-            <w:proofErr w:type="spellEnd"/>
-          </w:p>
-        </w:tc>
-        <w:tc>
-          <w:tcPr>
-            <w:tcW w:w="1940" w:type="dxa"/>
-          </w:tcPr>
-          <w:p>
-            <w:pPr>
-              <w:rPr>
-                <w:sz w:val="26"/>
-                <w:szCs w:val="26"/>
-              </w:rPr>
-            </w:pPr>
-            <w:r>
-              <w:rPr>
-                <w:sz w:val="26"/>
-                <w:szCs w:val="26"/>
-              </w:rPr>
+          </w:p>
+        </w:tc>
+        <w:tc>
+          <w:tcPr>
+            <w:tcW w:w="2436" w:type="dxa"/>
+          </w:tcPr>
+          <w:p>
+            <w:r>
               <w:t>Fonction pour rentrer le nouveau nom et mot de passe d’un utilisateur donné.</w:t>
             </w:r>
           </w:p>
@@ -3499,799 +2579,1522 @@
       <w:tr>
         <w:tc>
           <w:tcPr>
-            <w:tcW w:w="1892" w:type="dxa"/>
-          </w:tcPr>
-          <w:p>
-            <w:pPr>
-              <w:rPr>
-                <w:sz w:val="26"/>
-                <w:szCs w:val="26"/>
-              </w:rPr>
-            </w:pPr>
-          </w:p>
-        </w:tc>
-        <w:tc>
-          <w:tcPr>
-            <w:tcW w:w="3145" w:type="dxa"/>
-          </w:tcPr>
-          <w:p>
-            <w:pPr>
-              <w:rPr>
-                <w:sz w:val="26"/>
-                <w:szCs w:val="26"/>
-              </w:rPr>
-            </w:pPr>
-            <w:proofErr w:type="gramStart"/>
-            <w:r>
-              <w:rPr>
-                <w:sz w:val="26"/>
-                <w:szCs w:val="26"/>
-              </w:rPr>
+            <w:tcW w:w="988" w:type="dxa"/>
+            <w:vMerge/>
+          </w:tcPr>
+          <w:p/>
+        </w:tc>
+        <w:tc>
+          <w:tcPr>
+            <w:tcW w:w="3402" w:type="dxa"/>
+          </w:tcPr>
+          <w:p>
+            <w:r>
               <w:t>modifier</w:t>
             </w:r>
             <w:r>
-              <w:rPr>
-                <w:sz w:val="26"/>
-                <w:szCs w:val="26"/>
-              </w:rPr>
-              <w:t>(</w:t>
-            </w:r>
-            <w:proofErr w:type="gramEnd"/>
-            <w:r>
-              <w:rPr>
-                <w:sz w:val="26"/>
-                <w:szCs w:val="26"/>
-              </w:rPr>
-              <w:t>FILE*fichier,</w:t>
-            </w:r>
-            <w:r>
-              <w:rPr>
-                <w:sz w:val="26"/>
-                <w:szCs w:val="26"/>
-              </w:rPr>
+              <w:t>(FILE*fichier,</w:t>
+            </w:r>
+            <w:r>
               <w:t xml:space="preserve"> </w:t>
             </w:r>
             <w:r>
-              <w:rPr>
-                <w:sz w:val="26"/>
-                <w:szCs w:val="26"/>
-              </w:rPr>
-              <w:t>char *</w:t>
-            </w:r>
-            <w:proofErr w:type="spellStart"/>
-            <w:r>
-              <w:rPr>
-                <w:sz w:val="26"/>
-                <w:szCs w:val="26"/>
-              </w:rPr>
-              <w:t>log</w:t>
-            </w:r>
-            <w:r>
-              <w:rPr>
-                <w:sz w:val="26"/>
-                <w:szCs w:val="26"/>
-              </w:rPr>
-              <w:t>_actu</w:t>
-            </w:r>
-            <w:proofErr w:type="spellEnd"/>
-            <w:r>
-              <w:rPr>
-                <w:sz w:val="26"/>
-                <w:szCs w:val="26"/>
-              </w:rPr>
-              <w:t>, char * log</w:t>
-            </w:r>
-            <w:r>
-              <w:rPr>
-                <w:sz w:val="26"/>
-                <w:szCs w:val="26"/>
-              </w:rPr>
+              <w:t>char *log</w:t>
+            </w:r>
+            <w:r>
+              <w:t>_actu, char * log</w:t>
+            </w:r>
+            <w:r>
               <w:t>,</w:t>
             </w:r>
             <w:r>
-              <w:rPr>
-                <w:sz w:val="26"/>
-                <w:szCs w:val="26"/>
-              </w:rPr>
               <w:t xml:space="preserve"> </w:t>
             </w:r>
             <w:r>
-              <w:rPr>
-                <w:sz w:val="26"/>
-                <w:szCs w:val="26"/>
-              </w:rPr>
-              <w:t>char *</w:t>
-            </w:r>
-            <w:proofErr w:type="spellStart"/>
-            <w:r>
-              <w:rPr>
-                <w:sz w:val="26"/>
-                <w:szCs w:val="26"/>
-              </w:rPr>
-              <w:t>mdp</w:t>
-            </w:r>
-            <w:proofErr w:type="spellEnd"/>
-            <w:r>
-              <w:rPr>
-                <w:sz w:val="26"/>
-                <w:szCs w:val="26"/>
-              </w:rPr>
-              <w:t xml:space="preserve">, </w:t>
-            </w:r>
-            <w:proofErr w:type="spellStart"/>
-            <w:r>
-              <w:rPr>
-                <w:sz w:val="26"/>
-                <w:szCs w:val="26"/>
-              </w:rPr>
-              <w:t>int</w:t>
-            </w:r>
-            <w:proofErr w:type="spellEnd"/>
-            <w:r>
-              <w:rPr>
-                <w:sz w:val="26"/>
-                <w:szCs w:val="26"/>
-              </w:rPr>
-              <w:t xml:space="preserve"> </w:t>
-            </w:r>
-            <w:proofErr w:type="spellStart"/>
-            <w:r>
-              <w:rPr>
-                <w:sz w:val="26"/>
-                <w:szCs w:val="26"/>
-              </w:rPr>
-              <w:t>dim</w:t>
-            </w:r>
-            <w:proofErr w:type="spellEnd"/>
-            <w:r>
-              <w:rPr>
-                <w:sz w:val="26"/>
-                <w:szCs w:val="26"/>
-              </w:rPr>
-              <w:t>)</w:t>
-            </w:r>
-          </w:p>
-        </w:tc>
-        <w:tc>
-          <w:tcPr>
-            <w:tcW w:w="2018" w:type="dxa"/>
-          </w:tcPr>
-          <w:p>
-            <w:pPr>
-              <w:rPr>
-                <w:sz w:val="26"/>
-                <w:szCs w:val="26"/>
-              </w:rPr>
-            </w:pPr>
-          </w:p>
-        </w:tc>
-        <w:tc>
-          <w:tcPr>
-            <w:tcW w:w="1206" w:type="dxa"/>
-          </w:tcPr>
-          <w:p>
-            <w:pPr>
-              <w:rPr>
-                <w:sz w:val="26"/>
-                <w:szCs w:val="26"/>
-              </w:rPr>
-            </w:pPr>
-          </w:p>
-        </w:tc>
-        <w:tc>
-          <w:tcPr>
-            <w:tcW w:w="1940" w:type="dxa"/>
-          </w:tcPr>
-          <w:p>
-            <w:pPr>
-              <w:rPr>
-                <w:sz w:val="26"/>
-                <w:szCs w:val="26"/>
-              </w:rPr>
-            </w:pPr>
+              <w:t>char *mdp, int dim)</w:t>
+            </w:r>
+          </w:p>
+        </w:tc>
+        <w:tc>
+          <w:tcPr>
+            <w:tcW w:w="2551" w:type="dxa"/>
+          </w:tcPr>
+          <w:p>
+            <w:r>
+              <w:t>FILE *fichier</w:t>
+            </w:r>
+          </w:p>
+          <w:p>
+            <w:r>
+              <w:t xml:space="preserve">Char </w:t>
+            </w:r>
+            <w:r>
+              <w:t xml:space="preserve">*log_actu, </w:t>
+            </w:r>
+            <w:r>
+              <w:t>*log,*mdp</w:t>
+            </w:r>
+          </w:p>
+          <w:p>
+            <w:r>
+              <w:t>Int dim</w:t>
+            </w:r>
+          </w:p>
+        </w:tc>
+        <w:tc>
+          <w:tcPr>
+            <w:tcW w:w="1418" w:type="dxa"/>
+          </w:tcPr>
+          <w:p>
+            <w:r>
+              <w:t>Unsigned</w:t>
+            </w:r>
+          </w:p>
+        </w:tc>
+        <w:tc>
+          <w:tcPr>
+            <w:tcW w:w="2436" w:type="dxa"/>
+          </w:tcPr>
+          <w:p>
+            <w:r>
+              <w:t>Fonction qui vérifie que les paramètres sont bons et les modifie s’ils sont bons.</w:t>
+            </w:r>
           </w:p>
         </w:tc>
       </w:tr>
       <w:tr>
         <w:tc>
           <w:tcPr>
-            <w:tcW w:w="1892" w:type="dxa"/>
-          </w:tcPr>
-          <w:p>
-            <w:pPr>
-              <w:rPr>
-                <w:sz w:val="26"/>
-                <w:szCs w:val="26"/>
-              </w:rPr>
-            </w:pPr>
-          </w:p>
-        </w:tc>
-        <w:tc>
-          <w:tcPr>
-            <w:tcW w:w="3145" w:type="dxa"/>
-          </w:tcPr>
-          <w:p>
-            <w:pPr>
-              <w:rPr>
-                <w:sz w:val="26"/>
-                <w:szCs w:val="26"/>
-              </w:rPr>
-            </w:pPr>
-          </w:p>
-        </w:tc>
-        <w:tc>
-          <w:tcPr>
-            <w:tcW w:w="2018" w:type="dxa"/>
-          </w:tcPr>
-          <w:p>
-            <w:pPr>
-              <w:rPr>
-                <w:sz w:val="26"/>
-                <w:szCs w:val="26"/>
-              </w:rPr>
-            </w:pPr>
-          </w:p>
-        </w:tc>
-        <w:tc>
-          <w:tcPr>
-            <w:tcW w:w="1206" w:type="dxa"/>
-          </w:tcPr>
-          <w:p>
-            <w:pPr>
-              <w:rPr>
-                <w:sz w:val="26"/>
-                <w:szCs w:val="26"/>
-              </w:rPr>
-            </w:pPr>
-          </w:p>
-        </w:tc>
-        <w:tc>
-          <w:tcPr>
-            <w:tcW w:w="1940" w:type="dxa"/>
-          </w:tcPr>
-          <w:p>
-            <w:pPr>
-              <w:rPr>
-                <w:sz w:val="26"/>
-                <w:szCs w:val="26"/>
-              </w:rPr>
-            </w:pPr>
+            <w:tcW w:w="988" w:type="dxa"/>
+            <w:vMerge/>
+          </w:tcPr>
+          <w:p/>
+        </w:tc>
+        <w:tc>
+          <w:tcPr>
+            <w:tcW w:w="3402" w:type="dxa"/>
+          </w:tcPr>
+          <w:p>
+            <w:r>
+              <w:t>menu_connexion()</w:t>
+            </w:r>
+          </w:p>
+        </w:tc>
+        <w:tc>
+          <w:tcPr>
+            <w:tcW w:w="2551" w:type="dxa"/>
+          </w:tcPr>
+          <w:p>
+            <w:r>
+              <w:t>\</w:t>
+            </w:r>
+          </w:p>
+        </w:tc>
+        <w:tc>
+          <w:tcPr>
+            <w:tcW w:w="1418" w:type="dxa"/>
+          </w:tcPr>
+          <w:p>
+            <w:r>
+              <w:t>Unsigned</w:t>
+            </w:r>
+          </w:p>
+        </w:tc>
+        <w:tc>
+          <w:tcPr>
+            <w:tcW w:w="2436" w:type="dxa"/>
+          </w:tcPr>
+          <w:p>
+            <w:r>
+              <w:t>Menu pour rentrer votre nom d’utilisateur et votre mot de passe</w:t>
+            </w:r>
           </w:p>
         </w:tc>
       </w:tr>
       <w:tr>
-        <w:tc>
-          <w:tcPr>
-            <w:tcW w:w="1892" w:type="dxa"/>
-          </w:tcPr>
-          <w:p>
-            <w:pPr>
-              <w:rPr>
-                <w:sz w:val="26"/>
-                <w:szCs w:val="26"/>
-              </w:rPr>
-            </w:pPr>
-          </w:p>
-        </w:tc>
-        <w:tc>
-          <w:tcPr>
-            <w:tcW w:w="3145" w:type="dxa"/>
-          </w:tcPr>
-          <w:p>
-            <w:pPr>
-              <w:rPr>
-                <w:sz w:val="26"/>
-                <w:szCs w:val="26"/>
-              </w:rPr>
-            </w:pPr>
-          </w:p>
-        </w:tc>
-        <w:tc>
-          <w:tcPr>
-            <w:tcW w:w="2018" w:type="dxa"/>
-          </w:tcPr>
-          <w:p>
-            <w:pPr>
-              <w:rPr>
-                <w:sz w:val="26"/>
-                <w:szCs w:val="26"/>
-              </w:rPr>
-            </w:pPr>
-          </w:p>
-        </w:tc>
-        <w:tc>
-          <w:tcPr>
-            <w:tcW w:w="1206" w:type="dxa"/>
-          </w:tcPr>
-          <w:p>
-            <w:pPr>
-              <w:rPr>
-                <w:sz w:val="26"/>
-                <w:szCs w:val="26"/>
-              </w:rPr>
-            </w:pPr>
-          </w:p>
-        </w:tc>
-        <w:tc>
-          <w:tcPr>
-            <w:tcW w:w="1940" w:type="dxa"/>
-          </w:tcPr>
-          <w:p>
-            <w:pPr>
-              <w:rPr>
-                <w:sz w:val="26"/>
-                <w:szCs w:val="26"/>
-              </w:rPr>
-            </w:pPr>
+        <w:trPr>
+          <w:trHeight w:val="983"/>
+        </w:trPr>
+        <w:tc>
+          <w:tcPr>
+            <w:tcW w:w="988" w:type="dxa"/>
+            <w:vMerge/>
+          </w:tcPr>
+          <w:p/>
+        </w:tc>
+        <w:tc>
+          <w:tcPr>
+            <w:tcW w:w="3402" w:type="dxa"/>
+          </w:tcPr>
+          <w:p>
+            <w:r>
+              <w:t>Identification(char *log, char *mdp, int dim)</w:t>
+            </w:r>
+          </w:p>
+          <w:p/>
+        </w:tc>
+        <w:tc>
+          <w:tcPr>
+            <w:tcW w:w="2551" w:type="dxa"/>
+          </w:tcPr>
+          <w:p>
+            <w:r>
+              <w:t>Char *log, *mdp</w:t>
+            </w:r>
+          </w:p>
+          <w:p>
+            <w:r>
+              <w:t>Int dim</w:t>
+            </w:r>
+          </w:p>
+        </w:tc>
+        <w:tc>
+          <w:tcPr>
+            <w:tcW w:w="1418" w:type="dxa"/>
+          </w:tcPr>
+          <w:p>
+            <w:r>
+              <w:t>Unsigned</w:t>
+            </w:r>
+          </w:p>
+        </w:tc>
+        <w:tc>
+          <w:tcPr>
+            <w:tcW w:w="2436" w:type="dxa"/>
+          </w:tcPr>
+          <w:p>
+            <w:r>
+              <w:t>Fonction qui vérifie le mdp et le nom d’utilisateur</w:t>
+            </w:r>
           </w:p>
         </w:tc>
       </w:tr>
       <w:tr>
         <w:tc>
           <w:tcPr>
-            <w:tcW w:w="1892" w:type="dxa"/>
-          </w:tcPr>
-          <w:p>
-            <w:pPr>
-              <w:rPr>
-                <w:sz w:val="26"/>
-                <w:szCs w:val="26"/>
-              </w:rPr>
-            </w:pPr>
-          </w:p>
-        </w:tc>
-        <w:tc>
-          <w:tcPr>
-            <w:tcW w:w="3145" w:type="dxa"/>
-          </w:tcPr>
-          <w:p>
-            <w:pPr>
-              <w:rPr>
-                <w:sz w:val="26"/>
-                <w:szCs w:val="26"/>
-              </w:rPr>
-            </w:pPr>
-          </w:p>
-        </w:tc>
-        <w:tc>
-          <w:tcPr>
-            <w:tcW w:w="2018" w:type="dxa"/>
-          </w:tcPr>
-          <w:p>
-            <w:pPr>
-              <w:rPr>
-                <w:sz w:val="26"/>
-                <w:szCs w:val="26"/>
-              </w:rPr>
-            </w:pPr>
-          </w:p>
-        </w:tc>
-        <w:tc>
-          <w:tcPr>
-            <w:tcW w:w="1206" w:type="dxa"/>
-          </w:tcPr>
-          <w:p>
-            <w:pPr>
-              <w:rPr>
-                <w:sz w:val="26"/>
-                <w:szCs w:val="26"/>
-              </w:rPr>
-            </w:pPr>
-          </w:p>
-        </w:tc>
-        <w:tc>
-          <w:tcPr>
-            <w:tcW w:w="1940" w:type="dxa"/>
-          </w:tcPr>
-          <w:p>
-            <w:pPr>
-              <w:rPr>
-                <w:sz w:val="26"/>
-                <w:szCs w:val="26"/>
-              </w:rPr>
-            </w:pPr>
+            <w:tcW w:w="988" w:type="dxa"/>
+            <w:vMerge/>
+          </w:tcPr>
+          <w:p/>
+        </w:tc>
+        <w:tc>
+          <w:tcPr>
+            <w:tcW w:w="3402" w:type="dxa"/>
+          </w:tcPr>
+          <w:p>
+            <w:r>
+              <w:t>check_existes(char *log, int dim, FILE *fichier)</w:t>
+            </w:r>
+          </w:p>
+        </w:tc>
+        <w:tc>
+          <w:tcPr>
+            <w:tcW w:w="2551" w:type="dxa"/>
+          </w:tcPr>
+          <w:p>
+            <w:r>
+              <w:t>FILE *fichier</w:t>
+            </w:r>
+          </w:p>
+          <w:p>
+            <w:r>
+              <w:t>Char *log</w:t>
+            </w:r>
+          </w:p>
+          <w:p>
+            <w:r>
+              <w:t>Int dim</w:t>
+            </w:r>
+          </w:p>
+        </w:tc>
+        <w:tc>
+          <w:tcPr>
+            <w:tcW w:w="1418" w:type="dxa"/>
+          </w:tcPr>
+          <w:p>
+            <w:r>
+              <w:t>unsigned</w:t>
+            </w:r>
+          </w:p>
+        </w:tc>
+        <w:tc>
+          <w:tcPr>
+            <w:tcW w:w="2436" w:type="dxa"/>
+          </w:tcPr>
+          <w:p>
+            <w:r>
+              <w:t>Fonction pour vérifier si un nom existe ou pas et son rang.</w:t>
+            </w:r>
           </w:p>
         </w:tc>
       </w:tr>
       <w:tr>
         <w:tc>
           <w:tcPr>
-            <w:tcW w:w="1892" w:type="dxa"/>
-          </w:tcPr>
-          <w:p>
-            <w:pPr>
-              <w:rPr>
-                <w:sz w:val="26"/>
-                <w:szCs w:val="26"/>
-              </w:rPr>
-            </w:pPr>
-          </w:p>
-        </w:tc>
-        <w:tc>
-          <w:tcPr>
-            <w:tcW w:w="3145" w:type="dxa"/>
-          </w:tcPr>
-          <w:p>
-            <w:pPr>
-              <w:rPr>
-                <w:sz w:val="26"/>
-                <w:szCs w:val="26"/>
-              </w:rPr>
-            </w:pPr>
-          </w:p>
-        </w:tc>
-        <w:tc>
-          <w:tcPr>
-            <w:tcW w:w="2018" w:type="dxa"/>
-          </w:tcPr>
-          <w:p>
-            <w:pPr>
-              <w:rPr>
-                <w:sz w:val="26"/>
-                <w:szCs w:val="26"/>
-              </w:rPr>
-            </w:pPr>
-          </w:p>
-        </w:tc>
-        <w:tc>
-          <w:tcPr>
-            <w:tcW w:w="1206" w:type="dxa"/>
-          </w:tcPr>
-          <w:p>
-            <w:pPr>
-              <w:rPr>
-                <w:sz w:val="26"/>
-                <w:szCs w:val="26"/>
-              </w:rPr>
-            </w:pPr>
-          </w:p>
-        </w:tc>
-        <w:tc>
-          <w:tcPr>
-            <w:tcW w:w="1940" w:type="dxa"/>
-          </w:tcPr>
-          <w:p>
-            <w:pPr>
-              <w:rPr>
-                <w:sz w:val="26"/>
-                <w:szCs w:val="26"/>
-              </w:rPr>
-            </w:pPr>
+            <w:tcW w:w="988" w:type="dxa"/>
+            <w:vMerge/>
+          </w:tcPr>
+          <w:p/>
+        </w:tc>
+        <w:tc>
+          <w:tcPr>
+            <w:tcW w:w="3402" w:type="dxa"/>
+          </w:tcPr>
+          <w:p>
+            <w:r>
+              <w:t>Chiffrement(char *log, char *mdp,int dim)</w:t>
+            </w:r>
+          </w:p>
+        </w:tc>
+        <w:tc>
+          <w:tcPr>
+            <w:tcW w:w="2551" w:type="dxa"/>
+          </w:tcPr>
+          <w:p>
+            <w:r>
+              <w:t>Char *log, *mdp</w:t>
+            </w:r>
+          </w:p>
+          <w:p>
+            <w:r>
+              <w:t>Int dim</w:t>
+            </w:r>
+          </w:p>
+        </w:tc>
+        <w:tc>
+          <w:tcPr>
+            <w:tcW w:w="1418" w:type="dxa"/>
+          </w:tcPr>
+          <w:p>
+            <w:r>
+              <w:t>Void</w:t>
+            </w:r>
+          </w:p>
+        </w:tc>
+        <w:tc>
+          <w:tcPr>
+            <w:tcW w:w="2436" w:type="dxa"/>
+          </w:tcPr>
+          <w:p>
+            <w:r>
+              <w:t>Fonction qui permet de chiffrer un mot de passe.</w:t>
+            </w:r>
           </w:p>
         </w:tc>
       </w:tr>
       <w:tr>
         <w:tc>
           <w:tcPr>
-            <w:tcW w:w="1892" w:type="dxa"/>
-          </w:tcPr>
-          <w:p>
-            <w:pPr>
-              <w:rPr>
-                <w:sz w:val="26"/>
-                <w:szCs w:val="26"/>
-              </w:rPr>
-            </w:pPr>
-          </w:p>
-        </w:tc>
-        <w:tc>
-          <w:tcPr>
-            <w:tcW w:w="3145" w:type="dxa"/>
-          </w:tcPr>
-          <w:p>
-            <w:pPr>
-              <w:rPr>
-                <w:sz w:val="26"/>
-                <w:szCs w:val="26"/>
-              </w:rPr>
-            </w:pPr>
-          </w:p>
-        </w:tc>
-        <w:tc>
-          <w:tcPr>
-            <w:tcW w:w="2018" w:type="dxa"/>
-          </w:tcPr>
-          <w:p>
-            <w:pPr>
-              <w:rPr>
-                <w:sz w:val="26"/>
-                <w:szCs w:val="26"/>
-              </w:rPr>
-            </w:pPr>
-          </w:p>
-        </w:tc>
-        <w:tc>
-          <w:tcPr>
-            <w:tcW w:w="1206" w:type="dxa"/>
-          </w:tcPr>
-          <w:p>
-            <w:pPr>
-              <w:rPr>
-                <w:sz w:val="26"/>
-                <w:szCs w:val="26"/>
-              </w:rPr>
-            </w:pPr>
-          </w:p>
-        </w:tc>
-        <w:tc>
-          <w:tcPr>
-            <w:tcW w:w="1940" w:type="dxa"/>
-          </w:tcPr>
-          <w:p>
-            <w:pPr>
-              <w:rPr>
-                <w:sz w:val="26"/>
-                <w:szCs w:val="26"/>
-              </w:rPr>
-            </w:pPr>
+            <w:tcW w:w="988" w:type="dxa"/>
+            <w:vMerge w:val="restart"/>
+          </w:tcPr>
+          <w:p>
+            <w:r>
+              <w:t>include\</w:t>
+            </w:r>
+            <w:r>
+              <w:t>global</w:t>
+            </w:r>
+            <w:r>
+              <w:t>.h</w:t>
+            </w:r>
+          </w:p>
+        </w:tc>
+        <w:tc>
+          <w:tcPr>
+            <w:tcW w:w="3402" w:type="dxa"/>
+          </w:tcPr>
+          <w:p>
+            <w:r>
+              <w:t>ErreurFichier(FILE *monFichier, int showText</w:t>
+            </w:r>
+          </w:p>
+        </w:tc>
+        <w:tc>
+          <w:tcPr>
+            <w:tcW w:w="2551" w:type="dxa"/>
+          </w:tcPr>
+          <w:p>
+            <w:r>
+              <w:t>FILE *monFichier</w:t>
+            </w:r>
+          </w:p>
+          <w:p>
+            <w:r>
+              <w:t>Int showText</w:t>
+            </w:r>
+          </w:p>
+        </w:tc>
+        <w:tc>
+          <w:tcPr>
+            <w:tcW w:w="1418" w:type="dxa"/>
+          </w:tcPr>
+          <w:p>
+            <w:r>
+              <w:t>Int</w:t>
+            </w:r>
+          </w:p>
+        </w:tc>
+        <w:tc>
+          <w:tcPr>
+            <w:tcW w:w="2436" w:type="dxa"/>
+          </w:tcPr>
+          <w:p>
+            <w:r>
+              <w:t>Permet d’afficher ou non l’erreur d’un fichier.</w:t>
+            </w:r>
           </w:p>
         </w:tc>
       </w:tr>
       <w:tr>
         <w:tc>
           <w:tcPr>
-            <w:tcW w:w="1892" w:type="dxa"/>
-          </w:tcPr>
-          <w:p>
-            <w:pPr>
-              <w:rPr>
-                <w:sz w:val="26"/>
-                <w:szCs w:val="26"/>
-              </w:rPr>
-            </w:pPr>
-          </w:p>
-        </w:tc>
-        <w:tc>
-          <w:tcPr>
-            <w:tcW w:w="3145" w:type="dxa"/>
-          </w:tcPr>
-          <w:p>
-            <w:pPr>
-              <w:rPr>
-                <w:sz w:val="26"/>
-                <w:szCs w:val="26"/>
-              </w:rPr>
-            </w:pPr>
-          </w:p>
-        </w:tc>
-        <w:tc>
-          <w:tcPr>
-            <w:tcW w:w="2018" w:type="dxa"/>
-          </w:tcPr>
-          <w:p>
-            <w:pPr>
-              <w:rPr>
-                <w:sz w:val="26"/>
-                <w:szCs w:val="26"/>
-              </w:rPr>
-            </w:pPr>
-          </w:p>
-        </w:tc>
-        <w:tc>
-          <w:tcPr>
-            <w:tcW w:w="1206" w:type="dxa"/>
-          </w:tcPr>
-          <w:p>
-            <w:pPr>
-              <w:rPr>
-                <w:sz w:val="26"/>
-                <w:szCs w:val="26"/>
-              </w:rPr>
-            </w:pPr>
-          </w:p>
-        </w:tc>
-        <w:tc>
-          <w:tcPr>
-            <w:tcW w:w="1940" w:type="dxa"/>
-          </w:tcPr>
-          <w:p>
-            <w:pPr>
-              <w:rPr>
-                <w:sz w:val="26"/>
-                <w:szCs w:val="26"/>
-              </w:rPr>
-            </w:pPr>
+            <w:tcW w:w="988" w:type="dxa"/>
+            <w:vMerge/>
+          </w:tcPr>
+          <w:p/>
+        </w:tc>
+        <w:tc>
+          <w:tcPr>
+            <w:tcW w:w="3402" w:type="dxa"/>
+          </w:tcPr>
+          <w:p>
+            <w:r>
+              <w:t>InitConnexion()</w:t>
+            </w:r>
+          </w:p>
+        </w:tc>
+        <w:tc>
+          <w:tcPr>
+            <w:tcW w:w="2551" w:type="dxa"/>
+          </w:tcPr>
+          <w:p>
+            <w:r>
+              <w:t>/</w:t>
+            </w:r>
+          </w:p>
+        </w:tc>
+        <w:tc>
+          <w:tcPr>
+            <w:tcW w:w="1418" w:type="dxa"/>
+          </w:tcPr>
+          <w:p>
+            <w:r>
+              <w:t>Void</w:t>
+            </w:r>
+          </w:p>
+        </w:tc>
+        <w:tc>
+          <w:tcPr>
+            <w:tcW w:w="2436" w:type="dxa"/>
+          </w:tcPr>
+          <w:p>
+            <w:r>
+              <w:t>Permet d’établir la connexion</w:t>
+            </w:r>
           </w:p>
         </w:tc>
       </w:tr>
       <w:tr>
         <w:tc>
           <w:tcPr>
-            <w:tcW w:w="1892" w:type="dxa"/>
-          </w:tcPr>
-          <w:p>
-            <w:pPr>
-              <w:rPr>
-                <w:sz w:val="26"/>
-                <w:szCs w:val="26"/>
-              </w:rPr>
-            </w:pPr>
-          </w:p>
-        </w:tc>
-        <w:tc>
-          <w:tcPr>
-            <w:tcW w:w="3145" w:type="dxa"/>
-          </w:tcPr>
-          <w:p>
-            <w:pPr>
-              <w:rPr>
-                <w:sz w:val="26"/>
-                <w:szCs w:val="26"/>
-              </w:rPr>
-            </w:pPr>
-          </w:p>
-        </w:tc>
-        <w:tc>
-          <w:tcPr>
-            <w:tcW w:w="2018" w:type="dxa"/>
-          </w:tcPr>
-          <w:p>
-            <w:pPr>
-              <w:rPr>
-                <w:sz w:val="26"/>
-                <w:szCs w:val="26"/>
-              </w:rPr>
-            </w:pPr>
-          </w:p>
-        </w:tc>
-        <w:tc>
-          <w:tcPr>
-            <w:tcW w:w="1206" w:type="dxa"/>
-          </w:tcPr>
-          <w:p>
-            <w:pPr>
-              <w:rPr>
-                <w:sz w:val="26"/>
-                <w:szCs w:val="26"/>
-              </w:rPr>
-            </w:pPr>
-          </w:p>
-        </w:tc>
-        <w:tc>
-          <w:tcPr>
-            <w:tcW w:w="1940" w:type="dxa"/>
-          </w:tcPr>
-          <w:p>
-            <w:pPr>
-              <w:rPr>
-                <w:sz w:val="26"/>
-                <w:szCs w:val="26"/>
-              </w:rPr>
-            </w:pPr>
+            <w:tcW w:w="988" w:type="dxa"/>
+            <w:vMerge/>
+          </w:tcPr>
+          <w:p/>
+        </w:tc>
+        <w:tc>
+          <w:tcPr>
+            <w:tcW w:w="3402" w:type="dxa"/>
+          </w:tcPr>
+          <w:p>
+            <w:r>
+              <w:t>closeConnexion()</w:t>
+            </w:r>
+          </w:p>
+        </w:tc>
+        <w:tc>
+          <w:tcPr>
+            <w:tcW w:w="2551" w:type="dxa"/>
+          </w:tcPr>
+          <w:p>
+            <w:r>
+              <w:t>/</w:t>
+            </w:r>
+          </w:p>
+        </w:tc>
+        <w:tc>
+          <w:tcPr>
+            <w:tcW w:w="1418" w:type="dxa"/>
+          </w:tcPr>
+          <w:p>
+            <w:r>
+              <w:t>Void</w:t>
+            </w:r>
+          </w:p>
+        </w:tc>
+        <w:tc>
+          <w:tcPr>
+            <w:tcW w:w="2436" w:type="dxa"/>
+          </w:tcPr>
+          <w:p>
+            <w:r>
+              <w:t>Permet de fermer la connexion</w:t>
+            </w:r>
           </w:p>
         </w:tc>
       </w:tr>
       <w:tr>
         <w:tc>
           <w:tcPr>
-            <w:tcW w:w="1892" w:type="dxa"/>
-          </w:tcPr>
-          <w:p>
-            <w:pPr>
-              <w:rPr>
-                <w:sz w:val="26"/>
-                <w:szCs w:val="26"/>
-              </w:rPr>
-            </w:pPr>
-          </w:p>
-        </w:tc>
-        <w:tc>
-          <w:tcPr>
-            <w:tcW w:w="3145" w:type="dxa"/>
-          </w:tcPr>
-          <w:p>
-            <w:pPr>
-              <w:rPr>
-                <w:sz w:val="26"/>
-                <w:szCs w:val="26"/>
-              </w:rPr>
-            </w:pPr>
-          </w:p>
-        </w:tc>
-        <w:tc>
-          <w:tcPr>
-            <w:tcW w:w="2018" w:type="dxa"/>
-          </w:tcPr>
-          <w:p>
-            <w:pPr>
-              <w:rPr>
-                <w:sz w:val="26"/>
-                <w:szCs w:val="26"/>
-              </w:rPr>
-            </w:pPr>
-          </w:p>
-        </w:tc>
-        <w:tc>
-          <w:tcPr>
-            <w:tcW w:w="1206" w:type="dxa"/>
-          </w:tcPr>
-          <w:p>
-            <w:pPr>
-              <w:rPr>
-                <w:sz w:val="26"/>
-                <w:szCs w:val="26"/>
-              </w:rPr>
-            </w:pPr>
-          </w:p>
-        </w:tc>
-        <w:tc>
-          <w:tcPr>
-            <w:tcW w:w="1940" w:type="dxa"/>
-          </w:tcPr>
-          <w:p>
-            <w:pPr>
-              <w:rPr>
-                <w:sz w:val="26"/>
-                <w:szCs w:val="26"/>
-              </w:rPr>
-            </w:pPr>
+            <w:tcW w:w="988" w:type="dxa"/>
+            <w:vMerge/>
+          </w:tcPr>
+          <w:p/>
+        </w:tc>
+        <w:tc>
+          <w:tcPr>
+            <w:tcW w:w="3402" w:type="dxa"/>
+          </w:tcPr>
+          <w:p>
+            <w:r>
+              <w:t>*TableExist(char *query)</w:t>
+            </w:r>
+          </w:p>
+        </w:tc>
+        <w:tc>
+          <w:tcPr>
+            <w:tcW w:w="2551" w:type="dxa"/>
+          </w:tcPr>
+          <w:p>
+            <w:r>
+              <w:t>Char *query</w:t>
+            </w:r>
+          </w:p>
+        </w:tc>
+        <w:tc>
+          <w:tcPr>
+            <w:tcW w:w="1418" w:type="dxa"/>
+          </w:tcPr>
+          <w:p>
+            <w:r>
+              <w:t>Int</w:t>
+            </w:r>
+          </w:p>
+        </w:tc>
+        <w:tc>
+          <w:tcPr>
+            <w:tcW w:w="2436" w:type="dxa"/>
+          </w:tcPr>
+          <w:p>
+            <w:r>
+              <w:t>Permet de voir si un tableau existe.</w:t>
+            </w:r>
           </w:p>
         </w:tc>
       </w:tr>
       <w:tr>
         <w:tc>
           <w:tcPr>
-            <w:tcW w:w="1892" w:type="dxa"/>
-          </w:tcPr>
-          <w:p>
-            <w:pPr>
-              <w:rPr>
-                <w:sz w:val="26"/>
-                <w:szCs w:val="26"/>
-              </w:rPr>
-            </w:pPr>
-          </w:p>
-        </w:tc>
-        <w:tc>
-          <w:tcPr>
-            <w:tcW w:w="3145" w:type="dxa"/>
-          </w:tcPr>
-          <w:p>
-            <w:pPr>
-              <w:rPr>
-                <w:sz w:val="26"/>
-                <w:szCs w:val="26"/>
-              </w:rPr>
-            </w:pPr>
-          </w:p>
-        </w:tc>
-        <w:tc>
-          <w:tcPr>
-            <w:tcW w:w="2018" w:type="dxa"/>
-          </w:tcPr>
-          <w:p>
-            <w:pPr>
-              <w:rPr>
-                <w:sz w:val="26"/>
-                <w:szCs w:val="26"/>
-              </w:rPr>
-            </w:pPr>
-          </w:p>
-        </w:tc>
-        <w:tc>
-          <w:tcPr>
-            <w:tcW w:w="1206" w:type="dxa"/>
-          </w:tcPr>
-          <w:p>
-            <w:pPr>
-              <w:rPr>
-                <w:sz w:val="26"/>
-                <w:szCs w:val="26"/>
-              </w:rPr>
-            </w:pPr>
-          </w:p>
-        </w:tc>
-        <w:tc>
-          <w:tcPr>
-            <w:tcW w:w="1940" w:type="dxa"/>
-          </w:tcPr>
-          <w:p>
-            <w:pPr>
-              <w:rPr>
-                <w:sz w:val="26"/>
-                <w:szCs w:val="26"/>
-              </w:rPr>
-            </w:pPr>
+            <w:tcW w:w="988" w:type="dxa"/>
+            <w:vMerge/>
+          </w:tcPr>
+          <w:p/>
+        </w:tc>
+        <w:tc>
+          <w:tcPr>
+            <w:tcW w:w="3402" w:type="dxa"/>
+          </w:tcPr>
+          <w:p>
+            <w:r>
+              <w:t>*SqlSelect(char *query)</w:t>
+            </w:r>
+          </w:p>
+        </w:tc>
+        <w:tc>
+          <w:tcPr>
+            <w:tcW w:w="2551" w:type="dxa"/>
+          </w:tcPr>
+          <w:p>
+            <w:r>
+              <w:t>Char *query</w:t>
+            </w:r>
+          </w:p>
+        </w:tc>
+        <w:tc>
+          <w:tcPr>
+            <w:tcW w:w="1418" w:type="dxa"/>
+          </w:tcPr>
+          <w:p>
+            <w:r>
+              <w:t>MYSQL_RES</w:t>
+            </w:r>
+          </w:p>
+        </w:tc>
+        <w:tc>
+          <w:tcPr>
+            <w:tcW w:w="2436" w:type="dxa"/>
+          </w:tcPr>
+          <w:p>
+            <w:r>
+              <w:t>Permet de créer une commande SQL avec le résultat</w:t>
+            </w:r>
+            <w:r>
+              <w:t>.</w:t>
+            </w:r>
+          </w:p>
+        </w:tc>
+      </w:tr>
+      <w:tr>
+        <w:tc>
+          <w:tcPr>
+            <w:tcW w:w="988" w:type="dxa"/>
+            <w:vMerge/>
+          </w:tcPr>
+          <w:p/>
+        </w:tc>
+        <w:tc>
+          <w:tcPr>
+            <w:tcW w:w="3402" w:type="dxa"/>
+          </w:tcPr>
+          <w:p>
+            <w:r>
+              <w:t>executerCommandeSQL(</w:t>
+            </w:r>
+            <w:r>
+              <w:t>Char *instructionSql</w:t>
+            </w:r>
+            <w:r>
+              <w:t>)</w:t>
+            </w:r>
+          </w:p>
+        </w:tc>
+        <w:tc>
+          <w:tcPr>
+            <w:tcW w:w="2551" w:type="dxa"/>
+          </w:tcPr>
+          <w:p>
+            <w:r>
+              <w:t>Char *instructionSql</w:t>
+            </w:r>
+          </w:p>
+        </w:tc>
+        <w:tc>
+          <w:tcPr>
+            <w:tcW w:w="1418" w:type="dxa"/>
+          </w:tcPr>
+          <w:p>
+            <w:r>
+              <w:t>void</w:t>
+            </w:r>
+          </w:p>
+        </w:tc>
+        <w:tc>
+          <w:tcPr>
+            <w:tcW w:w="2436" w:type="dxa"/>
+          </w:tcPr>
+          <w:p>
+            <w:r>
+              <w:t xml:space="preserve">Permet de créer une commande SQL </w:t>
+            </w:r>
+            <w:r>
+              <w:t>sans</w:t>
+            </w:r>
+            <w:r>
+              <w:t xml:space="preserve"> le résultat</w:t>
+            </w:r>
+            <w:r>
+              <w:t>.</w:t>
+            </w:r>
+          </w:p>
+        </w:tc>
+      </w:tr>
+      <w:tr>
+        <w:tc>
+          <w:tcPr>
+            <w:tcW w:w="988" w:type="dxa"/>
+            <w:vMerge/>
+          </w:tcPr>
+          <w:p/>
+        </w:tc>
+        <w:tc>
+          <w:tcPr>
+            <w:tcW w:w="3402" w:type="dxa"/>
+          </w:tcPr>
+          <w:p>
+            <w:r>
+              <w:t>destroyAllTable()</w:t>
+            </w:r>
+          </w:p>
+        </w:tc>
+        <w:tc>
+          <w:tcPr>
+            <w:tcW w:w="2551" w:type="dxa"/>
+          </w:tcPr>
+          <w:p>
+            <w:r>
+              <w:t>/</w:t>
+            </w:r>
+          </w:p>
+        </w:tc>
+        <w:tc>
+          <w:tcPr>
+            <w:tcW w:w="1418" w:type="dxa"/>
+          </w:tcPr>
+          <w:p>
+            <w:r>
+              <w:t>void</w:t>
+            </w:r>
+          </w:p>
+        </w:tc>
+        <w:tc>
+          <w:tcPr>
+            <w:tcW w:w="2436" w:type="dxa"/>
+          </w:tcPr>
+          <w:p>
+            <w:r>
+              <w:t>Permet de supprimer toutes les tables de données</w:t>
+            </w:r>
+            <w:r>
+              <w:t>.</w:t>
+            </w:r>
+          </w:p>
+        </w:tc>
+      </w:tr>
+      <w:tr>
+        <w:tc>
+          <w:tcPr>
+            <w:tcW w:w="988" w:type="dxa"/>
+            <w:vMerge/>
+          </w:tcPr>
+          <w:p/>
+        </w:tc>
+        <w:tc>
+          <w:tcPr>
+            <w:tcW w:w="3402" w:type="dxa"/>
+          </w:tcPr>
+          <w:p>
+            <w:r>
+              <w:t>*isDataPresent(</w:t>
+            </w:r>
+            <w:r>
+              <w:t>char *query</w:t>
+            </w:r>
+            <w:r>
+              <w:t>)</w:t>
+            </w:r>
+          </w:p>
+        </w:tc>
+        <w:tc>
+          <w:tcPr>
+            <w:tcW w:w="2551" w:type="dxa"/>
+          </w:tcPr>
+          <w:p>
+            <w:r>
+              <w:t>char *query</w:t>
+            </w:r>
+          </w:p>
+        </w:tc>
+        <w:tc>
+          <w:tcPr>
+            <w:tcW w:w="1418" w:type="dxa"/>
+          </w:tcPr>
+          <w:p>
+            <w:r>
+              <w:t>void</w:t>
+            </w:r>
+          </w:p>
+        </w:tc>
+        <w:tc>
+          <w:tcPr>
+            <w:tcW w:w="2436" w:type="dxa"/>
+          </w:tcPr>
+          <w:p>
+            <w:r>
+              <w:t>Permet de voir si une donnée est présente</w:t>
+            </w:r>
+            <w:r>
+              <w:t>.</w:t>
+            </w:r>
+            <w:r>
+              <w:t xml:space="preserve"> </w:t>
+            </w:r>
+          </w:p>
+        </w:tc>
+      </w:tr>
+      <w:tr>
+        <w:tc>
+          <w:tcPr>
+            <w:tcW w:w="988" w:type="dxa"/>
+            <w:vMerge w:val="restart"/>
+          </w:tcPr>
+          <w:p>
+            <w:r>
+              <w:t>include\</w:t>
+            </w:r>
+            <w:r>
+              <w:t>moteur</w:t>
+            </w:r>
+            <w:r>
+              <w:t>.h</w:t>
+            </w:r>
+          </w:p>
+        </w:tc>
+        <w:tc>
+          <w:tcPr>
+            <w:tcW w:w="3402" w:type="dxa"/>
+          </w:tcPr>
+          <w:p>
+            <w:r>
+              <w:t>creationTableMoteurs</w:t>
+            </w:r>
+            <w:r>
+              <w:t>()</w:t>
+            </w:r>
+          </w:p>
+        </w:tc>
+        <w:tc>
+          <w:tcPr>
+            <w:tcW w:w="2551" w:type="dxa"/>
+          </w:tcPr>
+          <w:p>
+            <w:r>
+              <w:t>/</w:t>
+            </w:r>
+          </w:p>
+        </w:tc>
+        <w:tc>
+          <w:tcPr>
+            <w:tcW w:w="1418" w:type="dxa"/>
+          </w:tcPr>
+          <w:p>
+            <w:r>
+              <w:t>void</w:t>
+            </w:r>
+          </w:p>
+        </w:tc>
+        <w:tc>
+          <w:tcPr>
+            <w:tcW w:w="2436" w:type="dxa"/>
+          </w:tcPr>
+          <w:p>
+            <w:r>
+              <w:t>Permet de créer la table moteur</w:t>
+            </w:r>
+            <w:r>
+              <w:t>.</w:t>
+            </w:r>
+          </w:p>
+        </w:tc>
+      </w:tr>
+      <w:tr>
+        <w:tc>
+          <w:tcPr>
+            <w:tcW w:w="988" w:type="dxa"/>
+            <w:vMerge/>
+          </w:tcPr>
+          <w:p/>
+        </w:tc>
+        <w:tc>
+          <w:tcPr>
+            <w:tcW w:w="3402" w:type="dxa"/>
+          </w:tcPr>
+          <w:p>
+            <w:r>
+              <w:t>recuperationDesInfosVersions</w:t>
+            </w:r>
+            <w:r>
+              <w:t>(</w:t>
+            </w:r>
+            <w:r>
+              <w:t>C</w:t>
+            </w:r>
+            <w:r>
+              <w:t xml:space="preserve">har tableauInfosVersions[][51], </w:t>
+            </w:r>
+            <w:r>
+              <w:t>Int</w:t>
+            </w:r>
+            <w:r>
+              <w:t xml:space="preserve"> tableauIdVersions[]</w:t>
+            </w:r>
+            <w:r>
+              <w:t>,</w:t>
+            </w:r>
+            <w:r>
+              <w:t xml:space="preserve"> nbVersions</w:t>
+            </w:r>
+            <w:r>
+              <w:t>)</w:t>
+            </w:r>
+          </w:p>
+        </w:tc>
+        <w:tc>
+          <w:tcPr>
+            <w:tcW w:w="2551" w:type="dxa"/>
+          </w:tcPr>
+          <w:p>
+            <w:r>
+              <w:t>C</w:t>
+            </w:r>
+            <w:r>
+              <w:t xml:space="preserve">har tableauInfosVersions[][51], </w:t>
+            </w:r>
+            <w:r>
+              <w:t>Int</w:t>
+            </w:r>
+            <w:r>
+              <w:t xml:space="preserve"> tableauIdVersions[]</w:t>
+            </w:r>
+            <w:r>
+              <w:t>,</w:t>
+            </w:r>
+            <w:r>
+              <w:t xml:space="preserve"> nbVersions</w:t>
+            </w:r>
+          </w:p>
+        </w:tc>
+        <w:tc>
+          <w:tcPr>
+            <w:tcW w:w="1418" w:type="dxa"/>
+          </w:tcPr>
+          <w:p>
+            <w:r>
+              <w:t>void</w:t>
+            </w:r>
+          </w:p>
+        </w:tc>
+        <w:tc>
+          <w:tcPr>
+            <w:tcW w:w="2436" w:type="dxa"/>
+          </w:tcPr>
+          <w:p>
+            <w:r>
+              <w:t>Permet de récupérer des informations sur une vzrsion données.</w:t>
+            </w:r>
+          </w:p>
+        </w:tc>
+      </w:tr>
+      <w:tr>
+        <w:tc>
+          <w:tcPr>
+            <w:tcW w:w="988" w:type="dxa"/>
+            <w:vMerge/>
+          </w:tcPr>
+          <w:p/>
+        </w:tc>
+        <w:tc>
+          <w:tcPr>
+            <w:tcW w:w="3402" w:type="dxa"/>
+          </w:tcPr>
+          <w:p>
+            <w:r>
+              <w:t>creationListePourMoteurs</w:t>
+            </w:r>
+            <w:r>
+              <w:t>(</w:t>
+            </w:r>
+            <w:r>
+              <w:t>int idMoteur</w:t>
+            </w:r>
+            <w:r>
+              <w:t>,</w:t>
+            </w:r>
+            <w:r>
+              <w:t xml:space="preserve"> int</w:t>
+            </w:r>
+            <w:r>
+              <w:t xml:space="preserve"> </w:t>
+            </w:r>
+            <w:r>
+              <w:t>*nbVersions</w:t>
+            </w:r>
+            <w:r>
+              <w:t>)</w:t>
+            </w:r>
+          </w:p>
+        </w:tc>
+        <w:tc>
+          <w:tcPr>
+            <w:tcW w:w="2551" w:type="dxa"/>
+          </w:tcPr>
+          <w:p>
+            <w:r>
+              <w:t>int idMoteur</w:t>
+            </w:r>
+            <w:r>
+              <w:t xml:space="preserve">, </w:t>
+            </w:r>
+            <w:r>
+              <w:t>*nbVersions</w:t>
+            </w:r>
+          </w:p>
+        </w:tc>
+        <w:tc>
+          <w:tcPr>
+            <w:tcW w:w="1418" w:type="dxa"/>
+          </w:tcPr>
+          <w:p>
+            <w:r>
+              <w:t>Void</w:t>
+            </w:r>
+          </w:p>
+        </w:tc>
+        <w:tc>
+          <w:tcPr>
+            <w:tcW w:w="2436" w:type="dxa"/>
+          </w:tcPr>
+          <w:p>
+            <w:r>
+              <w:t>Permet de créer une liste qui contient les informations sur les moteurs.</w:t>
+            </w:r>
+          </w:p>
+        </w:tc>
+      </w:tr>
+      <w:tr>
+        <w:tc>
+          <w:tcPr>
+            <w:tcW w:w="988" w:type="dxa"/>
+            <w:vMerge/>
+          </w:tcPr>
+          <w:p/>
+        </w:tc>
+        <w:tc>
+          <w:tcPr>
+            <w:tcW w:w="3402" w:type="dxa"/>
+          </w:tcPr>
+          <w:p>
+            <w:r>
+              <w:t>recuperationDuResultat</w:t>
+            </w:r>
+            <w:r>
+              <w:t>(</w:t>
+            </w:r>
+            <w:r>
+              <w:t>int tableauIdVersions[], MYSQL_RES *res</w:t>
+            </w:r>
+            <w:r>
+              <w:t>)</w:t>
+            </w:r>
+          </w:p>
+        </w:tc>
+        <w:tc>
+          <w:tcPr>
+            <w:tcW w:w="2551" w:type="dxa"/>
+          </w:tcPr>
+          <w:p>
+            <w:r>
+              <w:t>int tableauIdVersions[]</w:t>
+            </w:r>
+          </w:p>
+          <w:p>
+            <w:r>
+              <w:t>MYSQL_RES *res</w:t>
+            </w:r>
+          </w:p>
+        </w:tc>
+        <w:tc>
+          <w:tcPr>
+            <w:tcW w:w="1418" w:type="dxa"/>
+          </w:tcPr>
+          <w:p>
+            <w:r>
+              <w:t>Void</w:t>
+            </w:r>
+          </w:p>
+        </w:tc>
+        <w:tc>
+          <w:tcPr>
+            <w:tcW w:w="2436" w:type="dxa"/>
+          </w:tcPr>
+          <w:p>
+            <w:r>
+              <w:t>Permet de récupérer le résultat d’une version données</w:t>
+            </w:r>
+          </w:p>
+        </w:tc>
+      </w:tr>
+      <w:tr>
+        <w:tc>
+          <w:tcPr>
+            <w:tcW w:w="988" w:type="dxa"/>
+            <w:vMerge/>
+          </w:tcPr>
+          <w:p/>
+        </w:tc>
+        <w:tc>
+          <w:tcPr>
+            <w:tcW w:w="3402" w:type="dxa"/>
+          </w:tcPr>
+          <w:p>
+            <w:r>
+              <w:t>*recuperationDesVersions(int idMoteur, int *nbVersions)</w:t>
+            </w:r>
+          </w:p>
+        </w:tc>
+        <w:tc>
+          <w:tcPr>
+            <w:tcW w:w="2551" w:type="dxa"/>
+          </w:tcPr>
+          <w:p>
+            <w:r>
+              <w:t>int idMoteur, *nbVersions</w:t>
+            </w:r>
+          </w:p>
+        </w:tc>
+        <w:tc>
+          <w:tcPr>
+            <w:tcW w:w="1418" w:type="dxa"/>
+          </w:tcPr>
+          <w:p>
+            <w:r>
+              <w:t>MYSQL_RES</w:t>
+            </w:r>
+          </w:p>
+        </w:tc>
+        <w:tc>
+          <w:tcPr>
+            <w:tcW w:w="2436" w:type="dxa"/>
+          </w:tcPr>
+          <w:p>
+            <w:r>
+              <w:t>Permet de récupérer des versions</w:t>
+            </w:r>
+          </w:p>
+        </w:tc>
+      </w:tr>
+      <w:tr>
+        <w:tc>
+          <w:tcPr>
+            <w:tcW w:w="988" w:type="dxa"/>
+            <w:vMerge w:val="restart"/>
+          </w:tcPr>
+          <w:p>
+            <w:r>
+              <w:t>include\</w:t>
+            </w:r>
+            <w:r>
+              <w:t>version</w:t>
+            </w:r>
+            <w:r>
+              <w:t>.h</w:t>
+            </w:r>
+          </w:p>
+        </w:tc>
+        <w:tc>
+          <w:tcPr>
+            <w:tcW w:w="3402" w:type="dxa"/>
+          </w:tcPr>
+          <w:p>
+            <w:r>
+              <w:t>existTableVersions()</w:t>
+            </w:r>
+          </w:p>
+        </w:tc>
+        <w:tc>
+          <w:tcPr>
+            <w:tcW w:w="2551" w:type="dxa"/>
+          </w:tcPr>
+          <w:p>
+            <w:r>
+              <w:t>/</w:t>
+            </w:r>
+          </w:p>
+        </w:tc>
+        <w:tc>
+          <w:tcPr>
+            <w:tcW w:w="1418" w:type="dxa"/>
+          </w:tcPr>
+          <w:p>
+            <w:r>
+              <w:t>Int</w:t>
+            </w:r>
+          </w:p>
+        </w:tc>
+        <w:tc>
+          <w:tcPr>
+            <w:tcW w:w="2436" w:type="dxa"/>
+          </w:tcPr>
+          <w:p>
+            <w:r>
+              <w:t>Permet de voir si la table version existe</w:t>
+            </w:r>
+          </w:p>
+        </w:tc>
+      </w:tr>
+      <w:tr>
+        <w:tc>
+          <w:tcPr>
+            <w:tcW w:w="988" w:type="dxa"/>
+            <w:vMerge/>
+          </w:tcPr>
+          <w:p/>
+        </w:tc>
+        <w:tc>
+          <w:tcPr>
+            <w:tcW w:w="3402" w:type="dxa"/>
+          </w:tcPr>
+          <w:p>
+            <w:r>
+              <w:t>createTableVersions()</w:t>
+            </w:r>
+          </w:p>
+        </w:tc>
+        <w:tc>
+          <w:tcPr>
+            <w:tcW w:w="2551" w:type="dxa"/>
+          </w:tcPr>
+          <w:p>
+            <w:r>
+              <w:t>/</w:t>
+            </w:r>
+          </w:p>
+        </w:tc>
+        <w:tc>
+          <w:tcPr>
+            <w:tcW w:w="1418" w:type="dxa"/>
+          </w:tcPr>
+          <w:p>
+            <w:r>
+              <w:t>Int</w:t>
+            </w:r>
+          </w:p>
+        </w:tc>
+        <w:tc>
+          <w:tcPr>
+            <w:tcW w:w="2436" w:type="dxa"/>
+          </w:tcPr>
+          <w:p>
+            <w:r>
+              <w:t>Permet de créer la table version</w:t>
+            </w:r>
+          </w:p>
+        </w:tc>
+      </w:tr>
+      <w:tr>
+        <w:tc>
+          <w:tcPr>
+            <w:tcW w:w="988" w:type="dxa"/>
+            <w:vMerge/>
+          </w:tcPr>
+          <w:p/>
+        </w:tc>
+        <w:tc>
+          <w:tcPr>
+            <w:tcW w:w="3402" w:type="dxa"/>
+          </w:tcPr>
+          <w:p>
+            <w:r>
+              <w:t>isTableEmptyVersions()</w:t>
+            </w:r>
+          </w:p>
+        </w:tc>
+        <w:tc>
+          <w:tcPr>
+            <w:tcW w:w="2551" w:type="dxa"/>
+          </w:tcPr>
+          <w:p>
+            <w:r>
+              <w:t>/</w:t>
+            </w:r>
+          </w:p>
+        </w:tc>
+        <w:tc>
+          <w:tcPr>
+            <w:tcW w:w="1418" w:type="dxa"/>
+          </w:tcPr>
+          <w:p>
+            <w:r>
+              <w:t>Void</w:t>
+            </w:r>
+          </w:p>
+        </w:tc>
+        <w:tc>
+          <w:tcPr>
+            <w:tcW w:w="2436" w:type="dxa"/>
+          </w:tcPr>
+          <w:p>
+            <w:r>
+              <w:t>Permet de voir si la table version est vide.</w:t>
+            </w:r>
+          </w:p>
+        </w:tc>
+      </w:tr>
+      <w:tr>
+        <w:tc>
+          <w:tcPr>
+            <w:tcW w:w="988" w:type="dxa"/>
+            <w:vMerge/>
+          </w:tcPr>
+          <w:p/>
+        </w:tc>
+        <w:tc>
+          <w:tcPr>
+            <w:tcW w:w="3402" w:type="dxa"/>
+          </w:tcPr>
+          <w:p>
+            <w:pPr>
+              <w:rPr>
+                <w:lang w:val="en-GB"/>
+              </w:rPr>
+            </w:pPr>
+            <w:r>
+              <w:rPr>
+                <w:lang w:val="en-GB"/>
+              </w:rPr>
+              <w:t>getVersions(char versions[][100], int *count)</w:t>
+            </w:r>
+          </w:p>
+        </w:tc>
+        <w:tc>
+          <w:tcPr>
+            <w:tcW w:w="2551" w:type="dxa"/>
+          </w:tcPr>
+          <w:p>
+            <w:pPr>
+              <w:rPr>
+                <w:lang w:val="en-GB"/>
+              </w:rPr>
+            </w:pPr>
+            <w:r>
+              <w:rPr>
+                <w:lang w:val="en-GB"/>
+              </w:rPr>
+              <w:t>char versions[][100]</w:t>
+            </w:r>
+          </w:p>
+          <w:p>
+            <w:pPr>
+              <w:rPr>
+                <w:lang w:val="en-GB"/>
+              </w:rPr>
+            </w:pPr>
+            <w:r>
+              <w:rPr>
+                <w:lang w:val="en-GB"/>
+              </w:rPr>
+              <w:t xml:space="preserve"> int *count</w:t>
+            </w:r>
+          </w:p>
+        </w:tc>
+        <w:tc>
+          <w:tcPr>
+            <w:tcW w:w="1418" w:type="dxa"/>
+          </w:tcPr>
+          <w:p>
+            <w:pPr>
+              <w:rPr>
+                <w:lang w:val="en-GB"/>
+              </w:rPr>
+            </w:pPr>
+            <w:r>
+              <w:rPr>
+                <w:lang w:val="en-GB"/>
+              </w:rPr>
+              <w:t>Void</w:t>
+            </w:r>
+          </w:p>
+        </w:tc>
+        <w:tc>
+          <w:tcPr>
+            <w:tcW w:w="2436" w:type="dxa"/>
+          </w:tcPr>
+          <w:p>
+            <w:r>
+              <w:t>Permet d’obtenir une version en donnant son nom.</w:t>
+            </w:r>
+          </w:p>
+        </w:tc>
+      </w:tr>
+      <w:tr>
+        <w:tc>
+          <w:tcPr>
+            <w:tcW w:w="988" w:type="dxa"/>
+            <w:vMerge/>
+          </w:tcPr>
+          <w:p/>
+        </w:tc>
+        <w:tc>
+          <w:tcPr>
+            <w:tcW w:w="3402" w:type="dxa"/>
+          </w:tcPr>
+          <w:p>
+            <w:pPr>
+              <w:rPr>
+                <w:lang w:val="en-GB"/>
+              </w:rPr>
+            </w:pPr>
+            <w:r>
+              <w:rPr>
+                <w:lang w:val="en-GB"/>
+              </w:rPr>
+              <w:t>addVersions(char *nameVersion, char *nameModele, char *idMoteur, char *errors)</w:t>
+            </w:r>
+          </w:p>
+        </w:tc>
+        <w:tc>
+          <w:tcPr>
+            <w:tcW w:w="2551" w:type="dxa"/>
+          </w:tcPr>
+          <w:p>
+            <w:pPr>
+              <w:rPr>
+                <w:lang w:val="en-GB"/>
+              </w:rPr>
+            </w:pPr>
+            <w:r>
+              <w:rPr>
+                <w:lang w:val="en-GB"/>
+              </w:rPr>
+              <w:t>char *nameVersion, *nameModele, *idMoteur, *errors</w:t>
+            </w:r>
+          </w:p>
+        </w:tc>
+        <w:tc>
+          <w:tcPr>
+            <w:tcW w:w="1418" w:type="dxa"/>
+          </w:tcPr>
+          <w:p>
+            <w:pPr>
+              <w:rPr>
+                <w:lang w:val="en-GB"/>
+              </w:rPr>
+            </w:pPr>
+            <w:r>
+              <w:rPr>
+                <w:lang w:val="en-GB"/>
+              </w:rPr>
+              <w:t>Void</w:t>
+            </w:r>
+          </w:p>
+        </w:tc>
+        <w:tc>
+          <w:tcPr>
+            <w:tcW w:w="2436" w:type="dxa"/>
+          </w:tcPr>
+          <w:p>
+            <w:r>
+              <w:t>A</w:t>
+            </w:r>
+            <w:r>
+              <w:t xml:space="preserve">jouter une nouvelle </w:t>
+            </w:r>
+            <w:r>
+              <w:t>version</w:t>
+            </w:r>
+          </w:p>
+        </w:tc>
+      </w:tr>
+      <w:tr>
+        <w:tc>
+          <w:tcPr>
+            <w:tcW w:w="988" w:type="dxa"/>
+          </w:tcPr>
+          <w:p>
+            <w:r>
+              <w:t>include\</w:t>
+            </w:r>
+            <w:r>
+              <w:t>version</w:t>
+            </w:r>
+          </w:p>
+          <w:p>
+            <w:r>
+              <w:t>Moteur</w:t>
+            </w:r>
+            <w:r>
+              <w:t>s</w:t>
+            </w:r>
+            <w:r>
+              <w:t>.h</w:t>
+            </w:r>
+          </w:p>
+        </w:tc>
+        <w:tc>
+          <w:tcPr>
+            <w:tcW w:w="3402" w:type="dxa"/>
+          </w:tcPr>
+          <w:p>
+            <w:pPr>
+              <w:rPr>
+                <w:lang w:val="en-GB"/>
+              </w:rPr>
+            </w:pPr>
+            <w:r>
+              <w:rPr>
+                <w:lang w:val="en-GB"/>
+              </w:rPr>
+              <w:t>creationTableVersionsMoteurs</w:t>
+            </w:r>
+            <w:r>
+              <w:rPr>
+                <w:lang w:val="en-GB"/>
+              </w:rPr>
+              <w:t>()</w:t>
+            </w:r>
+          </w:p>
+        </w:tc>
+        <w:tc>
+          <w:tcPr>
+            <w:tcW w:w="2551" w:type="dxa"/>
+          </w:tcPr>
+          <w:p>
+            <w:pPr>
+              <w:rPr>
+                <w:lang w:val="en-GB"/>
+              </w:rPr>
+            </w:pPr>
+            <w:r>
+              <w:rPr>
+                <w:lang w:val="en-GB"/>
+              </w:rPr>
+              <w:t>/</w:t>
+            </w:r>
+          </w:p>
+        </w:tc>
+        <w:tc>
+          <w:tcPr>
+            <w:tcW w:w="1418" w:type="dxa"/>
+          </w:tcPr>
+          <w:p>
+            <w:pPr>
+              <w:rPr>
+                <w:lang w:val="en-GB"/>
+              </w:rPr>
+            </w:pPr>
+            <w:r>
+              <w:rPr>
+                <w:lang w:val="en-GB"/>
+              </w:rPr>
+              <w:t>int</w:t>
+            </w:r>
+          </w:p>
+        </w:tc>
+        <w:tc>
+          <w:tcPr>
+            <w:tcW w:w="2436" w:type="dxa"/>
+          </w:tcPr>
+          <w:p>
+            <w:pPr>
+              <w:rPr>
+                <w:sz w:val="20"/>
+                <w:szCs w:val="20"/>
+              </w:rPr>
+            </w:pPr>
+            <w:r>
+              <w:rPr>
+                <w:sz w:val="20"/>
+                <w:szCs w:val="20"/>
+              </w:rPr>
+              <w:t>Permet de créer la table versionMoteu</w:t>
+            </w:r>
+            <w:r>
+              <w:rPr>
+                <w:sz w:val="20"/>
+                <w:szCs w:val="20"/>
+              </w:rPr>
+              <w:t>r</w:t>
+            </w:r>
           </w:p>
         </w:tc>
       </w:tr>
@@ -4704,21 +4507,12 @@
                 <w:szCs w:val="26"/>
               </w:rPr>
             </w:pPr>
-            <w:proofErr w:type="gramStart"/>
-            <w:r>
-              <w:rPr>
-                <w:sz w:val="26"/>
-                <w:szCs w:val="26"/>
-              </w:rPr>
-              <w:t>global</w:t>
-            </w:r>
-            <w:proofErr w:type="gramEnd"/>
-            <w:r>
-              <w:rPr>
-                <w:sz w:val="26"/>
-                <w:szCs w:val="26"/>
-              </w:rPr>
-              <w:t>.h</w:t>
+            <w:r>
+              <w:rPr>
+                <w:sz w:val="26"/>
+                <w:szCs w:val="26"/>
+              </w:rPr>
+              <w:t>global.h</w:t>
             </w:r>
           </w:p>
         </w:tc>
@@ -4849,21 +4643,12 @@
                 <w:szCs w:val="26"/>
               </w:rPr>
             </w:pPr>
-            <w:proofErr w:type="gramStart"/>
-            <w:r>
-              <w:rPr>
-                <w:sz w:val="26"/>
-                <w:szCs w:val="26"/>
-              </w:rPr>
-              <w:t>moteur</w:t>
-            </w:r>
-            <w:proofErr w:type="gramEnd"/>
-            <w:r>
-              <w:rPr>
-                <w:sz w:val="26"/>
-                <w:szCs w:val="26"/>
-              </w:rPr>
-              <w:t>.h</w:t>
+            <w:r>
+              <w:rPr>
+                <w:sz w:val="26"/>
+                <w:szCs w:val="26"/>
+              </w:rPr>
+              <w:t>moteur.h</w:t>
             </w:r>
           </w:p>
         </w:tc>
@@ -4960,21 +4745,12 @@
                 <w:szCs w:val="26"/>
               </w:rPr>
             </w:pPr>
-            <w:proofErr w:type="gramStart"/>
-            <w:r>
-              <w:rPr>
-                <w:sz w:val="26"/>
-                <w:szCs w:val="26"/>
-              </w:rPr>
-              <w:t>moteur</w:t>
-            </w:r>
-            <w:proofErr w:type="gramEnd"/>
-            <w:r>
-              <w:rPr>
-                <w:sz w:val="26"/>
-                <w:szCs w:val="26"/>
-              </w:rPr>
-              <w:t>.c</w:t>
+            <w:r>
+              <w:rPr>
+                <w:sz w:val="26"/>
+                <w:szCs w:val="26"/>
+              </w:rPr>
+              <w:t>moteur.c</w:t>
             </w:r>
           </w:p>
         </w:tc>
@@ -5050,21 +4826,12 @@
                 <w:szCs w:val="26"/>
               </w:rPr>
             </w:pPr>
-            <w:proofErr w:type="gramStart"/>
-            <w:r>
-              <w:rPr>
-                <w:sz w:val="26"/>
-                <w:szCs w:val="26"/>
-              </w:rPr>
-              <w:t>users</w:t>
-            </w:r>
-            <w:proofErr w:type="gramEnd"/>
-            <w:r>
-              <w:rPr>
-                <w:sz w:val="26"/>
-                <w:szCs w:val="26"/>
-              </w:rPr>
-              <w:t>.h</w:t>
+            <w:r>
+              <w:rPr>
+                <w:sz w:val="26"/>
+                <w:szCs w:val="26"/>
+              </w:rPr>
+              <w:t>users.h</w:t>
             </w:r>
           </w:p>
         </w:tc>
@@ -5213,21 +4980,12 @@
                 <w:szCs w:val="26"/>
               </w:rPr>
             </w:pPr>
-            <w:proofErr w:type="gramStart"/>
-            <w:r>
-              <w:rPr>
-                <w:sz w:val="26"/>
-                <w:szCs w:val="26"/>
-              </w:rPr>
-              <w:t>versions</w:t>
-            </w:r>
-            <w:proofErr w:type="gramEnd"/>
-            <w:r>
-              <w:rPr>
-                <w:sz w:val="26"/>
-                <w:szCs w:val="26"/>
-              </w:rPr>
-              <w:t>.h</w:t>
+            <w:r>
+              <w:rPr>
+                <w:sz w:val="26"/>
+                <w:szCs w:val="26"/>
+              </w:rPr>
+              <w:t>versions.h</w:t>
             </w:r>
           </w:p>
         </w:tc>
@@ -5289,21 +5047,12 @@
                 <w:szCs w:val="26"/>
               </w:rPr>
             </w:pPr>
-            <w:proofErr w:type="gramStart"/>
-            <w:r>
-              <w:rPr>
-                <w:sz w:val="26"/>
-                <w:szCs w:val="26"/>
-              </w:rPr>
-              <w:t>version</w:t>
-            </w:r>
-            <w:proofErr w:type="gramEnd"/>
-            <w:r>
-              <w:rPr>
-                <w:sz w:val="26"/>
-                <w:szCs w:val="26"/>
-              </w:rPr>
-              <w:t>.c</w:t>
+            <w:r>
+              <w:rPr>
+                <w:sz w:val="26"/>
+                <w:szCs w:val="26"/>
+              </w:rPr>
+              <w:t>version.c</w:t>
             </w:r>
           </w:p>
         </w:tc>
@@ -5743,7 +5492,6 @@
                 <w:sz w:val="26"/>
                 <w:szCs w:val="26"/>
               </w:rPr>
-              <w:lastRenderedPageBreak/>
               <w:t>tests</w:t>
             </w:r>
           </w:p>
@@ -5764,7 +5512,6 @@
                 <w:sz w:val="26"/>
                 <w:szCs w:val="26"/>
               </w:rPr>
-              <w:lastRenderedPageBreak/>
               <w:t>testMoteur.c</w:t>
             </w:r>
           </w:p>
@@ -6044,7 +5791,9 @@
           <w:u w:val="single"/>
         </w:rPr>
       </w:pPr>
-      <w:r>
+    </w:p>
+    <w:p>
+      <w:pPr>
         <w:rPr>
           <w:b/>
           <w:bCs/>
@@ -6052,6 +5801,16 @@
           <w:szCs w:val="40"/>
           <w:u w:val="single"/>
         </w:rPr>
+      </w:pPr>
+      <w:r>
+        <w:rPr>
+          <w:b/>
+          <w:bCs/>
+          <w:sz w:val="40"/>
+          <w:szCs w:val="40"/>
+          <w:u w:val="single"/>
+        </w:rPr>
+        <w:lastRenderedPageBreak/>
         <w:t>Schéma de la base de données :</w:t>
       </w:r>
     </w:p>
@@ -6213,17 +5972,8 @@
                 <w:sz w:val="26"/>
                 <w:szCs w:val="26"/>
               </w:rPr>
-              <w:t xml:space="preserve">Alexis </w:t>
-            </w:r>
-            <w:proofErr w:type="spellStart"/>
-            <w:r>
-              <w:rPr>
-                <w:sz w:val="26"/>
-                <w:szCs w:val="26"/>
-              </w:rPr>
-              <w:t>Zarzycki</w:t>
-            </w:r>
-            <w:proofErr w:type="spellEnd"/>
+              <w:t>Alexis Zarzycki</w:t>
+            </w:r>
           </w:p>
         </w:tc>
         <w:tc>
@@ -6691,6 +6441,22 @@
           <w:szCs w:val="26"/>
         </w:rPr>
       </w:pPr>
+    </w:p>
+    <w:p>
+      <w:pPr>
+        <w:rPr>
+          <w:sz w:val="26"/>
+          <w:szCs w:val="26"/>
+        </w:rPr>
+      </w:pPr>
+    </w:p>
+    <w:p>
+      <w:pPr>
+        <w:rPr>
+          <w:sz w:val="26"/>
+          <w:szCs w:val="26"/>
+        </w:rPr>
+      </w:pPr>
       <w:r>
         <w:rPr>
           <w:sz w:val="26"/>
@@ -6711,23 +6477,21 @@
           <w:sz w:val="26"/>
           <w:szCs w:val="26"/>
         </w:rPr>
-        <w:t xml:space="preserve">. Nous avons aussi appris à utiliser </w:t>
-      </w:r>
-      <w:proofErr w:type="spellStart"/>
-      <w:r>
-        <w:rPr>
-          <w:sz w:val="26"/>
-          <w:szCs w:val="26"/>
-        </w:rPr>
-        <w:t>github</w:t>
-      </w:r>
-      <w:proofErr w:type="spellEnd"/>
-      <w:r>
-        <w:rPr>
-          <w:sz w:val="26"/>
-          <w:szCs w:val="26"/>
-        </w:rPr>
-        <w:t xml:space="preserve"> et ses commandes. Nous avons aussi dû réaliser </w:t>
+        <w:t>. Nous avons aussi appris à utiliser github et ses commandes.</w:t>
+      </w:r>
+      <w:r>
+        <w:rPr>
+          <w:sz w:val="26"/>
+          <w:szCs w:val="26"/>
+        </w:rPr>
+        <w:t xml:space="preserve"> </w:t>
+      </w:r>
+      <w:r>
+        <w:rPr>
+          <w:sz w:val="26"/>
+          <w:szCs w:val="26"/>
+        </w:rPr>
+        <w:t xml:space="preserve">Nous avons aussi dû réaliser </w:t>
       </w:r>
       <w:r>
         <w:rPr>
@@ -6743,6 +6507,14 @@
         </w:rPr>
         <w:t>, pour vérifier plus rapidement que nos fonctions font bien ce que nous attendons.</w:t>
       </w:r>
+    </w:p>
+    <w:p>
+      <w:pPr>
+        <w:rPr>
+          <w:sz w:val="26"/>
+          <w:szCs w:val="26"/>
+        </w:rPr>
+      </w:pPr>
     </w:p>
     <w:p>
       <w:pPr>
@@ -6811,43 +6583,39 @@
     <w:p>
       <w:pPr>
         <w:rPr>
-          <w:b/>
-          <w:bCs/>
-          <w:sz w:val="40"/>
-          <w:szCs w:val="40"/>
-          <w:u w:val="single"/>
-        </w:rPr>
-      </w:pPr>
-    </w:p>
-    <w:p>
-      <w:pPr>
-        <w:rPr>
-          <w:b/>
-          <w:bCs/>
-          <w:sz w:val="40"/>
-          <w:szCs w:val="40"/>
-          <w:u w:val="single"/>
-        </w:rPr>
-      </w:pPr>
-    </w:p>
-    <w:p>
-      <w:pPr>
-        <w:rPr>
-          <w:b/>
-          <w:bCs/>
-          <w:sz w:val="40"/>
-          <w:szCs w:val="40"/>
-          <w:u w:val="single"/>
-        </w:rPr>
-      </w:pPr>
-    </w:p>
-    <w:p>
-      <w:pPr>
-        <w:rPr>
-          <w:sz w:val="26"/>
-          <w:szCs w:val="26"/>
-        </w:rPr>
-      </w:pPr>
+          <w:sz w:val="26"/>
+          <w:szCs w:val="26"/>
+        </w:rPr>
+      </w:pPr>
+      <w:r>
+        <w:rPr>
+          <w:sz w:val="26"/>
+          <w:szCs w:val="26"/>
+        </w:rPr>
+        <w:t xml:space="preserve">Pour conclure sur ce projet, je dirais </w:t>
+      </w:r>
+      <w:r>
+        <w:rPr>
+          <w:sz w:val="26"/>
+          <w:szCs w:val="26"/>
+        </w:rPr>
+        <w:t>que le projet était une bonne épreuve, car nous avons du toucher un peu à tout ce qui touchait au C, que soit des commande SQL pour supprimer, créer, ajouter. Ou bien que se soit dans la manipulation des fichiers, pour gérer nos utilisateurs même si je trouve qu’il y aurait dû en avoir un peu plus.</w:t>
+      </w:r>
+    </w:p>
+    <w:p>
+      <w:pPr>
+        <w:rPr>
+          <w:sz w:val="26"/>
+          <w:szCs w:val="26"/>
+        </w:rPr>
+      </w:pPr>
+      <w:r>
+        <w:rPr>
+          <w:sz w:val="26"/>
+          <w:szCs w:val="26"/>
+        </w:rPr>
+        <w:t xml:space="preserve">Ce projet était très bien ce n’était ni trop dur comme celui du Q2 avec son .Json, ni trop facile, </w:t>
+      </w:r>
     </w:p>
     <w:sectPr>
       <w:pgSz w:w="11906" w:h="16838"/>
@@ -7377,7 +7145,7 @@
   <w:style w:type="paragraph" w:default="1" w:styleId="Normal">
     <w:name w:val="Normal"/>
     <w:qFormat/>
-    <w:rsid w:val="00E61BD6"/>
+    <w:rsid w:val="002323FB"/>
   </w:style>
   <w:style w:type="paragraph" w:styleId="Titre3">
     <w:name w:val="heading 3"/>

</xml_diff>

<commit_message>
Ajout des tests unitaires, de la fonction de recherche de version et update du rapport
Je viens de faire le code des test unitaires.
JE viens de rajouter la fonction pour la recherche d'une version avec un id.
Je viens de continuer le rapport
</commit_message>
<xml_diff>
--- a/rapport/rapport_groupe_B.docx
+++ b/rapport/rapport_groupe_B.docx
@@ -164,65 +164,83 @@
           <w:sz w:val="30"/>
           <w:szCs w:val="30"/>
         </w:rPr>
-        <w:t>Réalisé par Alexis Zarzycki</w:t>
-      </w:r>
+        <w:t xml:space="preserve">Réalisé par Alexis </w:t>
+      </w:r>
+      <w:proofErr w:type="spellStart"/>
       <w:r>
         <w:rPr>
           <w:sz w:val="30"/>
           <w:szCs w:val="30"/>
         </w:rPr>
-        <w:t>, Mattéo Castin et Noah Verly</w:t>
-      </w:r>
+        <w:t>Zarzycki</w:t>
+      </w:r>
+      <w:proofErr w:type="spellEnd"/>
       <w:r>
         <w:rPr>
           <w:sz w:val="30"/>
           <w:szCs w:val="30"/>
         </w:rPr>
-        <w:t xml:space="preserve"> en </w:t>
+        <w:t>, Mattéo Castin et Noah Verly</w:t>
       </w:r>
       <w:r>
         <w:rPr>
           <w:sz w:val="30"/>
           <w:szCs w:val="30"/>
         </w:rPr>
-        <w:t>1</w:t>
+        <w:t xml:space="preserve"> en </w:t>
       </w:r>
       <w:r>
         <w:rPr>
           <w:sz w:val="30"/>
           <w:szCs w:val="30"/>
         </w:rPr>
-        <w:t>BIG</w:t>
+        <w:t>1</w:t>
       </w:r>
       <w:r>
         <w:rPr>
           <w:sz w:val="30"/>
           <w:szCs w:val="30"/>
         </w:rPr>
-        <w:t>.</w:t>
-      </w:r>
-    </w:p>
-    <w:p>
-      <w:pPr>
-        <w:jc w:val="center"/>
+        <w:t>BIG</w:t>
+      </w:r>
+      <w:r>
         <w:rPr>
           <w:sz w:val="30"/>
           <w:szCs w:val="30"/>
         </w:rPr>
-      </w:pPr>
-      <w:r>
+        <w:t>.</w:t>
+      </w:r>
+    </w:p>
+    <w:p>
+      <w:pPr>
+        <w:jc w:val="center"/>
         <w:rPr>
           <w:sz w:val="30"/>
           <w:szCs w:val="30"/>
         </w:rPr>
-        <w:t xml:space="preserve">Pour le cours de, Mr Alary, Mr </w:t>
-      </w:r>
+      </w:pPr>
       <w:r>
         <w:rPr>
           <w:sz w:val="30"/>
           <w:szCs w:val="30"/>
         </w:rPr>
-        <w:t xml:space="preserve">Steux, Mr </w:t>
+        <w:t xml:space="preserve">Pour le cours de, Mr Alary, Mr </w:t>
+      </w:r>
+      <w:proofErr w:type="spellStart"/>
+      <w:r>
+        <w:rPr>
+          <w:sz w:val="30"/>
+          <w:szCs w:val="30"/>
+        </w:rPr>
+        <w:t>Steux</w:t>
+      </w:r>
+      <w:proofErr w:type="spellEnd"/>
+      <w:r>
+        <w:rPr>
+          <w:sz w:val="30"/>
+          <w:szCs w:val="30"/>
+        </w:rPr>
+        <w:t xml:space="preserve">, Mr </w:t>
       </w:r>
       <w:r>
         <w:rPr>
@@ -877,7 +895,23 @@
           <w:sz w:val="26"/>
           <w:szCs w:val="26"/>
         </w:rPr>
-        <w:t xml:space="preserve">, de savoir utiliser Github </w:t>
+        <w:t xml:space="preserve">, de savoir utiliser </w:t>
+      </w:r>
+      <w:proofErr w:type="spellStart"/>
+      <w:r>
+        <w:rPr>
+          <w:sz w:val="26"/>
+          <w:szCs w:val="26"/>
+        </w:rPr>
+        <w:t>Github</w:t>
+      </w:r>
+      <w:proofErr w:type="spellEnd"/>
+      <w:r>
+        <w:rPr>
+          <w:sz w:val="26"/>
+          <w:szCs w:val="26"/>
+        </w:rPr>
+        <w:t xml:space="preserve"> </w:t>
       </w:r>
       <w:r>
         <w:rPr>
@@ -1080,11 +1114,19 @@
     <w:p>
       <w:pPr>
         <w:spacing w:line="276" w:lineRule="auto"/>
-        <w:rPr>
-          <w:sz w:val="26"/>
-          <w:szCs w:val="26"/>
-        </w:rPr>
-      </w:pPr>
+        <w:jc w:val="right"/>
+        <w:rPr>
+          <w:sz w:val="26"/>
+          <w:szCs w:val="26"/>
+        </w:rPr>
+      </w:pPr>
+      <w:r>
+        <w:rPr>
+          <w:sz w:val="26"/>
+          <w:szCs w:val="26"/>
+        </w:rPr>
+        <w:t>3</w:t>
+      </w:r>
     </w:p>
     <w:p>
       <w:pPr>
@@ -1100,7 +1142,21 @@
           <w:szCs w:val="26"/>
         </w:rPr>
         <w:lastRenderedPageBreak/>
-        <w:t>Si vous choisissez de vous connectez, alors le programme vous demendera de rentrer votre nom d’utilisateur et votre mot de passe.</w:t>
+        <w:t xml:space="preserve">Si vous choisissez de vous connectez, alors le programme vous </w:t>
+      </w:r>
+      <w:r>
+        <w:rPr>
+          <w:sz w:val="26"/>
+          <w:szCs w:val="26"/>
+        </w:rPr>
+        <w:t>demandera</w:t>
+      </w:r>
+      <w:r>
+        <w:rPr>
+          <w:sz w:val="26"/>
+          <w:szCs w:val="26"/>
+        </w:rPr>
+        <w:t xml:space="preserve"> de rentrer votre nom d’utilisateur et votre mot de passe.</w:t>
       </w:r>
     </w:p>
     <w:p>
@@ -1352,11 +1408,19 @@
     <w:p>
       <w:pPr>
         <w:spacing w:line="276" w:lineRule="auto"/>
-        <w:rPr>
-          <w:sz w:val="26"/>
-          <w:szCs w:val="26"/>
-        </w:rPr>
-      </w:pPr>
+        <w:jc w:val="right"/>
+        <w:rPr>
+          <w:sz w:val="26"/>
+          <w:szCs w:val="26"/>
+        </w:rPr>
+      </w:pPr>
+      <w:r>
+        <w:rPr>
+          <w:sz w:val="26"/>
+          <w:szCs w:val="26"/>
+        </w:rPr>
+        <w:t>4</w:t>
+      </w:r>
     </w:p>
     <w:p>
       <w:pPr>
@@ -1647,30 +1711,9 @@
           <w:sz w:val="26"/>
           <w:szCs w:val="26"/>
         </w:rPr>
-        <w:t>.vscode</w:t>
-      </w:r>
-      <w:r>
-        <w:rPr>
-          <w:sz w:val="26"/>
-          <w:szCs w:val="26"/>
-        </w:rPr>
-        <w:t xml:space="preserve">, il y a les fichiers qui sert à débugger et compiler les fichiers.c pour en faire des .exe qui sont les fichiers qui peuvent être lancés. </w:t>
-      </w:r>
-    </w:p>
-    <w:p>
-      <w:pPr>
-        <w:rPr>
-          <w:sz w:val="26"/>
-          <w:szCs w:val="26"/>
-        </w:rPr>
-      </w:pPr>
-      <w:r>
-        <w:rPr>
-          <w:sz w:val="26"/>
-          <w:szCs w:val="26"/>
-        </w:rPr>
-        <w:t xml:space="preserve">Le dossier </w:t>
-      </w:r>
+        <w:t>.</w:t>
+      </w:r>
+      <w:proofErr w:type="spellStart"/>
       <w:r>
         <w:rPr>
           <w:i/>
@@ -1678,14 +1721,46 @@
           <w:sz w:val="26"/>
           <w:szCs w:val="26"/>
         </w:rPr>
-        <w:t>database</w:t>
-      </w:r>
-      <w:r>
-        <w:rPr>
-          <w:sz w:val="26"/>
-          <w:szCs w:val="26"/>
-        </w:rPr>
-        <w:t xml:space="preserve"> est le dossier qui contient le fichier </w:t>
+        <w:t>vscode</w:t>
+      </w:r>
+      <w:proofErr w:type="spellEnd"/>
+      <w:r>
+        <w:rPr>
+          <w:sz w:val="26"/>
+          <w:szCs w:val="26"/>
+        </w:rPr>
+        <w:t xml:space="preserve">, il y a les fichiers qui sert à débugger et compiler les </w:t>
+      </w:r>
+      <w:proofErr w:type="spellStart"/>
+      <w:r>
+        <w:rPr>
+          <w:sz w:val="26"/>
+          <w:szCs w:val="26"/>
+        </w:rPr>
+        <w:t>fichiers.c</w:t>
+      </w:r>
+      <w:proofErr w:type="spellEnd"/>
+      <w:r>
+        <w:rPr>
+          <w:sz w:val="26"/>
+          <w:szCs w:val="26"/>
+        </w:rPr>
+        <w:t xml:space="preserve"> pour en faire des .exe qui sont les fichiers qui peuvent être lancés. </w:t>
+      </w:r>
+    </w:p>
+    <w:p>
+      <w:pPr>
+        <w:rPr>
+          <w:sz w:val="26"/>
+          <w:szCs w:val="26"/>
+        </w:rPr>
+      </w:pPr>
+      <w:r>
+        <w:rPr>
+          <w:sz w:val="26"/>
+          <w:szCs w:val="26"/>
+        </w:rPr>
+        <w:t xml:space="preserve">Le dossier </w:t>
       </w:r>
       <w:r>
         <w:rPr>
@@ -1694,29 +1769,14 @@
           <w:sz w:val="26"/>
           <w:szCs w:val="26"/>
         </w:rPr>
-        <w:t>db.loo</w:t>
-      </w:r>
-      <w:r>
-        <w:rPr>
-          <w:sz w:val="26"/>
-          <w:szCs w:val="26"/>
-        </w:rPr>
-        <w:t xml:space="preserve"> qui est le fichier qui contient le modèle de la base de données que nous utilisons. </w:t>
-      </w:r>
-    </w:p>
-    <w:p>
-      <w:pPr>
-        <w:rPr>
-          <w:sz w:val="26"/>
-          <w:szCs w:val="26"/>
-        </w:rPr>
-      </w:pPr>
-      <w:r>
-        <w:rPr>
-          <w:sz w:val="26"/>
-          <w:szCs w:val="26"/>
-        </w:rPr>
-        <w:t xml:space="preserve">Le dossier </w:t>
+        <w:t>database</w:t>
+      </w:r>
+      <w:r>
+        <w:rPr>
+          <w:sz w:val="26"/>
+          <w:szCs w:val="26"/>
+        </w:rPr>
+        <w:t xml:space="preserve"> est le dossier qui contient le fichier </w:t>
       </w:r>
       <w:r>
         <w:rPr>
@@ -1725,7 +1785,29 @@
           <w:sz w:val="26"/>
           <w:szCs w:val="26"/>
         </w:rPr>
-        <w:t>includes</w:t>
+        <w:t>db.loo</w:t>
+      </w:r>
+      <w:r>
+        <w:rPr>
+          <w:sz w:val="26"/>
+          <w:szCs w:val="26"/>
+        </w:rPr>
+        <w:t xml:space="preserve"> qui est le fichier qui contient le modèle de la base de données que nous utilisons. </w:t>
+      </w:r>
+    </w:p>
+    <w:p>
+      <w:pPr>
+        <w:rPr>
+          <w:sz w:val="26"/>
+          <w:szCs w:val="26"/>
+        </w:rPr>
+      </w:pPr>
+      <w:r>
+        <w:rPr>
+          <w:sz w:val="26"/>
+          <w:szCs w:val="26"/>
+        </w:rPr>
+        <w:t xml:space="preserve">Le dossier </w:t>
       </w:r>
       <w:r>
         <w:rPr>
@@ -1734,59 +1816,7 @@
           <w:sz w:val="26"/>
           <w:szCs w:val="26"/>
         </w:rPr>
-        <w:t xml:space="preserve"> </w:t>
-      </w:r>
-      <w:r>
-        <w:rPr>
-          <w:sz w:val="26"/>
-          <w:szCs w:val="26"/>
-        </w:rPr>
-        <w:t xml:space="preserve">qui contient les fichiers.c qui sont les fichiers qui contienne le code de toute les fonctions, les fichiers.h sont ceux qui possède les déclarations de fonctions, la déclarations des </w:t>
-      </w:r>
-      <w:r>
-        <w:rPr>
-          <w:rFonts w:cstheme="minorHAnsi"/>
-          <w:sz w:val="26"/>
-          <w:szCs w:val="26"/>
-        </w:rPr>
-        <w:t>#</w:t>
-      </w:r>
-      <w:r>
-        <w:rPr>
-          <w:sz w:val="26"/>
-          <w:szCs w:val="26"/>
-        </w:rPr>
-        <w:t xml:space="preserve">define et </w:t>
-      </w:r>
-      <w:r>
-        <w:rPr>
-          <w:rFonts w:cstheme="minorHAnsi"/>
-          <w:sz w:val="26"/>
-          <w:szCs w:val="26"/>
-        </w:rPr>
-        <w:t>#</w:t>
-      </w:r>
-      <w:r>
-        <w:rPr>
-          <w:sz w:val="26"/>
-          <w:szCs w:val="26"/>
-        </w:rPr>
-        <w:t xml:space="preserve">include. </w:t>
-      </w:r>
-    </w:p>
-    <w:p>
-      <w:pPr>
-        <w:rPr>
-          <w:sz w:val="26"/>
-          <w:szCs w:val="26"/>
-        </w:rPr>
-      </w:pPr>
-      <w:r>
-        <w:rPr>
-          <w:sz w:val="26"/>
-          <w:szCs w:val="26"/>
-        </w:rPr>
-        <w:t xml:space="preserve">Le dossier </w:t>
+        <w:t>includes</w:t>
       </w:r>
       <w:r>
         <w:rPr>
@@ -1795,14 +1825,90 @@
           <w:sz w:val="26"/>
           <w:szCs w:val="26"/>
         </w:rPr>
-        <w:t>rapport</w:t>
-      </w:r>
-      <w:r>
-        <w:rPr>
-          <w:sz w:val="26"/>
-          <w:szCs w:val="26"/>
-        </w:rPr>
-        <w:t xml:space="preserve"> contient le rapport écrit pour le projet. </w:t>
+        <w:t xml:space="preserve"> </w:t>
+      </w:r>
+      <w:r>
+        <w:rPr>
+          <w:sz w:val="26"/>
+          <w:szCs w:val="26"/>
+        </w:rPr>
+        <w:t xml:space="preserve">qui contient les </w:t>
+      </w:r>
+      <w:proofErr w:type="spellStart"/>
+      <w:r>
+        <w:rPr>
+          <w:sz w:val="26"/>
+          <w:szCs w:val="26"/>
+        </w:rPr>
+        <w:t>fichiers.c</w:t>
+      </w:r>
+      <w:proofErr w:type="spellEnd"/>
+      <w:r>
+        <w:rPr>
+          <w:sz w:val="26"/>
+          <w:szCs w:val="26"/>
+        </w:rPr>
+        <w:t xml:space="preserve"> qui sont les fichiers qui contienne le code de </w:t>
+      </w:r>
+      <w:r>
+        <w:rPr>
+          <w:sz w:val="26"/>
+          <w:szCs w:val="26"/>
+        </w:rPr>
+        <w:t>toutes les fonctions</w:t>
+      </w:r>
+      <w:r>
+        <w:rPr>
+          <w:sz w:val="26"/>
+          <w:szCs w:val="26"/>
+        </w:rPr>
+        <w:t xml:space="preserve">, les </w:t>
+      </w:r>
+      <w:proofErr w:type="spellStart"/>
+      <w:r>
+        <w:rPr>
+          <w:sz w:val="26"/>
+          <w:szCs w:val="26"/>
+        </w:rPr>
+        <w:t>fichiers.h</w:t>
+      </w:r>
+      <w:proofErr w:type="spellEnd"/>
+      <w:r>
+        <w:rPr>
+          <w:sz w:val="26"/>
+          <w:szCs w:val="26"/>
+        </w:rPr>
+        <w:t xml:space="preserve"> sont ceux qui possède les déclarations de fonctions, la déclarations des </w:t>
+      </w:r>
+      <w:r>
+        <w:rPr>
+          <w:rFonts w:cstheme="minorHAnsi"/>
+          <w:sz w:val="26"/>
+          <w:szCs w:val="26"/>
+        </w:rPr>
+        <w:t>#</w:t>
+      </w:r>
+      <w:r>
+        <w:rPr>
+          <w:sz w:val="26"/>
+          <w:szCs w:val="26"/>
+        </w:rPr>
+        <w:t xml:space="preserve">define et </w:t>
+      </w:r>
+      <w:r>
+        <w:rPr>
+          <w:rFonts w:cstheme="minorHAnsi"/>
+          <w:sz w:val="26"/>
+          <w:szCs w:val="26"/>
+        </w:rPr>
+        <w:t>#</w:t>
+      </w:r>
+      <w:r>
+        <w:rPr>
+          <w:sz w:val="26"/>
+          <w:szCs w:val="26"/>
+        </w:rPr>
+        <w:t xml:space="preserve">include. </w:t>
       </w:r>
     </w:p>
     <w:p>
@@ -1826,23 +1932,15 @@
           <w:sz w:val="26"/>
           <w:szCs w:val="26"/>
         </w:rPr>
-        <w:t>source</w:t>
-      </w:r>
-      <w:r>
-        <w:rPr>
-          <w:sz w:val="26"/>
-          <w:szCs w:val="26"/>
-        </w:rPr>
-        <w:t xml:space="preserve"> contient le main.c qui contient le menu principale du programme, son .exe et le fichier avec les informations des utilisateurs. </w:t>
-      </w:r>
-    </w:p>
-    <w:p>
-      <w:pPr>
-        <w:rPr>
-          <w:sz w:val="26"/>
-          <w:szCs w:val="26"/>
-        </w:rPr>
-      </w:pPr>
+        <w:t>rapport</w:t>
+      </w:r>
+      <w:r>
+        <w:rPr>
+          <w:sz w:val="26"/>
+          <w:szCs w:val="26"/>
+        </w:rPr>
+        <w:t xml:space="preserve"> contient le rapport écrit pour le projet. </w:t>
+      </w:r>
     </w:p>
     <w:p>
       <w:pPr>
@@ -1865,29 +1963,37 @@
           <w:sz w:val="26"/>
           <w:szCs w:val="26"/>
         </w:rPr>
-        <w:t>tests</w:t>
-      </w:r>
-      <w:r>
-        <w:rPr>
-          <w:sz w:val="26"/>
-          <w:szCs w:val="26"/>
-        </w:rPr>
-        <w:t xml:space="preserve"> contient le code des test unitaires demandés. Et pour finir le dossier unity est un le même que le dossier .vscode mais pour les tests unitaires.</w:t>
-      </w:r>
-    </w:p>
-    <w:p>
-      <w:pPr>
-        <w:rPr>
-          <w:sz w:val="26"/>
-          <w:szCs w:val="26"/>
-        </w:rPr>
-      </w:pPr>
-      <w:r>
-        <w:rPr>
-          <w:sz w:val="26"/>
-          <w:szCs w:val="26"/>
-        </w:rPr>
-        <w:t xml:space="preserve">Et le </w:t>
+        <w:t>source</w:t>
+      </w:r>
+      <w:r>
+        <w:rPr>
+          <w:sz w:val="26"/>
+          <w:szCs w:val="26"/>
+        </w:rPr>
+        <w:t xml:space="preserve"> contient le main.c qui contient le menu principale du programme, son .exe et le fichier avec les informations des utilisateurs. </w:t>
+      </w:r>
+    </w:p>
+    <w:p>
+      <w:pPr>
+        <w:rPr>
+          <w:sz w:val="26"/>
+          <w:szCs w:val="26"/>
+        </w:rPr>
+      </w:pPr>
+    </w:p>
+    <w:p>
+      <w:pPr>
+        <w:rPr>
+          <w:sz w:val="26"/>
+          <w:szCs w:val="26"/>
+        </w:rPr>
+      </w:pPr>
+      <w:r>
+        <w:rPr>
+          <w:sz w:val="26"/>
+          <w:szCs w:val="26"/>
+        </w:rPr>
+        <w:t xml:space="preserve">Le dossier </w:t>
       </w:r>
       <w:r>
         <w:rPr>
@@ -1896,23 +2002,112 @@
           <w:sz w:val="26"/>
           <w:szCs w:val="26"/>
         </w:rPr>
+        <w:t>tests</w:t>
+      </w:r>
+      <w:r>
+        <w:rPr>
+          <w:sz w:val="26"/>
+          <w:szCs w:val="26"/>
+        </w:rPr>
+        <w:t xml:space="preserve"> contient le code des test unitaires demandés. Et pour finir le dossier </w:t>
+      </w:r>
+      <w:proofErr w:type="spellStart"/>
+      <w:r>
+        <w:rPr>
+          <w:sz w:val="26"/>
+          <w:szCs w:val="26"/>
+        </w:rPr>
+        <w:t>unity</w:t>
+      </w:r>
+      <w:proofErr w:type="spellEnd"/>
+      <w:r>
+        <w:rPr>
+          <w:sz w:val="26"/>
+          <w:szCs w:val="26"/>
+        </w:rPr>
+        <w:t xml:space="preserve"> est un le même que le dossier .</w:t>
+      </w:r>
+      <w:proofErr w:type="spellStart"/>
+      <w:r>
+        <w:rPr>
+          <w:sz w:val="26"/>
+          <w:szCs w:val="26"/>
+        </w:rPr>
+        <w:t>vscode</w:t>
+      </w:r>
+      <w:proofErr w:type="spellEnd"/>
+      <w:r>
+        <w:rPr>
+          <w:sz w:val="26"/>
+          <w:szCs w:val="26"/>
+        </w:rPr>
+        <w:t xml:space="preserve"> mais pour les tests unitaires.</w:t>
+      </w:r>
+    </w:p>
+    <w:p>
+      <w:pPr>
+        <w:rPr>
+          <w:sz w:val="26"/>
+          <w:szCs w:val="26"/>
+        </w:rPr>
+      </w:pPr>
+      <w:r>
+        <w:rPr>
+          <w:sz w:val="26"/>
+          <w:szCs w:val="26"/>
+        </w:rPr>
+        <w:t xml:space="preserve">Et le </w:t>
+      </w:r>
+      <w:proofErr w:type="spellStart"/>
+      <w:r>
+        <w:rPr>
+          <w:i/>
+          <w:iCs/>
+          <w:sz w:val="26"/>
+          <w:szCs w:val="26"/>
+        </w:rPr>
         <w:t>gitignore</w:t>
       </w:r>
-      <w:r>
-        <w:rPr>
-          <w:sz w:val="26"/>
-          <w:szCs w:val="26"/>
-        </w:rPr>
-        <w:t xml:space="preserve"> est un fichier où l’on indique quel fichier on ne peut pas mettre sur le github.</w:t>
-      </w:r>
-    </w:p>
-    <w:p>
-      <w:pPr>
-        <w:rPr>
-          <w:sz w:val="26"/>
-          <w:szCs w:val="26"/>
-        </w:rPr>
-      </w:pPr>
+      <w:proofErr w:type="spellEnd"/>
+      <w:r>
+        <w:rPr>
+          <w:sz w:val="26"/>
+          <w:szCs w:val="26"/>
+        </w:rPr>
+        <w:t xml:space="preserve"> est un fichier où l’on indique quel fichier on ne peut pas mettre sur le </w:t>
+      </w:r>
+      <w:proofErr w:type="spellStart"/>
+      <w:r>
+        <w:rPr>
+          <w:sz w:val="26"/>
+          <w:szCs w:val="26"/>
+        </w:rPr>
+        <w:t>github</w:t>
+      </w:r>
+      <w:proofErr w:type="spellEnd"/>
+      <w:r>
+        <w:rPr>
+          <w:sz w:val="26"/>
+          <w:szCs w:val="26"/>
+        </w:rPr>
+        <w:t>.</w:t>
+      </w:r>
+    </w:p>
+    <w:p>
+      <w:pPr>
+        <w:jc w:val="right"/>
+        <w:rPr>
+          <w:sz w:val="26"/>
+          <w:szCs w:val="26"/>
+        </w:rPr>
+      </w:pPr>
+      <w:r>
+        <w:rPr>
+          <w:sz w:val="26"/>
+          <w:szCs w:val="26"/>
+        </w:rPr>
+        <w:t>5</w:t>
+      </w:r>
     </w:p>
     <w:p>
       <w:pPr>
@@ -2000,6 +2195,32 @@
     </w:p>
     <w:p>
       <w:pPr>
+        <w:spacing w:line="360" w:lineRule="auto"/>
+        <w:rPr>
+          <w:sz w:val="26"/>
+          <w:szCs w:val="26"/>
+        </w:rPr>
+      </w:pPr>
+    </w:p>
+    <w:p>
+      <w:pPr>
+        <w:spacing w:line="360" w:lineRule="auto"/>
+        <w:jc w:val="right"/>
+        <w:rPr>
+          <w:sz w:val="26"/>
+          <w:szCs w:val="26"/>
+        </w:rPr>
+      </w:pPr>
+      <w:r>
+        <w:rPr>
+          <w:sz w:val="26"/>
+          <w:szCs w:val="26"/>
+        </w:rPr>
+        <w:t>6</w:t>
+      </w:r>
+    </w:p>
+    <w:p>
+      <w:pPr>
         <w:rPr>
           <w:b/>
           <w:bCs/>
@@ -2016,6 +2237,7 @@
           <w:szCs w:val="40"/>
           <w:u w:val="single"/>
         </w:rPr>
+        <w:lastRenderedPageBreak/>
         <w:t>Liste des sources :</w:t>
       </w:r>
     </w:p>
@@ -2048,7 +2270,6 @@
           <w:szCs w:val="40"/>
           <w:u w:val="single"/>
         </w:rPr>
-        <w:lastRenderedPageBreak/>
         <w:t>Tableau des fonctions :</w:t>
       </w:r>
     </w:p>
@@ -2063,8 +2284,8 @@
         <w:gridCol w:w="988"/>
         <w:gridCol w:w="3402"/>
         <w:gridCol w:w="2551"/>
-        <w:gridCol w:w="1418"/>
-        <w:gridCol w:w="2436"/>
+        <w:gridCol w:w="1134"/>
+        <w:gridCol w:w="2720"/>
       </w:tblGrid>
       <w:tr>
         <w:tc>
@@ -2162,7 +2383,7 @@
         </w:tc>
         <w:tc>
           <w:tcPr>
-            <w:tcW w:w="1418" w:type="dxa"/>
+            <w:tcW w:w="1134" w:type="dxa"/>
           </w:tcPr>
           <w:p>
             <w:pPr>
@@ -2200,7 +2421,7 @@
         </w:tc>
         <w:tc>
           <w:tcPr>
-            <w:tcW w:w="2436" w:type="dxa"/>
+            <w:tcW w:w="2720" w:type="dxa"/>
           </w:tcPr>
           <w:p>
             <w:pPr>
@@ -2266,8 +2487,13 @@
             <w:tcW w:w="3402" w:type="dxa"/>
           </w:tcPr>
           <w:p>
-            <w:r>
-              <w:t>lister_uti()</w:t>
+            <w:proofErr w:type="spellStart"/>
+            <w:r>
+              <w:t>lister_uti</w:t>
+            </w:r>
+            <w:proofErr w:type="spellEnd"/>
+            <w:r>
+              <w:t>()</w:t>
             </w:r>
           </w:p>
         </w:tc>
@@ -2283,21 +2509,29 @@
         </w:tc>
         <w:tc>
           <w:tcPr>
-            <w:tcW w:w="1418" w:type="dxa"/>
-          </w:tcPr>
-          <w:p>
+            <w:tcW w:w="1134" w:type="dxa"/>
+          </w:tcPr>
+          <w:p>
+            <w:proofErr w:type="spellStart"/>
             <w:r>
               <w:t>Void</w:t>
             </w:r>
-          </w:p>
-        </w:tc>
-        <w:tc>
-          <w:tcPr>
-            <w:tcW w:w="2436" w:type="dxa"/>
-          </w:tcPr>
-          <w:p>
-            <w:r>
-              <w:t>Lister tous les utilisateur présent.</w:t>
+            <w:proofErr w:type="spellEnd"/>
+          </w:p>
+        </w:tc>
+        <w:tc>
+          <w:tcPr>
+            <w:tcW w:w="2720" w:type="dxa"/>
+          </w:tcPr>
+          <w:p>
+            <w:r>
+              <w:t xml:space="preserve">Lister </w:t>
+            </w:r>
+            <w:r>
+              <w:t>tous les utilisateurs présents</w:t>
+            </w:r>
+            <w:r>
+              <w:t>.</w:t>
             </w:r>
           </w:p>
         </w:tc>
@@ -2315,8 +2549,13 @@
             <w:tcW w:w="3402" w:type="dxa"/>
           </w:tcPr>
           <w:p>
-            <w:r>
-              <w:t>menu_ajouter(char *rang)</w:t>
+            <w:proofErr w:type="spellStart"/>
+            <w:r>
+              <w:t>menu_ajouter</w:t>
+            </w:r>
+            <w:proofErr w:type="spellEnd"/>
+            <w:r>
+              <w:t>(char *rang)</w:t>
             </w:r>
           </w:p>
         </w:tc>
@@ -2332,17 +2571,19 @@
         </w:tc>
         <w:tc>
           <w:tcPr>
-            <w:tcW w:w="1418" w:type="dxa"/>
-          </w:tcPr>
-          <w:p>
+            <w:tcW w:w="1134" w:type="dxa"/>
+          </w:tcPr>
+          <w:p>
+            <w:proofErr w:type="spellStart"/>
             <w:r>
               <w:t>Void</w:t>
             </w:r>
-          </w:p>
-        </w:tc>
-        <w:tc>
-          <w:tcPr>
-            <w:tcW w:w="2436" w:type="dxa"/>
+            <w:proofErr w:type="spellEnd"/>
+          </w:p>
+        </w:tc>
+        <w:tc>
+          <w:tcPr>
+            <w:tcW w:w="2720" w:type="dxa"/>
           </w:tcPr>
           <w:p>
             <w:r>
@@ -2365,7 +2606,47 @@
           </w:tcPr>
           <w:p>
             <w:r>
-              <w:t>ajouter(FILE*fichier,char *log,char *mdp, int dim, char *rang)</w:t>
+              <w:t>ajouter(FILE*</w:t>
+            </w:r>
+            <w:proofErr w:type="spellStart"/>
+            <w:r>
+              <w:t>fichier,char</w:t>
+            </w:r>
+            <w:proofErr w:type="spellEnd"/>
+            <w:r>
+              <w:t xml:space="preserve"> *</w:t>
+            </w:r>
+            <w:proofErr w:type="spellStart"/>
+            <w:r>
+              <w:t>log,char</w:t>
+            </w:r>
+            <w:proofErr w:type="spellEnd"/>
+            <w:r>
+              <w:t xml:space="preserve"> *</w:t>
+            </w:r>
+            <w:proofErr w:type="spellStart"/>
+            <w:r>
+              <w:t>mdp</w:t>
+            </w:r>
+            <w:proofErr w:type="spellEnd"/>
+            <w:r>
+              <w:t xml:space="preserve">, </w:t>
+            </w:r>
+            <w:proofErr w:type="spellStart"/>
+            <w:r>
+              <w:t>int</w:t>
+            </w:r>
+            <w:proofErr w:type="spellEnd"/>
+            <w:r>
+              <w:t xml:space="preserve"> </w:t>
+            </w:r>
+            <w:proofErr w:type="spellStart"/>
+            <w:r>
+              <w:t>dim</w:t>
+            </w:r>
+            <w:proofErr w:type="spellEnd"/>
+            <w:r>
+              <w:t>, char *rang)</w:t>
             </w:r>
           </w:p>
         </w:tc>
@@ -2380,28 +2661,43 @@
           </w:p>
           <w:p>
             <w:r>
-              <w:t>Char *log,*mdp, rang</w:t>
-            </w:r>
-          </w:p>
-          <w:p>
-            <w:r>
-              <w:t>Int dim</w:t>
-            </w:r>
-          </w:p>
-        </w:tc>
-        <w:tc>
-          <w:tcPr>
-            <w:tcW w:w="1418" w:type="dxa"/>
-          </w:tcPr>
-          <w:p>
+              <w:t>Char *log,*</w:t>
+            </w:r>
+            <w:proofErr w:type="spellStart"/>
+            <w:r>
+              <w:t>mdp</w:t>
+            </w:r>
+            <w:proofErr w:type="spellEnd"/>
+            <w:r>
+              <w:t>, rang</w:t>
+            </w:r>
+          </w:p>
+          <w:p>
+            <w:r>
+              <w:t xml:space="preserve">Int </w:t>
+            </w:r>
+            <w:proofErr w:type="spellStart"/>
+            <w:r>
+              <w:t>dim</w:t>
+            </w:r>
+            <w:proofErr w:type="spellEnd"/>
+          </w:p>
+        </w:tc>
+        <w:tc>
+          <w:tcPr>
+            <w:tcW w:w="1134" w:type="dxa"/>
+          </w:tcPr>
+          <w:p>
+            <w:proofErr w:type="spellStart"/>
             <w:r>
               <w:t>Unsigned</w:t>
             </w:r>
-          </w:p>
-        </w:tc>
-        <w:tc>
-          <w:tcPr>
-            <w:tcW w:w="2436" w:type="dxa"/>
+            <w:proofErr w:type="spellEnd"/>
+          </w:p>
+        </w:tc>
+        <w:tc>
+          <w:tcPr>
+            <w:tcW w:w="2720" w:type="dxa"/>
           </w:tcPr>
           <w:p>
             <w:r>
@@ -2423,8 +2719,13 @@
             <w:tcW w:w="3402" w:type="dxa"/>
           </w:tcPr>
           <w:p>
-            <w:r>
-              <w:t>menu_supprimer()</w:t>
+            <w:proofErr w:type="spellStart"/>
+            <w:r>
+              <w:t>menu_supprimer</w:t>
+            </w:r>
+            <w:proofErr w:type="spellEnd"/>
+            <w:r>
+              <w:t>()</w:t>
             </w:r>
           </w:p>
         </w:tc>
@@ -2440,17 +2741,19 @@
         </w:tc>
         <w:tc>
           <w:tcPr>
-            <w:tcW w:w="1418" w:type="dxa"/>
-          </w:tcPr>
-          <w:p>
+            <w:tcW w:w="1134" w:type="dxa"/>
+          </w:tcPr>
+          <w:p>
+            <w:proofErr w:type="spellStart"/>
             <w:r>
               <w:t>Unsinged</w:t>
             </w:r>
-          </w:p>
-        </w:tc>
-        <w:tc>
-          <w:tcPr>
-            <w:tcW w:w="2436" w:type="dxa"/>
+            <w:proofErr w:type="spellEnd"/>
+          </w:p>
+        </w:tc>
+        <w:tc>
+          <w:tcPr>
+            <w:tcW w:w="2720" w:type="dxa"/>
           </w:tcPr>
           <w:p>
             <w:r>
@@ -2473,7 +2776,23 @@
           </w:tcPr>
           <w:p>
             <w:r>
-              <w:t>Supprimer(FILE*fichier, char *log ,int dim)</w:t>
+              <w:t>Supprimer(FILE*fichier, char *log ,</w:t>
+            </w:r>
+            <w:proofErr w:type="spellStart"/>
+            <w:r>
+              <w:t>int</w:t>
+            </w:r>
+            <w:proofErr w:type="spellEnd"/>
+            <w:r>
+              <w:t xml:space="preserve"> </w:t>
+            </w:r>
+            <w:proofErr w:type="spellStart"/>
+            <w:r>
+              <w:t>dim</w:t>
+            </w:r>
+            <w:proofErr w:type="spellEnd"/>
+            <w:r>
+              <w:t>)</w:t>
             </w:r>
           </w:p>
         </w:tc>
@@ -2493,23 +2812,30 @@
           </w:p>
           <w:p>
             <w:r>
-              <w:t>Int dim</w:t>
-            </w:r>
-          </w:p>
-        </w:tc>
-        <w:tc>
-          <w:tcPr>
-            <w:tcW w:w="1418" w:type="dxa"/>
-          </w:tcPr>
-          <w:p>
+              <w:t xml:space="preserve">Int </w:t>
+            </w:r>
+            <w:proofErr w:type="spellStart"/>
+            <w:r>
+              <w:t>dim</w:t>
+            </w:r>
+            <w:proofErr w:type="spellEnd"/>
+          </w:p>
+        </w:tc>
+        <w:tc>
+          <w:tcPr>
+            <w:tcW w:w="1134" w:type="dxa"/>
+          </w:tcPr>
+          <w:p>
+            <w:proofErr w:type="spellStart"/>
             <w:r>
               <w:t>Unsigned</w:t>
             </w:r>
-          </w:p>
-        </w:tc>
-        <w:tc>
-          <w:tcPr>
-            <w:tcW w:w="2436" w:type="dxa"/>
+            <w:proofErr w:type="spellEnd"/>
+          </w:p>
+        </w:tc>
+        <w:tc>
+          <w:tcPr>
+            <w:tcW w:w="2720" w:type="dxa"/>
           </w:tcPr>
           <w:p>
             <w:r>
@@ -2540,8 +2866,13 @@
             <w:tcW w:w="3402" w:type="dxa"/>
           </w:tcPr>
           <w:p>
-            <w:r>
-              <w:t>menu_modifier()</w:t>
+            <w:proofErr w:type="spellStart"/>
+            <w:r>
+              <w:t>menu_modifier</w:t>
+            </w:r>
+            <w:proofErr w:type="spellEnd"/>
+            <w:r>
+              <w:t>()</w:t>
             </w:r>
           </w:p>
         </w:tc>
@@ -2557,17 +2888,19 @@
         </w:tc>
         <w:tc>
           <w:tcPr>
-            <w:tcW w:w="1418" w:type="dxa"/>
-          </w:tcPr>
-          <w:p>
+            <w:tcW w:w="1134" w:type="dxa"/>
+          </w:tcPr>
+          <w:p>
+            <w:proofErr w:type="spellStart"/>
             <w:r>
               <w:t>Unsigned</w:t>
             </w:r>
-          </w:p>
-        </w:tc>
-        <w:tc>
-          <w:tcPr>
-            <w:tcW w:w="2436" w:type="dxa"/>
+            <w:proofErr w:type="spellEnd"/>
+          </w:p>
+        </w:tc>
+        <w:tc>
+          <w:tcPr>
+            <w:tcW w:w="2720" w:type="dxa"/>
           </w:tcPr>
           <w:p>
             <w:r>
@@ -2599,10 +2932,18 @@
               <w:t xml:space="preserve"> </w:t>
             </w:r>
             <w:r>
-              <w:t>char *log</w:t>
-            </w:r>
-            <w:r>
-              <w:t>_actu, char * log</w:t>
+              <w:t>char *</w:t>
+            </w:r>
+            <w:proofErr w:type="spellStart"/>
+            <w:r>
+              <w:t>log</w:t>
+            </w:r>
+            <w:r>
+              <w:t>_actu</w:t>
+            </w:r>
+            <w:proofErr w:type="spellEnd"/>
+            <w:r>
+              <w:t>, char * log</w:t>
             </w:r>
             <w:r>
               <w:t>,</w:t>
@@ -2611,7 +2952,31 @@
               <w:t xml:space="preserve"> </w:t>
             </w:r>
             <w:r>
-              <w:t>char *mdp, int dim)</w:t>
+              <w:t>char *</w:t>
+            </w:r>
+            <w:proofErr w:type="spellStart"/>
+            <w:r>
+              <w:t>mdp</w:t>
+            </w:r>
+            <w:proofErr w:type="spellEnd"/>
+            <w:r>
+              <w:t xml:space="preserve">, </w:t>
+            </w:r>
+            <w:proofErr w:type="spellStart"/>
+            <w:r>
+              <w:t>int</w:t>
+            </w:r>
+            <w:proofErr w:type="spellEnd"/>
+            <w:r>
+              <w:t xml:space="preserve"> </w:t>
+            </w:r>
+            <w:proofErr w:type="spellStart"/>
+            <w:r>
+              <w:t>dim</w:t>
+            </w:r>
+            <w:proofErr w:type="spellEnd"/>
+            <w:r>
+              <w:t>)</w:t>
             </w:r>
           </w:p>
         </w:tc>
@@ -2629,31 +2994,51 @@
               <w:t xml:space="preserve">Char </w:t>
             </w:r>
             <w:r>
-              <w:t xml:space="preserve">*log_actu, </w:t>
-            </w:r>
-            <w:r>
-              <w:t>*log,*mdp</w:t>
-            </w:r>
-          </w:p>
-          <w:p>
-            <w:r>
-              <w:t>Int dim</w:t>
-            </w:r>
-          </w:p>
-        </w:tc>
-        <w:tc>
-          <w:tcPr>
-            <w:tcW w:w="1418" w:type="dxa"/>
-          </w:tcPr>
-          <w:p>
+              <w:t>*</w:t>
+            </w:r>
+            <w:proofErr w:type="spellStart"/>
+            <w:r>
+              <w:t>log_actu</w:t>
+            </w:r>
+            <w:proofErr w:type="spellEnd"/>
+            <w:r>
+              <w:t xml:space="preserve">, </w:t>
+            </w:r>
+            <w:r>
+              <w:t>*log,*</w:t>
+            </w:r>
+            <w:proofErr w:type="spellStart"/>
+            <w:r>
+              <w:t>mdp</w:t>
+            </w:r>
+            <w:proofErr w:type="spellEnd"/>
+          </w:p>
+          <w:p>
+            <w:r>
+              <w:t xml:space="preserve">Int </w:t>
+            </w:r>
+            <w:proofErr w:type="spellStart"/>
+            <w:r>
+              <w:t>dim</w:t>
+            </w:r>
+            <w:proofErr w:type="spellEnd"/>
+          </w:p>
+        </w:tc>
+        <w:tc>
+          <w:tcPr>
+            <w:tcW w:w="1134" w:type="dxa"/>
+          </w:tcPr>
+          <w:p>
+            <w:proofErr w:type="spellStart"/>
             <w:r>
               <w:t>Unsigned</w:t>
             </w:r>
-          </w:p>
-        </w:tc>
-        <w:tc>
-          <w:tcPr>
-            <w:tcW w:w="2436" w:type="dxa"/>
+            <w:proofErr w:type="spellEnd"/>
+          </w:p>
+        </w:tc>
+        <w:tc>
+          <w:tcPr>
+            <w:tcW w:w="2720" w:type="dxa"/>
           </w:tcPr>
           <w:p>
             <w:r>
@@ -2675,8 +3060,13 @@
             <w:tcW w:w="3402" w:type="dxa"/>
           </w:tcPr>
           <w:p>
-            <w:r>
-              <w:t>menu_connexion()</w:t>
+            <w:proofErr w:type="spellStart"/>
+            <w:r>
+              <w:t>menu_connexion</w:t>
+            </w:r>
+            <w:proofErr w:type="spellEnd"/>
+            <w:r>
+              <w:t>()</w:t>
             </w:r>
           </w:p>
         </w:tc>
@@ -2692,17 +3082,19 @@
         </w:tc>
         <w:tc>
           <w:tcPr>
-            <w:tcW w:w="1418" w:type="dxa"/>
-          </w:tcPr>
-          <w:p>
+            <w:tcW w:w="1134" w:type="dxa"/>
+          </w:tcPr>
+          <w:p>
+            <w:proofErr w:type="spellStart"/>
             <w:r>
               <w:t>Unsigned</w:t>
             </w:r>
-          </w:p>
-        </w:tc>
-        <w:tc>
-          <w:tcPr>
-            <w:tcW w:w="2436" w:type="dxa"/>
+            <w:proofErr w:type="spellEnd"/>
+          </w:p>
+        </w:tc>
+        <w:tc>
+          <w:tcPr>
+            <w:tcW w:w="2720" w:type="dxa"/>
           </w:tcPr>
           <w:p>
             <w:r>
@@ -2728,7 +3120,31 @@
           </w:tcPr>
           <w:p>
             <w:r>
-              <w:t>Identification(char *log, char *mdp, int dim)</w:t>
+              <w:t>Identification(char *log, char *</w:t>
+            </w:r>
+            <w:proofErr w:type="spellStart"/>
+            <w:r>
+              <w:t>mdp</w:t>
+            </w:r>
+            <w:proofErr w:type="spellEnd"/>
+            <w:r>
+              <w:t xml:space="preserve">, </w:t>
+            </w:r>
+            <w:proofErr w:type="spellStart"/>
+            <w:r>
+              <w:t>int</w:t>
+            </w:r>
+            <w:proofErr w:type="spellEnd"/>
+            <w:r>
+              <w:t xml:space="preserve"> </w:t>
+            </w:r>
+            <w:proofErr w:type="spellStart"/>
+            <w:r>
+              <w:t>dim</w:t>
+            </w:r>
+            <w:proofErr w:type="spellEnd"/>
+            <w:r>
+              <w:t>)</w:t>
             </w:r>
           </w:p>
           <w:p/>
@@ -2739,32 +3155,52 @@
           </w:tcPr>
           <w:p>
             <w:r>
-              <w:t>Char *log, *mdp</w:t>
-            </w:r>
-          </w:p>
-          <w:p>
-            <w:r>
-              <w:t>Int dim</w:t>
-            </w:r>
-          </w:p>
-        </w:tc>
-        <w:tc>
-          <w:tcPr>
-            <w:tcW w:w="1418" w:type="dxa"/>
-          </w:tcPr>
-          <w:p>
+              <w:t>Char *log, *</w:t>
+            </w:r>
+            <w:proofErr w:type="spellStart"/>
+            <w:r>
+              <w:t>mdp</w:t>
+            </w:r>
+            <w:proofErr w:type="spellEnd"/>
+          </w:p>
+          <w:p>
+            <w:r>
+              <w:t xml:space="preserve">Int </w:t>
+            </w:r>
+            <w:proofErr w:type="spellStart"/>
+            <w:r>
+              <w:t>dim</w:t>
+            </w:r>
+            <w:proofErr w:type="spellEnd"/>
+          </w:p>
+        </w:tc>
+        <w:tc>
+          <w:tcPr>
+            <w:tcW w:w="1134" w:type="dxa"/>
+          </w:tcPr>
+          <w:p>
+            <w:proofErr w:type="spellStart"/>
             <w:r>
               <w:t>Unsigned</w:t>
             </w:r>
-          </w:p>
-        </w:tc>
-        <w:tc>
-          <w:tcPr>
-            <w:tcW w:w="2436" w:type="dxa"/>
-          </w:tcPr>
-          <w:p>
-            <w:r>
-              <w:t>Fonction qui vérifie le mdp et le nom d’utilisateur</w:t>
+            <w:proofErr w:type="spellEnd"/>
+          </w:p>
+        </w:tc>
+        <w:tc>
+          <w:tcPr>
+            <w:tcW w:w="2720" w:type="dxa"/>
+          </w:tcPr>
+          <w:p>
+            <w:r>
+              <w:t xml:space="preserve">Fonction qui vérifie le </w:t>
+            </w:r>
+            <w:proofErr w:type="spellStart"/>
+            <w:r>
+              <w:t>mdp</w:t>
+            </w:r>
+            <w:proofErr w:type="spellEnd"/>
+            <w:r>
+              <w:t xml:space="preserve"> et le nom d’utilisateur</w:t>
             </w:r>
           </w:p>
         </w:tc>
@@ -2782,8 +3218,29 @@
             <w:tcW w:w="3402" w:type="dxa"/>
           </w:tcPr>
           <w:p>
-            <w:r>
-              <w:t>check_existes(char *log, int dim, FILE *fichier)</w:t>
+            <w:proofErr w:type="spellStart"/>
+            <w:r>
+              <w:t>check_existes</w:t>
+            </w:r>
+            <w:proofErr w:type="spellEnd"/>
+            <w:r>
+              <w:t xml:space="preserve">(char *log, </w:t>
+            </w:r>
+            <w:proofErr w:type="spellStart"/>
+            <w:r>
+              <w:t>int</w:t>
+            </w:r>
+            <w:proofErr w:type="spellEnd"/>
+            <w:r>
+              <w:t xml:space="preserve"> </w:t>
+            </w:r>
+            <w:proofErr w:type="spellStart"/>
+            <w:r>
+              <w:t>dim</w:t>
+            </w:r>
+            <w:proofErr w:type="spellEnd"/>
+            <w:r>
+              <w:t>, FILE *fichier)</w:t>
             </w:r>
           </w:p>
         </w:tc>
@@ -2803,23 +3260,30 @@
           </w:p>
           <w:p>
             <w:r>
-              <w:t>Int dim</w:t>
-            </w:r>
-          </w:p>
-        </w:tc>
-        <w:tc>
-          <w:tcPr>
-            <w:tcW w:w="1418" w:type="dxa"/>
-          </w:tcPr>
-          <w:p>
+              <w:t xml:space="preserve">Int </w:t>
+            </w:r>
+            <w:proofErr w:type="spellStart"/>
+            <w:r>
+              <w:t>dim</w:t>
+            </w:r>
+            <w:proofErr w:type="spellEnd"/>
+          </w:p>
+        </w:tc>
+        <w:tc>
+          <w:tcPr>
+            <w:tcW w:w="1134" w:type="dxa"/>
+          </w:tcPr>
+          <w:p>
+            <w:proofErr w:type="spellStart"/>
             <w:r>
               <w:t>unsigned</w:t>
             </w:r>
-          </w:p>
-        </w:tc>
-        <w:tc>
-          <w:tcPr>
-            <w:tcW w:w="2436" w:type="dxa"/>
+            <w:proofErr w:type="spellEnd"/>
+          </w:p>
+        </w:tc>
+        <w:tc>
+          <w:tcPr>
+            <w:tcW w:w="2720" w:type="dxa"/>
           </w:tcPr>
           <w:p>
             <w:r>
@@ -2842,7 +3306,23 @@
           </w:tcPr>
           <w:p>
             <w:r>
-              <w:t>Chiffrement(char *log, char *mdp,int dim)</w:t>
+              <w:t>Chiffrement(char *log, char *</w:t>
+            </w:r>
+            <w:proofErr w:type="spellStart"/>
+            <w:r>
+              <w:t>mdp,int</w:t>
+            </w:r>
+            <w:proofErr w:type="spellEnd"/>
+            <w:r>
+              <w:t xml:space="preserve"> </w:t>
+            </w:r>
+            <w:proofErr w:type="spellStart"/>
+            <w:r>
+              <w:t>dim</w:t>
+            </w:r>
+            <w:proofErr w:type="spellEnd"/>
+            <w:r>
+              <w:t>)</w:t>
             </w:r>
           </w:p>
         </w:tc>
@@ -2852,28 +3332,40 @@
           </w:tcPr>
           <w:p>
             <w:r>
-              <w:t>Char *log, *mdp</w:t>
-            </w:r>
-          </w:p>
-          <w:p>
-            <w:r>
-              <w:t>Int dim</w:t>
-            </w:r>
-          </w:p>
-        </w:tc>
-        <w:tc>
-          <w:tcPr>
-            <w:tcW w:w="1418" w:type="dxa"/>
-          </w:tcPr>
-          <w:p>
+              <w:t>Char *log, *</w:t>
+            </w:r>
+            <w:proofErr w:type="spellStart"/>
+            <w:r>
+              <w:t>mdp</w:t>
+            </w:r>
+            <w:proofErr w:type="spellEnd"/>
+          </w:p>
+          <w:p>
+            <w:r>
+              <w:t xml:space="preserve">Int </w:t>
+            </w:r>
+            <w:proofErr w:type="spellStart"/>
+            <w:r>
+              <w:t>dim</w:t>
+            </w:r>
+            <w:proofErr w:type="spellEnd"/>
+          </w:p>
+        </w:tc>
+        <w:tc>
+          <w:tcPr>
+            <w:tcW w:w="1134" w:type="dxa"/>
+          </w:tcPr>
+          <w:p>
+            <w:proofErr w:type="spellStart"/>
             <w:r>
               <w:t>Void</w:t>
             </w:r>
-          </w:p>
-        </w:tc>
-        <w:tc>
-          <w:tcPr>
-            <w:tcW w:w="2436" w:type="dxa"/>
+            <w:proofErr w:type="spellEnd"/>
+          </w:p>
+        </w:tc>
+        <w:tc>
+          <w:tcPr>
+            <w:tcW w:w="2720" w:type="dxa"/>
           </w:tcPr>
           <w:p>
             <w:r>
@@ -2905,9 +3397,35 @@
             <w:tcW w:w="3402" w:type="dxa"/>
           </w:tcPr>
           <w:p>
-            <w:r>
-              <w:t>ErreurFichier(FILE *monFichier, int showText</w:t>
-            </w:r>
+            <w:proofErr w:type="spellStart"/>
+            <w:r>
+              <w:t>ErreurFichier</w:t>
+            </w:r>
+            <w:proofErr w:type="spellEnd"/>
+            <w:r>
+              <w:t>(FILE *</w:t>
+            </w:r>
+            <w:proofErr w:type="spellStart"/>
+            <w:r>
+              <w:t>monFichier</w:t>
+            </w:r>
+            <w:proofErr w:type="spellEnd"/>
+            <w:r>
+              <w:t xml:space="preserve">, </w:t>
+            </w:r>
+            <w:proofErr w:type="spellStart"/>
+            <w:r>
+              <w:t>int</w:t>
+            </w:r>
+            <w:proofErr w:type="spellEnd"/>
+            <w:r>
+              <w:t xml:space="preserve"> </w:t>
+            </w:r>
+            <w:proofErr w:type="spellStart"/>
+            <w:r>
+              <w:t>showText</w:t>
+            </w:r>
+            <w:proofErr w:type="spellEnd"/>
           </w:p>
         </w:tc>
         <w:tc>
@@ -2916,18 +3434,28 @@
           </w:tcPr>
           <w:p>
             <w:r>
-              <w:t>FILE *monFichier</w:t>
-            </w:r>
-          </w:p>
-          <w:p>
-            <w:r>
-              <w:t>Int showText</w:t>
-            </w:r>
-          </w:p>
-        </w:tc>
-        <w:tc>
-          <w:tcPr>
-            <w:tcW w:w="1418" w:type="dxa"/>
+              <w:t>FILE *</w:t>
+            </w:r>
+            <w:proofErr w:type="spellStart"/>
+            <w:r>
+              <w:t>monFichier</w:t>
+            </w:r>
+            <w:proofErr w:type="spellEnd"/>
+          </w:p>
+          <w:p>
+            <w:r>
+              <w:t xml:space="preserve">Int </w:t>
+            </w:r>
+            <w:proofErr w:type="spellStart"/>
+            <w:r>
+              <w:t>showText</w:t>
+            </w:r>
+            <w:proofErr w:type="spellEnd"/>
+          </w:p>
+        </w:tc>
+        <w:tc>
+          <w:tcPr>
+            <w:tcW w:w="1134" w:type="dxa"/>
           </w:tcPr>
           <w:p>
             <w:r>
@@ -2937,7 +3465,7 @@
         </w:tc>
         <w:tc>
           <w:tcPr>
-            <w:tcW w:w="2436" w:type="dxa"/>
+            <w:tcW w:w="2720" w:type="dxa"/>
           </w:tcPr>
           <w:p>
             <w:r>
@@ -2959,8 +3487,13 @@
             <w:tcW w:w="3402" w:type="dxa"/>
           </w:tcPr>
           <w:p>
-            <w:r>
-              <w:t>InitConnexion()</w:t>
+            <w:proofErr w:type="spellStart"/>
+            <w:r>
+              <w:t>InitConnexion</w:t>
+            </w:r>
+            <w:proofErr w:type="spellEnd"/>
+            <w:r>
+              <w:t>()</w:t>
             </w:r>
           </w:p>
         </w:tc>
@@ -2976,17 +3509,19 @@
         </w:tc>
         <w:tc>
           <w:tcPr>
-            <w:tcW w:w="1418" w:type="dxa"/>
-          </w:tcPr>
-          <w:p>
+            <w:tcW w:w="1134" w:type="dxa"/>
+          </w:tcPr>
+          <w:p>
+            <w:proofErr w:type="spellStart"/>
             <w:r>
               <w:t>Void</w:t>
             </w:r>
-          </w:p>
-        </w:tc>
-        <w:tc>
-          <w:tcPr>
-            <w:tcW w:w="2436" w:type="dxa"/>
+            <w:proofErr w:type="spellEnd"/>
+          </w:p>
+        </w:tc>
+        <w:tc>
+          <w:tcPr>
+            <w:tcW w:w="2720" w:type="dxa"/>
           </w:tcPr>
           <w:p>
             <w:r>
@@ -3008,8 +3543,13 @@
             <w:tcW w:w="3402" w:type="dxa"/>
           </w:tcPr>
           <w:p>
-            <w:r>
-              <w:t>closeConnexion()</w:t>
+            <w:proofErr w:type="spellStart"/>
+            <w:r>
+              <w:t>closeConnexion</w:t>
+            </w:r>
+            <w:proofErr w:type="spellEnd"/>
+            <w:r>
+              <w:t>()</w:t>
             </w:r>
           </w:p>
         </w:tc>
@@ -3025,17 +3565,19 @@
         </w:tc>
         <w:tc>
           <w:tcPr>
-            <w:tcW w:w="1418" w:type="dxa"/>
-          </w:tcPr>
-          <w:p>
+            <w:tcW w:w="1134" w:type="dxa"/>
+          </w:tcPr>
+          <w:p>
+            <w:proofErr w:type="spellStart"/>
             <w:r>
               <w:t>Void</w:t>
             </w:r>
-          </w:p>
-        </w:tc>
-        <w:tc>
-          <w:tcPr>
-            <w:tcW w:w="2436" w:type="dxa"/>
+            <w:proofErr w:type="spellEnd"/>
+          </w:p>
+        </w:tc>
+        <w:tc>
+          <w:tcPr>
+            <w:tcW w:w="2720" w:type="dxa"/>
           </w:tcPr>
           <w:p>
             <w:r>
@@ -3058,7 +3600,23 @@
           </w:tcPr>
           <w:p>
             <w:r>
-              <w:t>*TableExist(char *query)</w:t>
+              <w:t>*</w:t>
+            </w:r>
+            <w:proofErr w:type="spellStart"/>
+            <w:r>
+              <w:t>TableExist</w:t>
+            </w:r>
+            <w:proofErr w:type="spellEnd"/>
+            <w:r>
+              <w:t>(char *</w:t>
+            </w:r>
+            <w:proofErr w:type="spellStart"/>
+            <w:r>
+              <w:t>query</w:t>
+            </w:r>
+            <w:proofErr w:type="spellEnd"/>
+            <w:r>
+              <w:t>)</w:t>
             </w:r>
           </w:p>
         </w:tc>
@@ -3068,13 +3626,18 @@
           </w:tcPr>
           <w:p>
             <w:r>
-              <w:t>Char *query</w:t>
-            </w:r>
-          </w:p>
-        </w:tc>
-        <w:tc>
-          <w:tcPr>
-            <w:tcW w:w="1418" w:type="dxa"/>
+              <w:t>Char *</w:t>
+            </w:r>
+            <w:proofErr w:type="spellStart"/>
+            <w:r>
+              <w:t>query</w:t>
+            </w:r>
+            <w:proofErr w:type="spellEnd"/>
+          </w:p>
+        </w:tc>
+        <w:tc>
+          <w:tcPr>
+            <w:tcW w:w="1134" w:type="dxa"/>
           </w:tcPr>
           <w:p>
             <w:r>
@@ -3084,7 +3647,7 @@
         </w:tc>
         <w:tc>
           <w:tcPr>
-            <w:tcW w:w="2436" w:type="dxa"/>
+            <w:tcW w:w="2720" w:type="dxa"/>
           </w:tcPr>
           <w:p>
             <w:r>
@@ -3107,7 +3670,23 @@
           </w:tcPr>
           <w:p>
             <w:r>
-              <w:t>*SqlSelect(char *query)</w:t>
+              <w:t>*</w:t>
+            </w:r>
+            <w:proofErr w:type="spellStart"/>
+            <w:r>
+              <w:t>SqlSelect</w:t>
+            </w:r>
+            <w:proofErr w:type="spellEnd"/>
+            <w:r>
+              <w:t>(char *</w:t>
+            </w:r>
+            <w:proofErr w:type="spellStart"/>
+            <w:r>
+              <w:t>query</w:t>
+            </w:r>
+            <w:proofErr w:type="spellEnd"/>
+            <w:r>
+              <w:t>)</w:t>
             </w:r>
           </w:p>
         </w:tc>
@@ -3117,13 +3696,18 @@
           </w:tcPr>
           <w:p>
             <w:r>
-              <w:t>Char *query</w:t>
-            </w:r>
-          </w:p>
-        </w:tc>
-        <w:tc>
-          <w:tcPr>
-            <w:tcW w:w="1418" w:type="dxa"/>
+              <w:t>Char *</w:t>
+            </w:r>
+            <w:proofErr w:type="spellStart"/>
+            <w:r>
+              <w:t>query</w:t>
+            </w:r>
+            <w:proofErr w:type="spellEnd"/>
+          </w:p>
+        </w:tc>
+        <w:tc>
+          <w:tcPr>
+            <w:tcW w:w="1134" w:type="dxa"/>
           </w:tcPr>
           <w:p>
             <w:r>
@@ -3133,7 +3717,7 @@
         </w:tc>
         <w:tc>
           <w:tcPr>
-            <w:tcW w:w="2436" w:type="dxa"/>
+            <w:tcW w:w="2720" w:type="dxa"/>
           </w:tcPr>
           <w:p>
             <w:r>
@@ -3158,12 +3742,22 @@
             <w:tcW w:w="3402" w:type="dxa"/>
           </w:tcPr>
           <w:p>
-            <w:r>
-              <w:t>executerCommandeSQL(</w:t>
-            </w:r>
-            <w:r>
-              <w:t>Char *instructionSql</w:t>
-            </w:r>
+            <w:proofErr w:type="spellStart"/>
+            <w:r>
+              <w:t>executerCommandeSQL</w:t>
+            </w:r>
+            <w:proofErr w:type="spellEnd"/>
+            <w:r>
+              <w:t>(</w:t>
+            </w:r>
+            <w:r>
+              <w:t>Char *</w:t>
+            </w:r>
+            <w:proofErr w:type="spellStart"/>
+            <w:r>
+              <w:t>instructionSql</w:t>
+            </w:r>
+            <w:proofErr w:type="spellEnd"/>
             <w:r>
               <w:t>)</w:t>
             </w:r>
@@ -3175,23 +3769,30 @@
           </w:tcPr>
           <w:p>
             <w:r>
-              <w:t>Char *instructionSql</w:t>
-            </w:r>
-          </w:p>
-        </w:tc>
-        <w:tc>
-          <w:tcPr>
-            <w:tcW w:w="1418" w:type="dxa"/>
-          </w:tcPr>
-          <w:p>
+              <w:t>Char *</w:t>
+            </w:r>
+            <w:proofErr w:type="spellStart"/>
+            <w:r>
+              <w:t>instructionSql</w:t>
+            </w:r>
+            <w:proofErr w:type="spellEnd"/>
+          </w:p>
+        </w:tc>
+        <w:tc>
+          <w:tcPr>
+            <w:tcW w:w="1134" w:type="dxa"/>
+          </w:tcPr>
+          <w:p>
+            <w:proofErr w:type="spellStart"/>
             <w:r>
               <w:t>void</w:t>
             </w:r>
-          </w:p>
-        </w:tc>
-        <w:tc>
-          <w:tcPr>
-            <w:tcW w:w="2436" w:type="dxa"/>
+            <w:proofErr w:type="spellEnd"/>
+          </w:p>
+        </w:tc>
+        <w:tc>
+          <w:tcPr>
+            <w:tcW w:w="2720" w:type="dxa"/>
           </w:tcPr>
           <w:p>
             <w:r>
@@ -3222,8 +3823,13 @@
             <w:tcW w:w="3402" w:type="dxa"/>
           </w:tcPr>
           <w:p>
-            <w:r>
-              <w:t>destroyAllTable()</w:t>
+            <w:proofErr w:type="spellStart"/>
+            <w:r>
+              <w:t>destroyAllTable</w:t>
+            </w:r>
+            <w:proofErr w:type="spellEnd"/>
+            <w:r>
+              <w:t>()</w:t>
             </w:r>
           </w:p>
         </w:tc>
@@ -3239,17 +3845,19 @@
         </w:tc>
         <w:tc>
           <w:tcPr>
-            <w:tcW w:w="1418" w:type="dxa"/>
-          </w:tcPr>
-          <w:p>
+            <w:tcW w:w="1134" w:type="dxa"/>
+          </w:tcPr>
+          <w:p>
+            <w:proofErr w:type="spellStart"/>
             <w:r>
               <w:t>void</w:t>
             </w:r>
-          </w:p>
-        </w:tc>
-        <w:tc>
-          <w:tcPr>
-            <w:tcW w:w="2436" w:type="dxa"/>
+            <w:proofErr w:type="spellEnd"/>
+          </w:p>
+        </w:tc>
+        <w:tc>
+          <w:tcPr>
+            <w:tcW w:w="2720" w:type="dxa"/>
           </w:tcPr>
           <w:p>
             <w:r>
@@ -3275,11 +3883,24 @@
           </w:tcPr>
           <w:p>
             <w:r>
-              <w:t>*isDataPresent(</w:t>
-            </w:r>
-            <w:r>
-              <w:t>char *query</w:t>
-            </w:r>
+              <w:t>*</w:t>
+            </w:r>
+            <w:proofErr w:type="spellStart"/>
+            <w:r>
+              <w:t>isDataPresent</w:t>
+            </w:r>
+            <w:proofErr w:type="spellEnd"/>
+            <w:r>
+              <w:t>(</w:t>
+            </w:r>
+            <w:r>
+              <w:t>char *</w:t>
+            </w:r>
+            <w:proofErr w:type="spellStart"/>
+            <w:r>
+              <w:t>query</w:t>
+            </w:r>
+            <w:proofErr w:type="spellEnd"/>
             <w:r>
               <w:t>)</w:t>
             </w:r>
@@ -3291,23 +3912,30 @@
           </w:tcPr>
           <w:p>
             <w:r>
-              <w:t>char *query</w:t>
-            </w:r>
-          </w:p>
-        </w:tc>
-        <w:tc>
-          <w:tcPr>
-            <w:tcW w:w="1418" w:type="dxa"/>
-          </w:tcPr>
-          <w:p>
+              <w:t>char *</w:t>
+            </w:r>
+            <w:proofErr w:type="spellStart"/>
+            <w:r>
+              <w:t>query</w:t>
+            </w:r>
+            <w:proofErr w:type="spellEnd"/>
+          </w:p>
+        </w:tc>
+        <w:tc>
+          <w:tcPr>
+            <w:tcW w:w="1134" w:type="dxa"/>
+          </w:tcPr>
+          <w:p>
+            <w:proofErr w:type="spellStart"/>
             <w:r>
               <w:t>void</w:t>
             </w:r>
-          </w:p>
-        </w:tc>
-        <w:tc>
-          <w:tcPr>
-            <w:tcW w:w="2436" w:type="dxa"/>
+            <w:proofErr w:type="spellEnd"/>
+          </w:p>
+        </w:tc>
+        <w:tc>
+          <w:tcPr>
+            <w:tcW w:w="2720" w:type="dxa"/>
           </w:tcPr>
           <w:p>
             <w:r>
@@ -3345,9 +3973,11 @@
             <w:tcW w:w="3402" w:type="dxa"/>
           </w:tcPr>
           <w:p>
+            <w:proofErr w:type="spellStart"/>
             <w:r>
               <w:t>creationTableMoteurs</w:t>
             </w:r>
+            <w:proofErr w:type="spellEnd"/>
             <w:r>
               <w:t>()</w:t>
             </w:r>
@@ -3365,17 +3995,19 @@
         </w:tc>
         <w:tc>
           <w:tcPr>
-            <w:tcW w:w="1418" w:type="dxa"/>
-          </w:tcPr>
-          <w:p>
+            <w:tcW w:w="1134" w:type="dxa"/>
+          </w:tcPr>
+          <w:p>
+            <w:proofErr w:type="spellStart"/>
             <w:r>
               <w:t>void</w:t>
             </w:r>
-          </w:p>
-        </w:tc>
-        <w:tc>
-          <w:tcPr>
-            <w:tcW w:w="2436" w:type="dxa"/>
+            <w:proofErr w:type="spellEnd"/>
+          </w:p>
+        </w:tc>
+        <w:tc>
+          <w:tcPr>
+            <w:tcW w:w="2720" w:type="dxa"/>
           </w:tcPr>
           <w:p>
             <w:r>
@@ -3400,9 +4032,11 @@
             <w:tcW w:w="3402" w:type="dxa"/>
           </w:tcPr>
           <w:p>
+            <w:proofErr w:type="spellStart"/>
             <w:r>
               <w:t>recuperationDesInfosVersions</w:t>
             </w:r>
+            <w:proofErr w:type="spellEnd"/>
             <w:r>
               <w:t>(</w:t>
             </w:r>
@@ -3410,20 +4044,41 @@
               <w:t>C</w:t>
             </w:r>
             <w:r>
-              <w:t xml:space="preserve">har tableauInfosVersions[][51], </w:t>
+              <w:t xml:space="preserve">har </w:t>
+            </w:r>
+            <w:proofErr w:type="spellStart"/>
+            <w:r>
+              <w:t>tableauInfosVersions</w:t>
+            </w:r>
+            <w:proofErr w:type="spellEnd"/>
+            <w:r>
+              <w:t xml:space="preserve">[][51], </w:t>
             </w:r>
             <w:r>
               <w:t>Int</w:t>
             </w:r>
             <w:r>
-              <w:t xml:space="preserve"> tableauIdVersions[]</w:t>
+              <w:t xml:space="preserve"> </w:t>
+            </w:r>
+            <w:proofErr w:type="spellStart"/>
+            <w:r>
+              <w:t>tableauIdVersions</w:t>
+            </w:r>
+            <w:proofErr w:type="spellEnd"/>
+            <w:r>
+              <w:t>[]</w:t>
             </w:r>
             <w:r>
               <w:t>,</w:t>
             </w:r>
             <w:r>
-              <w:t xml:space="preserve"> nbVersions</w:t>
-            </w:r>
+              <w:t xml:space="preserve"> </w:t>
+            </w:r>
+            <w:proofErr w:type="spellStart"/>
+            <w:r>
+              <w:t>nbVersions</w:t>
+            </w:r>
+            <w:proofErr w:type="spellEnd"/>
             <w:r>
               <w:t>)</w:t>
             </w:r>
@@ -3438,39 +4093,70 @@
               <w:t>C</w:t>
             </w:r>
             <w:r>
-              <w:t xml:space="preserve">har tableauInfosVersions[][51], </w:t>
+              <w:t xml:space="preserve">har </w:t>
+            </w:r>
+            <w:proofErr w:type="spellStart"/>
+            <w:r>
+              <w:t>tableauInfosVersions</w:t>
+            </w:r>
+            <w:proofErr w:type="spellEnd"/>
+            <w:r>
+              <w:t xml:space="preserve">[][51], </w:t>
             </w:r>
             <w:r>
               <w:t>Int</w:t>
             </w:r>
             <w:r>
-              <w:t xml:space="preserve"> tableauIdVersions[]</w:t>
+              <w:t xml:space="preserve"> </w:t>
+            </w:r>
+            <w:proofErr w:type="spellStart"/>
+            <w:r>
+              <w:t>tableauIdVersions</w:t>
+            </w:r>
+            <w:proofErr w:type="spellEnd"/>
+            <w:r>
+              <w:t>[]</w:t>
             </w:r>
             <w:r>
               <w:t>,</w:t>
             </w:r>
             <w:r>
-              <w:t xml:space="preserve"> nbVersions</w:t>
-            </w:r>
-          </w:p>
-        </w:tc>
-        <w:tc>
-          <w:tcPr>
-            <w:tcW w:w="1418" w:type="dxa"/>
-          </w:tcPr>
-          <w:p>
+              <w:t xml:space="preserve"> </w:t>
+            </w:r>
+            <w:proofErr w:type="spellStart"/>
+            <w:r>
+              <w:t>nbVersions</w:t>
+            </w:r>
+            <w:proofErr w:type="spellEnd"/>
+          </w:p>
+        </w:tc>
+        <w:tc>
+          <w:tcPr>
+            <w:tcW w:w="1134" w:type="dxa"/>
+          </w:tcPr>
+          <w:p>
+            <w:proofErr w:type="spellStart"/>
             <w:r>
               <w:t>void</w:t>
             </w:r>
-          </w:p>
-        </w:tc>
-        <w:tc>
-          <w:tcPr>
-            <w:tcW w:w="2436" w:type="dxa"/>
-          </w:tcPr>
-          <w:p>
-            <w:r>
-              <w:t>Permet de récupérer des informations sur une vzrsion données.</w:t>
+            <w:proofErr w:type="spellEnd"/>
+          </w:p>
+        </w:tc>
+        <w:tc>
+          <w:tcPr>
+            <w:tcW w:w="2720" w:type="dxa"/>
+          </w:tcPr>
+          <w:p>
+            <w:r>
+              <w:t xml:space="preserve">Permet de récupérer des informations sur une </w:t>
+            </w:r>
+            <w:proofErr w:type="spellStart"/>
+            <w:r>
+              <w:t>vzrsion</w:t>
+            </w:r>
+            <w:proofErr w:type="spellEnd"/>
+            <w:r>
+              <w:t xml:space="preserve"> données.</w:t>
             </w:r>
           </w:p>
         </w:tc>
@@ -3488,27 +4174,49 @@
             <w:tcW w:w="3402" w:type="dxa"/>
           </w:tcPr>
           <w:p>
+            <w:proofErr w:type="spellStart"/>
             <w:r>
               <w:t>creationListePourMoteurs</w:t>
             </w:r>
+            <w:proofErr w:type="spellEnd"/>
             <w:r>
               <w:t>(</w:t>
             </w:r>
-            <w:r>
-              <w:t>int idMoteur</w:t>
-            </w:r>
+            <w:proofErr w:type="spellStart"/>
+            <w:r>
+              <w:t>int</w:t>
+            </w:r>
+            <w:proofErr w:type="spellEnd"/>
+            <w:r>
+              <w:t xml:space="preserve"> </w:t>
+            </w:r>
+            <w:proofErr w:type="spellStart"/>
+            <w:r>
+              <w:t>idMoteur</w:t>
+            </w:r>
+            <w:proofErr w:type="spellEnd"/>
             <w:r>
               <w:t>,</w:t>
             </w:r>
             <w:r>
-              <w:t xml:space="preserve"> int</w:t>
-            </w:r>
-            <w:r>
               <w:t xml:space="preserve"> </w:t>
             </w:r>
-            <w:r>
-              <w:t>*nbVersions</w:t>
-            </w:r>
+            <w:proofErr w:type="spellStart"/>
+            <w:r>
+              <w:t>int</w:t>
+            </w:r>
+            <w:proofErr w:type="spellEnd"/>
+            <w:r>
+              <w:t xml:space="preserve"> </w:t>
+            </w:r>
+            <w:r>
+              <w:t>*</w:t>
+            </w:r>
+            <w:proofErr w:type="spellStart"/>
+            <w:r>
+              <w:t>nbVersions</w:t>
+            </w:r>
+            <w:proofErr w:type="spellEnd"/>
             <w:r>
               <w:t>)</w:t>
             </w:r>
@@ -3519,30 +4227,47 @@
             <w:tcW w:w="2551" w:type="dxa"/>
           </w:tcPr>
           <w:p>
-            <w:r>
-              <w:t>int idMoteur</w:t>
-            </w:r>
+            <w:proofErr w:type="spellStart"/>
+            <w:r>
+              <w:t>int</w:t>
+            </w:r>
+            <w:proofErr w:type="spellEnd"/>
+            <w:r>
+              <w:t xml:space="preserve"> </w:t>
+            </w:r>
+            <w:proofErr w:type="spellStart"/>
+            <w:r>
+              <w:t>idMoteur</w:t>
+            </w:r>
+            <w:proofErr w:type="spellEnd"/>
             <w:r>
               <w:t xml:space="preserve">, </w:t>
             </w:r>
             <w:r>
-              <w:t>*nbVersions</w:t>
-            </w:r>
-          </w:p>
-        </w:tc>
-        <w:tc>
-          <w:tcPr>
-            <w:tcW w:w="1418" w:type="dxa"/>
-          </w:tcPr>
-          <w:p>
+              <w:t>*</w:t>
+            </w:r>
+            <w:proofErr w:type="spellStart"/>
+            <w:r>
+              <w:t>nbVersions</w:t>
+            </w:r>
+            <w:proofErr w:type="spellEnd"/>
+          </w:p>
+        </w:tc>
+        <w:tc>
+          <w:tcPr>
+            <w:tcW w:w="1134" w:type="dxa"/>
+          </w:tcPr>
+          <w:p>
+            <w:proofErr w:type="spellStart"/>
             <w:r>
               <w:t>Void</w:t>
             </w:r>
-          </w:p>
-        </w:tc>
-        <w:tc>
-          <w:tcPr>
-            <w:tcW w:w="2436" w:type="dxa"/>
+            <w:proofErr w:type="spellEnd"/>
+          </w:p>
+        </w:tc>
+        <w:tc>
+          <w:tcPr>
+            <w:tcW w:w="2720" w:type="dxa"/>
           </w:tcPr>
           <w:p>
             <w:r>
@@ -3564,15 +4289,35 @@
             <w:tcW w:w="3402" w:type="dxa"/>
           </w:tcPr>
           <w:p>
+            <w:proofErr w:type="spellStart"/>
             <w:r>
               <w:t>recuperationDuResultat</w:t>
             </w:r>
+            <w:proofErr w:type="spellEnd"/>
             <w:r>
               <w:t>(</w:t>
             </w:r>
-            <w:r>
-              <w:t>int tableauIdVersions[], MYSQL_RES *res</w:t>
-            </w:r>
+            <w:proofErr w:type="spellStart"/>
+            <w:r>
+              <w:t>int</w:t>
+            </w:r>
+            <w:proofErr w:type="spellEnd"/>
+            <w:r>
+              <w:t xml:space="preserve"> </w:t>
+            </w:r>
+            <w:proofErr w:type="spellStart"/>
+            <w:r>
+              <w:t>tableauIdVersions</w:t>
+            </w:r>
+            <w:proofErr w:type="spellEnd"/>
+            <w:r>
+              <w:t>[], MYSQL_RES *</w:t>
+            </w:r>
+            <w:proofErr w:type="spellStart"/>
+            <w:r>
+              <w:t>res</w:t>
+            </w:r>
+            <w:proofErr w:type="spellEnd"/>
             <w:r>
               <w:t>)</w:t>
             </w:r>
@@ -3583,29 +4328,49 @@
             <w:tcW w:w="2551" w:type="dxa"/>
           </w:tcPr>
           <w:p>
-            <w:r>
-              <w:t>int tableauIdVersions[]</w:t>
-            </w:r>
-          </w:p>
-          <w:p>
-            <w:r>
-              <w:t>MYSQL_RES *res</w:t>
-            </w:r>
-          </w:p>
-        </w:tc>
-        <w:tc>
-          <w:tcPr>
-            <w:tcW w:w="1418" w:type="dxa"/>
-          </w:tcPr>
-          <w:p>
+            <w:proofErr w:type="spellStart"/>
+            <w:r>
+              <w:t>int</w:t>
+            </w:r>
+            <w:proofErr w:type="spellEnd"/>
+            <w:r>
+              <w:t xml:space="preserve"> </w:t>
+            </w:r>
+            <w:proofErr w:type="spellStart"/>
+            <w:r>
+              <w:t>tableauIdVersions</w:t>
+            </w:r>
+            <w:proofErr w:type="spellEnd"/>
+            <w:r>
+              <w:t>[]</w:t>
+            </w:r>
+          </w:p>
+          <w:p>
+            <w:r>
+              <w:t>MYSQL_RES *</w:t>
+            </w:r>
+            <w:proofErr w:type="spellStart"/>
+            <w:r>
+              <w:t>res</w:t>
+            </w:r>
+            <w:proofErr w:type="spellEnd"/>
+          </w:p>
+        </w:tc>
+        <w:tc>
+          <w:tcPr>
+            <w:tcW w:w="1134" w:type="dxa"/>
+          </w:tcPr>
+          <w:p>
+            <w:proofErr w:type="spellStart"/>
             <w:r>
               <w:t>Void</w:t>
             </w:r>
-          </w:p>
-        </w:tc>
-        <w:tc>
-          <w:tcPr>
-            <w:tcW w:w="2436" w:type="dxa"/>
+            <w:proofErr w:type="spellEnd"/>
+          </w:p>
+        </w:tc>
+        <w:tc>
+          <w:tcPr>
+            <w:tcW w:w="2720" w:type="dxa"/>
           </w:tcPr>
           <w:p>
             <w:r>
@@ -3628,7 +4393,47 @@
           </w:tcPr>
           <w:p>
             <w:r>
-              <w:t>*recuperationDesVersions(int idMoteur, int *nbVersions)</w:t>
+              <w:t>*</w:t>
+            </w:r>
+            <w:proofErr w:type="spellStart"/>
+            <w:r>
+              <w:t>recuperationDesVersions</w:t>
+            </w:r>
+            <w:proofErr w:type="spellEnd"/>
+            <w:r>
+              <w:t>(</w:t>
+            </w:r>
+            <w:proofErr w:type="spellStart"/>
+            <w:r>
+              <w:t>int</w:t>
+            </w:r>
+            <w:proofErr w:type="spellEnd"/>
+            <w:r>
+              <w:t xml:space="preserve"> </w:t>
+            </w:r>
+            <w:proofErr w:type="spellStart"/>
+            <w:r>
+              <w:t>idMoteur</w:t>
+            </w:r>
+            <w:proofErr w:type="spellEnd"/>
+            <w:r>
+              <w:t xml:space="preserve">, </w:t>
+            </w:r>
+            <w:proofErr w:type="spellStart"/>
+            <w:r>
+              <w:t>int</w:t>
+            </w:r>
+            <w:proofErr w:type="spellEnd"/>
+            <w:r>
+              <w:t xml:space="preserve"> *</w:t>
+            </w:r>
+            <w:proofErr w:type="spellStart"/>
+            <w:r>
+              <w:t>nbVersions</w:t>
+            </w:r>
+            <w:proofErr w:type="spellEnd"/>
+            <w:r>
+              <w:t>)</w:t>
             </w:r>
           </w:p>
         </w:tc>
@@ -3637,14 +4442,32 @@
             <w:tcW w:w="2551" w:type="dxa"/>
           </w:tcPr>
           <w:p>
-            <w:r>
-              <w:t>int idMoteur, *nbVersions</w:t>
-            </w:r>
-          </w:p>
-        </w:tc>
-        <w:tc>
-          <w:tcPr>
-            <w:tcW w:w="1418" w:type="dxa"/>
+            <w:proofErr w:type="spellStart"/>
+            <w:r>
+              <w:t>int</w:t>
+            </w:r>
+            <w:proofErr w:type="spellEnd"/>
+            <w:r>
+              <w:t xml:space="preserve"> </w:t>
+            </w:r>
+            <w:proofErr w:type="spellStart"/>
+            <w:r>
+              <w:t>idMoteur</w:t>
+            </w:r>
+            <w:proofErr w:type="spellEnd"/>
+            <w:r>
+              <w:t>, *</w:t>
+            </w:r>
+            <w:proofErr w:type="spellStart"/>
+            <w:r>
+              <w:t>nbVersions</w:t>
+            </w:r>
+            <w:proofErr w:type="spellEnd"/>
+          </w:p>
+        </w:tc>
+        <w:tc>
+          <w:tcPr>
+            <w:tcW w:w="1134" w:type="dxa"/>
           </w:tcPr>
           <w:p>
             <w:r>
@@ -3654,7 +4477,7 @@
         </w:tc>
         <w:tc>
           <w:tcPr>
-            <w:tcW w:w="2436" w:type="dxa"/>
+            <w:tcW w:w="2720" w:type="dxa"/>
           </w:tcPr>
           <w:p>
             <w:r>
@@ -3686,8 +4509,13 @@
             <w:tcW w:w="3402" w:type="dxa"/>
           </w:tcPr>
           <w:p>
-            <w:r>
-              <w:t>existTableVersions()</w:t>
+            <w:proofErr w:type="spellStart"/>
+            <w:r>
+              <w:t>existTableVersions</w:t>
+            </w:r>
+            <w:proofErr w:type="spellEnd"/>
+            <w:r>
+              <w:t>()</w:t>
             </w:r>
           </w:p>
         </w:tc>
@@ -3703,7 +4531,7 @@
         </w:tc>
         <w:tc>
           <w:tcPr>
-            <w:tcW w:w="1418" w:type="dxa"/>
+            <w:tcW w:w="1134" w:type="dxa"/>
           </w:tcPr>
           <w:p>
             <w:r>
@@ -3713,7 +4541,7 @@
         </w:tc>
         <w:tc>
           <w:tcPr>
-            <w:tcW w:w="2436" w:type="dxa"/>
+            <w:tcW w:w="2720" w:type="dxa"/>
           </w:tcPr>
           <w:p>
             <w:r>
@@ -3735,8 +4563,13 @@
             <w:tcW w:w="3402" w:type="dxa"/>
           </w:tcPr>
           <w:p>
-            <w:r>
-              <w:t>createTableVersions()</w:t>
+            <w:proofErr w:type="spellStart"/>
+            <w:r>
+              <w:t>createTableVersions</w:t>
+            </w:r>
+            <w:proofErr w:type="spellEnd"/>
+            <w:r>
+              <w:t>()</w:t>
             </w:r>
           </w:p>
         </w:tc>
@@ -3752,7 +4585,7 @@
         </w:tc>
         <w:tc>
           <w:tcPr>
-            <w:tcW w:w="1418" w:type="dxa"/>
+            <w:tcW w:w="1134" w:type="dxa"/>
           </w:tcPr>
           <w:p>
             <w:r>
@@ -3762,7 +4595,7 @@
         </w:tc>
         <w:tc>
           <w:tcPr>
-            <w:tcW w:w="2436" w:type="dxa"/>
+            <w:tcW w:w="2720" w:type="dxa"/>
           </w:tcPr>
           <w:p>
             <w:r>
@@ -3784,8 +4617,13 @@
             <w:tcW w:w="3402" w:type="dxa"/>
           </w:tcPr>
           <w:p>
-            <w:r>
-              <w:t>isTableEmptyVersions()</w:t>
+            <w:proofErr w:type="spellStart"/>
+            <w:r>
+              <w:t>isTableEmptyVersions</w:t>
+            </w:r>
+            <w:proofErr w:type="spellEnd"/>
+            <w:r>
+              <w:t>()</w:t>
             </w:r>
           </w:p>
         </w:tc>
@@ -3801,17 +4639,19 @@
         </w:tc>
         <w:tc>
           <w:tcPr>
-            <w:tcW w:w="1418" w:type="dxa"/>
-          </w:tcPr>
-          <w:p>
+            <w:tcW w:w="1134" w:type="dxa"/>
+          </w:tcPr>
+          <w:p>
+            <w:proofErr w:type="spellStart"/>
             <w:r>
               <w:t>Void</w:t>
             </w:r>
-          </w:p>
-        </w:tc>
-        <w:tc>
-          <w:tcPr>
-            <w:tcW w:w="2436" w:type="dxa"/>
+            <w:proofErr w:type="spellEnd"/>
+          </w:p>
+        </w:tc>
+        <w:tc>
+          <w:tcPr>
+            <w:tcW w:w="2720" w:type="dxa"/>
           </w:tcPr>
           <w:p>
             <w:r>
@@ -3838,11 +4678,19 @@
                 <w:lang w:val="en-GB"/>
               </w:rPr>
             </w:pPr>
+            <w:proofErr w:type="spellStart"/>
             <w:r>
               <w:rPr>
                 <w:lang w:val="en-GB"/>
               </w:rPr>
-              <w:t>getVersions(char versions[][100], int *count)</w:t>
+              <w:t>getVersions</w:t>
+            </w:r>
+            <w:proofErr w:type="spellEnd"/>
+            <w:r>
+              <w:rPr>
+                <w:lang w:val="en-GB"/>
+              </w:rPr>
+              <w:t>(char versions[][100], int *count)</w:t>
             </w:r>
           </w:p>
         </w:tc>
@@ -3879,7 +4727,7 @@
         </w:tc>
         <w:tc>
           <w:tcPr>
-            <w:tcW w:w="1418" w:type="dxa"/>
+            <w:tcW w:w="1134" w:type="dxa"/>
           </w:tcPr>
           <w:p>
             <w:pPr>
@@ -3897,7 +4745,7 @@
         </w:tc>
         <w:tc>
           <w:tcPr>
-            <w:tcW w:w="2436" w:type="dxa"/>
+            <w:tcW w:w="2720" w:type="dxa"/>
           </w:tcPr>
           <w:p>
             <w:r>
@@ -3924,11 +4772,61 @@
                 <w:lang w:val="en-GB"/>
               </w:rPr>
             </w:pPr>
+            <w:proofErr w:type="spellStart"/>
             <w:r>
               <w:rPr>
                 <w:lang w:val="en-GB"/>
               </w:rPr>
-              <w:t>addVersions(char *nameVersion, char *nameModele, char *idMoteur, char *errors)</w:t>
+              <w:t>addVersions</w:t>
+            </w:r>
+            <w:proofErr w:type="spellEnd"/>
+            <w:r>
+              <w:rPr>
+                <w:lang w:val="en-GB"/>
+              </w:rPr>
+              <w:t>(char *</w:t>
+            </w:r>
+            <w:proofErr w:type="spellStart"/>
+            <w:r>
+              <w:rPr>
+                <w:lang w:val="en-GB"/>
+              </w:rPr>
+              <w:t>nameVersion</w:t>
+            </w:r>
+            <w:proofErr w:type="spellEnd"/>
+            <w:r>
+              <w:rPr>
+                <w:lang w:val="en-GB"/>
+              </w:rPr>
+              <w:t>, char *</w:t>
+            </w:r>
+            <w:proofErr w:type="spellStart"/>
+            <w:r>
+              <w:rPr>
+                <w:lang w:val="en-GB"/>
+              </w:rPr>
+              <w:t>nameModele</w:t>
+            </w:r>
+            <w:proofErr w:type="spellEnd"/>
+            <w:r>
+              <w:rPr>
+                <w:lang w:val="en-GB"/>
+              </w:rPr>
+              <w:t>, char *</w:t>
+            </w:r>
+            <w:proofErr w:type="spellStart"/>
+            <w:r>
+              <w:rPr>
+                <w:lang w:val="en-GB"/>
+              </w:rPr>
+              <w:t>idMoteur</w:t>
+            </w:r>
+            <w:proofErr w:type="spellEnd"/>
+            <w:r>
+              <w:rPr>
+                <w:lang w:val="en-GB"/>
+              </w:rPr>
+              <w:t>, char *errors)</w:t>
             </w:r>
           </w:p>
         </w:tc>
@@ -3946,31 +4844,73 @@
               <w:rPr>
                 <w:lang w:val="en-GB"/>
               </w:rPr>
-              <w:t>char *nameVersion, *nameModele, *idMoteur, *errors</w:t>
-            </w:r>
-          </w:p>
-        </w:tc>
-        <w:tc>
-          <w:tcPr>
-            <w:tcW w:w="1418" w:type="dxa"/>
-          </w:tcPr>
-          <w:p>
-            <w:pPr>
+              <w:t>char *</w:t>
+            </w:r>
+            <w:proofErr w:type="spellStart"/>
+            <w:r>
               <w:rPr>
                 <w:lang w:val="en-GB"/>
               </w:rPr>
-            </w:pPr>
+              <w:t>nameVersion</w:t>
+            </w:r>
+            <w:proofErr w:type="spellEnd"/>
             <w:r>
               <w:rPr>
                 <w:lang w:val="en-GB"/>
               </w:rPr>
+              <w:t>, *</w:t>
+            </w:r>
+            <w:proofErr w:type="spellStart"/>
+            <w:r>
+              <w:rPr>
+                <w:lang w:val="en-GB"/>
+              </w:rPr>
+              <w:t>nameModele</w:t>
+            </w:r>
+            <w:proofErr w:type="spellEnd"/>
+            <w:r>
+              <w:rPr>
+                <w:lang w:val="en-GB"/>
+              </w:rPr>
+              <w:t>, *</w:t>
+            </w:r>
+            <w:proofErr w:type="spellStart"/>
+            <w:r>
+              <w:rPr>
+                <w:lang w:val="en-GB"/>
+              </w:rPr>
+              <w:t>idMoteur</w:t>
+            </w:r>
+            <w:proofErr w:type="spellEnd"/>
+            <w:r>
+              <w:rPr>
+                <w:lang w:val="en-GB"/>
+              </w:rPr>
+              <w:t>, *errors</w:t>
+            </w:r>
+          </w:p>
+        </w:tc>
+        <w:tc>
+          <w:tcPr>
+            <w:tcW w:w="1134" w:type="dxa"/>
+          </w:tcPr>
+          <w:p>
+            <w:pPr>
+              <w:rPr>
+                <w:lang w:val="en-GB"/>
+              </w:rPr>
+            </w:pPr>
+            <w:r>
+              <w:rPr>
+                <w:lang w:val="en-GB"/>
+              </w:rPr>
               <w:t>Void</w:t>
             </w:r>
           </w:p>
         </w:tc>
         <w:tc>
           <w:tcPr>
-            <w:tcW w:w="2436" w:type="dxa"/>
+            <w:tcW w:w="2720" w:type="dxa"/>
           </w:tcPr>
           <w:p>
             <w:r>
@@ -3999,6 +4939,7 @@
             </w:r>
           </w:p>
           <w:p>
+            <w:proofErr w:type="spellStart"/>
             <w:r>
               <w:t>Moteur</w:t>
             </w:r>
@@ -4008,6 +4949,7 @@
             <w:r>
               <w:t>.h</w:t>
             </w:r>
+            <w:proofErr w:type="spellEnd"/>
           </w:p>
         </w:tc>
         <w:tc>
@@ -4020,12 +4962,14 @@
                 <w:lang w:val="en-GB"/>
               </w:rPr>
             </w:pPr>
+            <w:proofErr w:type="spellStart"/>
             <w:r>
               <w:rPr>
                 <w:lang w:val="en-GB"/>
               </w:rPr>
               <w:t>creationTableVersionsMoteurs</w:t>
             </w:r>
+            <w:proofErr w:type="spellEnd"/>
             <w:r>
               <w:rPr>
                 <w:lang w:val="en-GB"/>
@@ -4054,7 +4998,7 @@
         </w:tc>
         <w:tc>
           <w:tcPr>
-            <w:tcW w:w="1418" w:type="dxa"/>
+            <w:tcW w:w="1134" w:type="dxa"/>
           </w:tcPr>
           <w:p>
             <w:pPr>
@@ -4072,7 +5016,7 @@
         </w:tc>
         <w:tc>
           <w:tcPr>
-            <w:tcW w:w="2436" w:type="dxa"/>
+            <w:tcW w:w="2720" w:type="dxa"/>
           </w:tcPr>
           <w:p>
             <w:pPr>
@@ -4117,7 +5061,9 @@
           <w:u w:val="single"/>
         </w:rPr>
       </w:pPr>
-      <w:r>
+    </w:p>
+    <w:p>
+      <w:pPr>
         <w:rPr>
           <w:b/>
           <w:bCs/>
@@ -4125,6 +5071,16 @@
           <w:szCs w:val="40"/>
           <w:u w:val="single"/>
         </w:rPr>
+      </w:pPr>
+      <w:r>
+        <w:rPr>
+          <w:b/>
+          <w:bCs/>
+          <w:sz w:val="40"/>
+          <w:szCs w:val="40"/>
+          <w:u w:val="single"/>
+        </w:rPr>
+        <w:lastRenderedPageBreak/>
         <w:t>Liste des fichiers et leur but :</w:t>
       </w:r>
     </w:p>
@@ -5810,7 +6766,6 @@
           <w:szCs w:val="40"/>
           <w:u w:val="single"/>
         </w:rPr>
-        <w:lastRenderedPageBreak/>
         <w:t>Schéma de la base de données :</w:t>
       </w:r>
     </w:p>
@@ -5972,8 +6927,17 @@
                 <w:sz w:val="26"/>
                 <w:szCs w:val="26"/>
               </w:rPr>
-              <w:t>Alexis Zarzycki</w:t>
-            </w:r>
+              <w:t xml:space="preserve">Alexis </w:t>
+            </w:r>
+            <w:proofErr w:type="spellStart"/>
+            <w:r>
+              <w:rPr>
+                <w:sz w:val="26"/>
+                <w:szCs w:val="26"/>
+              </w:rPr>
+              <w:t>Zarzycki</w:t>
+            </w:r>
+            <w:proofErr w:type="spellEnd"/>
           </w:p>
         </w:tc>
         <w:tc>
@@ -6201,6 +7165,13 @@
                 <w:szCs w:val="26"/>
               </w:rPr>
             </w:pPr>
+            <w:r>
+              <w:rPr>
+                <w:sz w:val="26"/>
+                <w:szCs w:val="26"/>
+              </w:rPr>
+              <w:t>/</w:t>
+            </w:r>
           </w:p>
         </w:tc>
       </w:tr>
@@ -6357,6 +7328,66 @@
     </w:p>
     <w:p>
       <w:pPr>
+        <w:pStyle w:val="Paragraphedeliste"/>
+        <w:numPr>
+          <w:ilvl w:val="0"/>
+          <w:numId w:val="1"/>
+        </w:numPr>
+        <w:rPr>
+          <w:sz w:val="26"/>
+          <w:szCs w:val="26"/>
+        </w:rPr>
+      </w:pPr>
+      <w:r>
+        <w:rPr>
+          <w:sz w:val="26"/>
+          <w:szCs w:val="26"/>
+        </w:rPr>
+        <w:t>Trouver un peu plus d’utilité au système d’utilisateur car en vrai cela est un peu inutile qu’il se fasse un « compte » car tout ce qu’ils font une simple personne aléatoire pourrait le faire. Exemple : Pour effectuer une recherche google il ne faut pas se créer un compte.</w:t>
+      </w:r>
+    </w:p>
+    <w:p>
+      <w:pPr>
+        <w:pStyle w:val="Paragraphedeliste"/>
+        <w:ind w:left="1068"/>
+        <w:rPr>
+          <w:sz w:val="26"/>
+          <w:szCs w:val="26"/>
+        </w:rPr>
+      </w:pPr>
+    </w:p>
+    <w:p>
+      <w:pPr>
+        <w:pStyle w:val="Paragraphedeliste"/>
+        <w:numPr>
+          <w:ilvl w:val="0"/>
+          <w:numId w:val="1"/>
+        </w:numPr>
+        <w:rPr>
+          <w:sz w:val="26"/>
+          <w:szCs w:val="26"/>
+        </w:rPr>
+      </w:pPr>
+      <w:r>
+        <w:rPr>
+          <w:sz w:val="26"/>
+          <w:szCs w:val="26"/>
+        </w:rPr>
+        <w:t>Pourquoi faire en sorte qu’un administrateur puisse rajouter des utilisateurs quand ils peuvent s’inscrire eux même.</w:t>
+      </w:r>
+    </w:p>
+    <w:p>
+      <w:pPr>
+        <w:pStyle w:val="Paragraphedeliste"/>
+        <w:ind w:left="1068"/>
+        <w:rPr>
+          <w:sz w:val="26"/>
+          <w:szCs w:val="26"/>
+        </w:rPr>
+      </w:pPr>
+    </w:p>
+    <w:p>
+      <w:pPr>
         <w:rPr>
           <w:b/>
           <w:bCs/>
@@ -6365,7 +7396,9 @@
           <w:u w:val="single"/>
         </w:rPr>
       </w:pPr>
-      <w:r>
+    </w:p>
+    <w:p>
+      <w:pPr>
         <w:rPr>
           <w:b/>
           <w:bCs/>
@@ -6373,194 +7406,8 @@
           <w:szCs w:val="40"/>
           <w:u w:val="single"/>
         </w:rPr>
-        <w:t>Mise en évidence des nouvelles matières :</w:t>
-      </w:r>
-    </w:p>
-    <w:p>
-      <w:pPr>
-        <w:rPr>
-          <w:sz w:val="26"/>
-          <w:szCs w:val="26"/>
-        </w:rPr>
-      </w:pPr>
-      <w:r>
-        <w:rPr>
-          <w:sz w:val="26"/>
-          <w:szCs w:val="26"/>
-        </w:rPr>
-        <w:t xml:space="preserve">Pour le cours de MPP, nous avons appris à créer un modèle de base données, de choisir des noms logiques, de faire de bonnes relations. Nous avons aussi appris </w:t>
-      </w:r>
-      <w:r>
-        <w:rPr>
-          <w:sz w:val="26"/>
-          <w:szCs w:val="26"/>
-        </w:rPr>
-        <w:t>à écrire du pseudo-code.</w:t>
-      </w:r>
-    </w:p>
-    <w:p>
-      <w:pPr>
-        <w:rPr>
-          <w:sz w:val="26"/>
-          <w:szCs w:val="26"/>
-        </w:rPr>
-      </w:pPr>
-      <w:r>
-        <w:rPr>
-          <w:sz w:val="26"/>
-          <w:szCs w:val="26"/>
-        </w:rPr>
-        <w:t xml:space="preserve">Pour le cours de C/LPP, nous avons appris à naviguer, manipuler et écrire dans des fichiers. Nous avons aussi appris à pouvoir gérer </w:t>
-      </w:r>
-      <w:r>
-        <w:rPr>
-          <w:sz w:val="26"/>
-          <w:szCs w:val="26"/>
-        </w:rPr>
-        <w:t>une base donnée</w:t>
-      </w:r>
-      <w:r>
-        <w:rPr>
-          <w:sz w:val="26"/>
-          <w:szCs w:val="26"/>
-        </w:rPr>
-        <w:t xml:space="preserve"> et la créer avec seulement du code C</w:t>
-      </w:r>
-      <w:r>
-        <w:rPr>
-          <w:sz w:val="26"/>
-          <w:szCs w:val="26"/>
-        </w:rPr>
-        <w:t>. A aussi, optimiser notre code, comme faire des choix au niveau de la lecture du code, en mettant par exemple des define, au lieu de mettre 1,0 ou 2.</w:t>
-      </w:r>
-    </w:p>
-    <w:p>
-      <w:pPr>
-        <w:rPr>
-          <w:sz w:val="26"/>
-          <w:szCs w:val="26"/>
-        </w:rPr>
-      </w:pPr>
-    </w:p>
-    <w:p>
-      <w:pPr>
-        <w:rPr>
-          <w:sz w:val="26"/>
-          <w:szCs w:val="26"/>
-        </w:rPr>
-      </w:pPr>
-    </w:p>
-    <w:p>
-      <w:pPr>
-        <w:rPr>
-          <w:sz w:val="26"/>
-          <w:szCs w:val="26"/>
-        </w:rPr>
-      </w:pPr>
-      <w:r>
-        <w:rPr>
-          <w:sz w:val="26"/>
-          <w:szCs w:val="26"/>
-        </w:rPr>
-        <w:lastRenderedPageBreak/>
-        <w:t>Et pour le cours de projet, noua avons appris</w:t>
-      </w:r>
-      <w:r>
-        <w:rPr>
-          <w:sz w:val="26"/>
-          <w:szCs w:val="26"/>
-        </w:rPr>
-        <w:t xml:space="preserve"> à travailler de façon indépendante, mais en restant une équipe</w:t>
-      </w:r>
-      <w:r>
-        <w:rPr>
-          <w:sz w:val="26"/>
-          <w:szCs w:val="26"/>
-        </w:rPr>
-        <w:t>. Nous avons aussi appris à utiliser github et ses commandes.</w:t>
-      </w:r>
-      <w:r>
-        <w:rPr>
-          <w:sz w:val="26"/>
-          <w:szCs w:val="26"/>
-        </w:rPr>
-        <w:t xml:space="preserve"> </w:t>
-      </w:r>
-      <w:r>
-        <w:rPr>
-          <w:sz w:val="26"/>
-          <w:szCs w:val="26"/>
-        </w:rPr>
-        <w:t xml:space="preserve">Nous avons aussi dû réaliser </w:t>
-      </w:r>
-      <w:r>
-        <w:rPr>
-          <w:sz w:val="26"/>
-          <w:szCs w:val="26"/>
-        </w:rPr>
-        <w:t>des tests unitaires</w:t>
-      </w:r>
-      <w:r>
-        <w:rPr>
-          <w:sz w:val="26"/>
-          <w:szCs w:val="26"/>
-        </w:rPr>
-        <w:t>, pour vérifier plus rapidement que nos fonctions font bien ce que nous attendons.</w:t>
-      </w:r>
-    </w:p>
-    <w:p>
-      <w:pPr>
-        <w:rPr>
-          <w:sz w:val="26"/>
-          <w:szCs w:val="26"/>
-        </w:rPr>
-      </w:pPr>
-    </w:p>
-    <w:p>
-      <w:pPr>
-        <w:rPr>
-          <w:sz w:val="26"/>
-          <w:szCs w:val="26"/>
-        </w:rPr>
-      </w:pPr>
-      <w:r>
-        <w:rPr>
-          <w:sz w:val="26"/>
-          <w:szCs w:val="26"/>
-        </w:rPr>
-        <w:t xml:space="preserve">Et en globalité, je dirais que nous avons </w:t>
-      </w:r>
-      <w:r>
-        <w:rPr>
-          <w:sz w:val="26"/>
-          <w:szCs w:val="26"/>
-        </w:rPr>
-        <w:t>dû</w:t>
-      </w:r>
-      <w:r>
-        <w:rPr>
-          <w:sz w:val="26"/>
-          <w:szCs w:val="26"/>
-        </w:rPr>
-        <w:t xml:space="preserve"> apprendre à être indépendant, ne pas toujours tout demander à mener </w:t>
-      </w:r>
-      <w:r>
-        <w:rPr>
-          <w:sz w:val="26"/>
-          <w:szCs w:val="26"/>
-        </w:rPr>
-        <w:t>nos recherches</w:t>
-      </w:r>
-      <w:r>
-        <w:rPr>
-          <w:sz w:val="26"/>
-          <w:szCs w:val="26"/>
-        </w:rPr>
-        <w:t xml:space="preserve"> pour trouver une solution, à respecter des deadlines.</w:t>
-      </w:r>
-    </w:p>
-    <w:p>
-      <w:pPr>
+      </w:pPr>
+      <w:r>
         <w:rPr>
           <w:b/>
           <w:bCs/>
@@ -6568,8 +7415,194 @@
           <w:szCs w:val="40"/>
           <w:u w:val="single"/>
         </w:rPr>
-      </w:pPr>
-      <w:r>
+        <w:lastRenderedPageBreak/>
+        <w:t>Mise en évidence des nouvelles matières :</w:t>
+      </w:r>
+    </w:p>
+    <w:p>
+      <w:pPr>
+        <w:rPr>
+          <w:sz w:val="26"/>
+          <w:szCs w:val="26"/>
+        </w:rPr>
+      </w:pPr>
+      <w:r>
+        <w:rPr>
+          <w:sz w:val="26"/>
+          <w:szCs w:val="26"/>
+        </w:rPr>
+        <w:t xml:space="preserve">Pour le cours de MPP, nous avons appris à créer un modèle de base données, de choisir des noms logiques, de faire de bonnes relations. Nous avons aussi appris </w:t>
+      </w:r>
+      <w:r>
+        <w:rPr>
+          <w:sz w:val="26"/>
+          <w:szCs w:val="26"/>
+        </w:rPr>
+        <w:t>à écrire du pseudo-code.</w:t>
+      </w:r>
+    </w:p>
+    <w:p>
+      <w:pPr>
+        <w:rPr>
+          <w:sz w:val="26"/>
+          <w:szCs w:val="26"/>
+        </w:rPr>
+      </w:pPr>
+      <w:r>
+        <w:rPr>
+          <w:sz w:val="26"/>
+          <w:szCs w:val="26"/>
+        </w:rPr>
+        <w:t xml:space="preserve">Pour le cours de C/LPP, nous avons appris à naviguer, manipuler et écrire dans des fichiers. Nous avons aussi appris à pouvoir gérer </w:t>
+      </w:r>
+      <w:r>
+        <w:rPr>
+          <w:sz w:val="26"/>
+          <w:szCs w:val="26"/>
+        </w:rPr>
+        <w:t>une base donnée</w:t>
+      </w:r>
+      <w:r>
+        <w:rPr>
+          <w:sz w:val="26"/>
+          <w:szCs w:val="26"/>
+        </w:rPr>
+        <w:t xml:space="preserve"> et la créer avec seulement du code C</w:t>
+      </w:r>
+      <w:r>
+        <w:rPr>
+          <w:sz w:val="26"/>
+          <w:szCs w:val="26"/>
+        </w:rPr>
+        <w:t>. A aussi, optimiser notre code, comme faire des choix au niveau de la lecture du code, en mettant par exemple des define, au lieu de mettre 1,0 ou 2.</w:t>
+      </w:r>
+    </w:p>
+    <w:p>
+      <w:pPr>
+        <w:rPr>
+          <w:sz w:val="26"/>
+          <w:szCs w:val="26"/>
+        </w:rPr>
+      </w:pPr>
+      <w:r>
+        <w:rPr>
+          <w:sz w:val="26"/>
+          <w:szCs w:val="26"/>
+        </w:rPr>
+        <w:t>Et pour le cours de projet, noua avons appris</w:t>
+      </w:r>
+      <w:r>
+        <w:rPr>
+          <w:sz w:val="26"/>
+          <w:szCs w:val="26"/>
+        </w:rPr>
+        <w:t xml:space="preserve"> à travailler de façon indépendante, mais en restant une équipe</w:t>
+      </w:r>
+      <w:r>
+        <w:rPr>
+          <w:sz w:val="26"/>
+          <w:szCs w:val="26"/>
+        </w:rPr>
+        <w:t xml:space="preserve">. Nous avons aussi appris à utiliser </w:t>
+      </w:r>
+      <w:proofErr w:type="spellStart"/>
+      <w:r>
+        <w:rPr>
+          <w:sz w:val="26"/>
+          <w:szCs w:val="26"/>
+        </w:rPr>
+        <w:t>github</w:t>
+      </w:r>
+      <w:proofErr w:type="spellEnd"/>
+      <w:r>
+        <w:rPr>
+          <w:sz w:val="26"/>
+          <w:szCs w:val="26"/>
+        </w:rPr>
+        <w:t xml:space="preserve"> et ses commandes.</w:t>
+      </w:r>
+      <w:r>
+        <w:rPr>
+          <w:sz w:val="26"/>
+          <w:szCs w:val="26"/>
+        </w:rPr>
+        <w:t xml:space="preserve"> </w:t>
+      </w:r>
+      <w:r>
+        <w:rPr>
+          <w:sz w:val="26"/>
+          <w:szCs w:val="26"/>
+        </w:rPr>
+        <w:t xml:space="preserve">Nous avons aussi dû réaliser </w:t>
+      </w:r>
+      <w:r>
+        <w:rPr>
+          <w:sz w:val="26"/>
+          <w:szCs w:val="26"/>
+        </w:rPr>
+        <w:t>des tests unitaires</w:t>
+      </w:r>
+      <w:r>
+        <w:rPr>
+          <w:sz w:val="26"/>
+          <w:szCs w:val="26"/>
+        </w:rPr>
+        <w:t>, pour vérifier plus rapidement que nos fonctions font bien ce que nous attendons.</w:t>
+      </w:r>
+    </w:p>
+    <w:p>
+      <w:pPr>
+        <w:rPr>
+          <w:sz w:val="26"/>
+          <w:szCs w:val="26"/>
+        </w:rPr>
+      </w:pPr>
+      <w:r>
+        <w:rPr>
+          <w:sz w:val="26"/>
+          <w:szCs w:val="26"/>
+        </w:rPr>
+        <w:t xml:space="preserve">Et en globalité, je dirais que nous avons </w:t>
+      </w:r>
+      <w:r>
+        <w:rPr>
+          <w:sz w:val="26"/>
+          <w:szCs w:val="26"/>
+        </w:rPr>
+        <w:t>dû</w:t>
+      </w:r>
+      <w:r>
+        <w:rPr>
+          <w:sz w:val="26"/>
+          <w:szCs w:val="26"/>
+        </w:rPr>
+        <w:t xml:space="preserve"> apprendre à être indépendant, ne pas toujours tout demander à mener </w:t>
+      </w:r>
+      <w:r>
+        <w:rPr>
+          <w:sz w:val="26"/>
+          <w:szCs w:val="26"/>
+        </w:rPr>
+        <w:t>nos recherches</w:t>
+      </w:r>
+      <w:r>
+        <w:rPr>
+          <w:sz w:val="26"/>
+          <w:szCs w:val="26"/>
+        </w:rPr>
+        <w:t xml:space="preserve"> pour trouver une solution, à respecter des deadlines.</w:t>
+      </w:r>
+    </w:p>
+    <w:p>
+      <w:pPr>
+        <w:rPr>
+          <w:sz w:val="26"/>
+          <w:szCs w:val="26"/>
+        </w:rPr>
+      </w:pPr>
+    </w:p>
+    <w:p>
+      <w:pPr>
         <w:rPr>
           <w:b/>
           <w:bCs/>
@@ -6577,6 +7610,15 @@
           <w:szCs w:val="40"/>
           <w:u w:val="single"/>
         </w:rPr>
+      </w:pPr>
+      <w:r>
+        <w:rPr>
+          <w:b/>
+          <w:bCs/>
+          <w:sz w:val="40"/>
+          <w:szCs w:val="40"/>
+          <w:u w:val="single"/>
+        </w:rPr>
         <w:t>Conclusion :</w:t>
       </w:r>
     </w:p>
@@ -6614,7 +7656,52 @@
           <w:sz w:val="26"/>
           <w:szCs w:val="26"/>
         </w:rPr>
-        <w:t xml:space="preserve">Ce projet était très bien ce n’était ni trop dur comme celui du Q2 avec son .Json, ni trop facile, </w:t>
+        <w:t xml:space="preserve">Ce projet était très bien ce n’était ni trop dur comme celui du Q2 avec </w:t>
+      </w:r>
+      <w:r>
+        <w:rPr>
+          <w:sz w:val="26"/>
+          <w:szCs w:val="26"/>
+        </w:rPr>
+        <w:t xml:space="preserve">le </w:t>
+      </w:r>
+      <w:proofErr w:type="spellStart"/>
+      <w:r>
+        <w:rPr>
+          <w:sz w:val="26"/>
+          <w:szCs w:val="26"/>
+        </w:rPr>
+        <w:t>Json</w:t>
+      </w:r>
+      <w:proofErr w:type="spellEnd"/>
+      <w:r>
+        <w:rPr>
+          <w:sz w:val="26"/>
+          <w:szCs w:val="26"/>
+        </w:rPr>
+        <w:t>, ni trop facile</w:t>
+      </w:r>
+      <w:r>
+        <w:rPr>
+          <w:sz w:val="26"/>
+          <w:szCs w:val="26"/>
+        </w:rPr>
+        <w:t>. Pour se travail nous avons d’utilisé toute notre connaissance sur le C, avec bien sur l’aide d’internet pour trouver comment marche certaine fonction ou en trouver de nouvelles qui n’était introduite dans le cours.</w:t>
+      </w:r>
+    </w:p>
+    <w:p>
+      <w:pPr>
+        <w:rPr>
+          <w:sz w:val="26"/>
+          <w:szCs w:val="26"/>
+        </w:rPr>
+      </w:pPr>
+      <w:r>
+        <w:rPr>
+          <w:sz w:val="26"/>
+          <w:szCs w:val="26"/>
+        </w:rPr>
+        <w:t xml:space="preserve">Donc pour finir, ceci était une bonne épreuve pour tester nos compétences entant que développeurs C/SQL, gestion du temps, de travail équipe et de travail individuelle. </w:t>
       </w:r>
     </w:p>
     <w:sectPr>

</xml_diff>